<commit_message>
Completing part 6: configure a database
</commit_message>
<xml_diff>
--- a/Setup_documentation.docx
+++ b/Setup_documentation.docx
@@ -53,6 +53,11 @@
     </w:p>
     <w:p>
       <w:pPr>
+        <w:pStyle w:val="ListParagraph"/>
+        <w:numPr>
+          <w:ilvl w:val="0"/>
+          <w:numId w:val="48"/>
+        </w:numPr>
         <w:spacing w:before="100" w:beforeAutospacing="1" w:after="100" w:afterAutospacing="1" w:line="240" w:lineRule="auto"/>
         <w:rPr>
           <w:rFonts w:ascii="Times New Roman" w:eastAsia="Times New Roman" w:hAnsi="Times New Roman" w:cs="Times New Roman"/>
@@ -74,13 +79,13 @@
           <w:szCs w:val="24"/>
           <w14:ligatures w14:val="none"/>
         </w:rPr>
-        <w:t>1. Operating System:</w:t>
+        <w:t>Operating System:</w:t>
       </w:r>
     </w:p>
     <w:p>
       <w:pPr>
         <w:spacing w:before="100" w:beforeAutospacing="1" w:after="100" w:afterAutospacing="1" w:line="240" w:lineRule="auto"/>
-        <w:ind w:left="360"/>
+        <w:ind w:left="720"/>
         <w:rPr>
           <w:rFonts w:ascii="Times New Roman" w:eastAsia="Times New Roman" w:hAnsi="Times New Roman" w:cs="Times New Roman"/>
           <w:kern w:val="0"/>
@@ -164,7 +169,7 @@
         <w:br/>
         <w:t>(</w:t>
       </w:r>
-      <w:hyperlink r:id="rId5" w:history="1">
+      <w:hyperlink r:id="rId7" w:history="1">
         <w:r>
           <w:rPr>
             <w:rStyle w:val="Hyperlink"/>
@@ -211,7 +216,7 @@
     <w:p>
       <w:pPr>
         <w:spacing w:before="100" w:beforeAutospacing="1" w:after="100" w:afterAutospacing="1" w:line="240" w:lineRule="auto"/>
-        <w:ind w:left="360"/>
+        <w:ind w:left="720"/>
         <w:rPr>
           <w:rFonts w:ascii="Times New Roman" w:eastAsia="Times New Roman" w:hAnsi="Times New Roman" w:cs="Times New Roman"/>
           <w:b/>
@@ -242,6 +247,7 @@
           <w:ilvl w:val="0"/>
           <w:numId w:val="5"/>
         </w:numPr>
+        <w:ind w:left="1440"/>
         <w:rPr>
           <w:rFonts w:ascii="Times New Roman" w:hAnsi="Times New Roman" w:cs="Times New Roman"/>
         </w:rPr>
@@ -264,7 +270,7 @@
         </w:rPr>
         <w:t xml:space="preserve"> the Microsoft software download website: </w:t>
       </w:r>
-      <w:hyperlink r:id="rId6" w:tgtFrame="_blank" w:history="1">
+      <w:hyperlink r:id="rId8" w:tgtFrame="_blank" w:history="1">
         <w:r>
           <w:rPr>
             <w:rStyle w:val="Hyperlink"/>
@@ -281,6 +287,7 @@
           <w:ilvl w:val="0"/>
           <w:numId w:val="5"/>
         </w:numPr>
+        <w:ind w:left="1440"/>
         <w:rPr>
           <w:rFonts w:ascii="Times New Roman" w:hAnsi="Times New Roman" w:cs="Times New Roman"/>
         </w:rPr>
@@ -318,6 +325,7 @@
           <w:numId w:val="5"/>
         </w:numPr>
         <w:spacing w:before="100" w:beforeAutospacing="1" w:after="100" w:afterAutospacing="1" w:line="240" w:lineRule="auto"/>
+        <w:ind w:left="1440"/>
         <w:rPr>
           <w:rFonts w:ascii="Times New Roman" w:eastAsia="Times New Roman" w:hAnsi="Times New Roman" w:cs="Times New Roman"/>
           <w:kern w:val="0"/>
@@ -342,7 +350,7 @@
     <w:p>
       <w:pPr>
         <w:spacing w:before="100" w:beforeAutospacing="1" w:after="100" w:afterAutospacing="1" w:line="240" w:lineRule="auto"/>
-        <w:ind w:firstLine="360"/>
+        <w:ind w:left="360" w:firstLine="360"/>
         <w:rPr>
           <w:rFonts w:ascii="Times New Roman" w:eastAsia="Times New Roman" w:hAnsi="Times New Roman" w:cs="Times New Roman"/>
           <w:kern w:val="0"/>
@@ -370,7 +378,12 @@
           <w:ilvl w:val="0"/>
           <w:numId w:val="6"/>
         </w:numPr>
+        <w:tabs>
+          <w:tab w:val="clear" w:pos="1080"/>
+          <w:tab w:val="num" w:pos="1440"/>
+        </w:tabs>
         <w:spacing w:before="100" w:beforeAutospacing="1" w:after="100" w:afterAutospacing="1" w:line="240" w:lineRule="auto"/>
+        <w:ind w:left="1440"/>
         <w:rPr>
           <w:rFonts w:ascii="Times New Roman" w:eastAsia="Times New Roman" w:hAnsi="Times New Roman" w:cs="Times New Roman"/>
           <w:kern w:val="0"/>
@@ -446,7 +459,12 @@
           <w:ilvl w:val="0"/>
           <w:numId w:val="6"/>
         </w:numPr>
+        <w:tabs>
+          <w:tab w:val="clear" w:pos="1080"/>
+          <w:tab w:val="num" w:pos="1440"/>
+        </w:tabs>
         <w:spacing w:before="100" w:beforeAutospacing="1" w:after="100" w:afterAutospacing="1" w:line="240" w:lineRule="auto"/>
+        <w:ind w:left="1440"/>
         <w:rPr>
           <w:rFonts w:ascii="Times New Roman" w:eastAsia="Times New Roman" w:hAnsi="Times New Roman" w:cs="Times New Roman"/>
           <w:kern w:val="0"/>
@@ -492,7 +510,12 @@
           <w:ilvl w:val="0"/>
           <w:numId w:val="6"/>
         </w:numPr>
+        <w:tabs>
+          <w:tab w:val="clear" w:pos="1080"/>
+          <w:tab w:val="num" w:pos="1440"/>
+        </w:tabs>
         <w:spacing w:before="100" w:beforeAutospacing="1" w:after="100" w:afterAutospacing="1" w:line="240" w:lineRule="auto"/>
+        <w:ind w:left="1440"/>
         <w:rPr>
           <w:rFonts w:ascii="Times New Roman" w:eastAsia="Times New Roman" w:hAnsi="Times New Roman" w:cs="Times New Roman"/>
           <w:kern w:val="0"/>
@@ -578,7 +601,12 @@
           <w:ilvl w:val="0"/>
           <w:numId w:val="6"/>
         </w:numPr>
+        <w:tabs>
+          <w:tab w:val="clear" w:pos="1080"/>
+          <w:tab w:val="num" w:pos="1440"/>
+        </w:tabs>
         <w:spacing w:before="100" w:beforeAutospacing="1" w:after="100" w:afterAutospacing="1" w:line="240" w:lineRule="auto"/>
+        <w:ind w:left="1440"/>
         <w:rPr>
           <w:rFonts w:ascii="Times New Roman" w:eastAsia="Times New Roman" w:hAnsi="Times New Roman" w:cs="Times New Roman"/>
           <w:kern w:val="0"/>
@@ -664,7 +692,12 @@
           <w:ilvl w:val="0"/>
           <w:numId w:val="6"/>
         </w:numPr>
+        <w:tabs>
+          <w:tab w:val="clear" w:pos="1080"/>
+          <w:tab w:val="num" w:pos="1440"/>
+        </w:tabs>
         <w:spacing w:before="100" w:beforeAutospacing="1" w:after="100" w:afterAutospacing="1" w:line="240" w:lineRule="auto"/>
+        <w:ind w:left="1440"/>
         <w:rPr>
           <w:rFonts w:ascii="Times New Roman" w:eastAsia="Times New Roman" w:hAnsi="Times New Roman" w:cs="Times New Roman"/>
           <w:kern w:val="0"/>
@@ -727,7 +760,7 @@
     <w:p>
       <w:pPr>
         <w:spacing w:before="100" w:beforeAutospacing="1" w:after="100" w:afterAutospacing="1" w:line="240" w:lineRule="auto"/>
-        <w:ind w:left="360"/>
+        <w:ind w:left="720"/>
         <w:rPr>
           <w:rFonts w:ascii="Times New Roman" w:eastAsia="Times New Roman" w:hAnsi="Times New Roman" w:cs="Times New Roman"/>
           <w:kern w:val="0"/>
@@ -757,10 +790,10 @@
         </w:numPr>
         <w:tabs>
           <w:tab w:val="clear" w:pos="720"/>
-          <w:tab w:val="num" w:pos="1080"/>
+          <w:tab w:val="num" w:pos="1440"/>
         </w:tabs>
         <w:spacing w:before="100" w:beforeAutospacing="1" w:after="100" w:afterAutospacing="1" w:line="240" w:lineRule="auto"/>
-        <w:ind w:left="1080"/>
+        <w:ind w:left="1440"/>
         <w:rPr>
           <w:rFonts w:ascii="Times New Roman" w:eastAsia="Times New Roman" w:hAnsi="Times New Roman" w:cs="Times New Roman"/>
           <w:kern w:val="0"/>
@@ -888,10 +921,10 @@
         </w:numPr>
         <w:tabs>
           <w:tab w:val="clear" w:pos="720"/>
-          <w:tab w:val="num" w:pos="1080"/>
+          <w:tab w:val="num" w:pos="1440"/>
         </w:tabs>
         <w:spacing w:before="100" w:beforeAutospacing="1" w:after="100" w:afterAutospacing="1" w:line="240" w:lineRule="auto"/>
-        <w:ind w:left="1080"/>
+        <w:ind w:left="1440"/>
         <w:rPr>
           <w:rFonts w:ascii="Times New Roman" w:eastAsia="Times New Roman" w:hAnsi="Times New Roman" w:cs="Times New Roman"/>
           <w:kern w:val="0"/>
@@ -958,17 +991,39 @@
           <w:szCs w:val="24"/>
           <w14:ligatures w14:val="none"/>
         </w:rPr>
-        <w:t xml:space="preserve"> for my laptop which is</w:t>
-      </w:r>
-      <w:r>
-        <w:rPr>
-          <w:rFonts w:ascii="Times New Roman" w:eastAsia="Times New Roman" w:hAnsi="Times New Roman" w:cs="Times New Roman"/>
-          <w:kern w:val="0"/>
-          <w:sz w:val="24"/>
-          <w:szCs w:val="24"/>
-          <w14:ligatures w14:val="none"/>
-        </w:rPr>
-        <w:t xml:space="preserve">  F10. </w:t>
+        <w:t xml:space="preserve"> for my laptop which </w:t>
+      </w:r>
+      <w:proofErr w:type="gramStart"/>
+      <w:r>
+        <w:rPr>
+          <w:rFonts w:ascii="Times New Roman" w:eastAsia="Times New Roman" w:hAnsi="Times New Roman" w:cs="Times New Roman"/>
+          <w:kern w:val="0"/>
+          <w:sz w:val="24"/>
+          <w:szCs w:val="24"/>
+          <w14:ligatures w14:val="none"/>
+        </w:rPr>
+        <w:t>is</w:t>
+      </w:r>
+      <w:r>
+        <w:rPr>
+          <w:rFonts w:ascii="Times New Roman" w:eastAsia="Times New Roman" w:hAnsi="Times New Roman" w:cs="Times New Roman"/>
+          <w:kern w:val="0"/>
+          <w:sz w:val="24"/>
+          <w:szCs w:val="24"/>
+          <w14:ligatures w14:val="none"/>
+        </w:rPr>
+        <w:t xml:space="preserve">  F</w:t>
+      </w:r>
+      <w:proofErr w:type="gramEnd"/>
+      <w:r>
+        <w:rPr>
+          <w:rFonts w:ascii="Times New Roman" w:eastAsia="Times New Roman" w:hAnsi="Times New Roman" w:cs="Times New Roman"/>
+          <w:kern w:val="0"/>
+          <w:sz w:val="24"/>
+          <w:szCs w:val="24"/>
+          <w14:ligatures w14:val="none"/>
+        </w:rPr>
+        <w:t xml:space="preserve">10. </w:t>
       </w:r>
     </w:p>
     <w:p>
@@ -979,10 +1034,10 @@
         </w:numPr>
         <w:tabs>
           <w:tab w:val="clear" w:pos="720"/>
-          <w:tab w:val="num" w:pos="1080"/>
+          <w:tab w:val="num" w:pos="1440"/>
         </w:tabs>
         <w:spacing w:before="100" w:beforeAutospacing="1" w:after="100" w:afterAutospacing="1" w:line="240" w:lineRule="auto"/>
-        <w:ind w:left="1080"/>
+        <w:ind w:left="1440"/>
         <w:rPr>
           <w:rFonts w:ascii="Times New Roman" w:eastAsia="Times New Roman" w:hAnsi="Times New Roman" w:cs="Times New Roman"/>
           <w:kern w:val="0"/>
@@ -1050,10 +1105,10 @@
         </w:numPr>
         <w:tabs>
           <w:tab w:val="clear" w:pos="720"/>
-          <w:tab w:val="num" w:pos="1080"/>
+          <w:tab w:val="num" w:pos="1440"/>
         </w:tabs>
         <w:spacing w:before="100" w:beforeAutospacing="1" w:after="100" w:afterAutospacing="1" w:line="240" w:lineRule="auto"/>
-        <w:ind w:left="1080"/>
+        <w:ind w:left="1440"/>
         <w:rPr>
           <w:rFonts w:ascii="Times New Roman" w:eastAsia="Times New Roman" w:hAnsi="Times New Roman" w:cs="Times New Roman"/>
           <w:kern w:val="0"/>
@@ -1126,7 +1181,7 @@
     <w:p>
       <w:pPr>
         <w:spacing w:before="100" w:beforeAutospacing="1" w:after="100" w:afterAutospacing="1" w:line="240" w:lineRule="auto"/>
-        <w:ind w:left="360"/>
+        <w:ind w:left="720"/>
         <w:rPr>
           <w:rFonts w:ascii="Times New Roman" w:eastAsia="Times New Roman" w:hAnsi="Times New Roman" w:cs="Times New Roman"/>
           <w:kern w:val="0"/>
@@ -1156,10 +1211,10 @@
         </w:numPr>
         <w:tabs>
           <w:tab w:val="clear" w:pos="720"/>
-          <w:tab w:val="num" w:pos="1080"/>
+          <w:tab w:val="num" w:pos="1440"/>
         </w:tabs>
         <w:spacing w:before="100" w:beforeAutospacing="1" w:after="100" w:afterAutospacing="1" w:line="240" w:lineRule="auto"/>
-        <w:ind w:left="1080"/>
+        <w:ind w:left="1440"/>
         <w:rPr>
           <w:rFonts w:ascii="Times New Roman" w:eastAsia="Times New Roman" w:hAnsi="Times New Roman" w:cs="Times New Roman"/>
           <w:kern w:val="0"/>
@@ -1217,10 +1272,10 @@
         </w:numPr>
         <w:tabs>
           <w:tab w:val="clear" w:pos="720"/>
-          <w:tab w:val="num" w:pos="1080"/>
+          <w:tab w:val="num" w:pos="1440"/>
         </w:tabs>
         <w:spacing w:before="100" w:beforeAutospacing="1" w:after="100" w:afterAutospacing="1" w:line="240" w:lineRule="auto"/>
-        <w:ind w:left="1080"/>
+        <w:ind w:left="1440"/>
         <w:rPr>
           <w:rFonts w:ascii="Times New Roman" w:eastAsia="Times New Roman" w:hAnsi="Times New Roman" w:cs="Times New Roman"/>
           <w:kern w:val="0"/>
@@ -1278,10 +1333,10 @@
         </w:numPr>
         <w:tabs>
           <w:tab w:val="clear" w:pos="720"/>
-          <w:tab w:val="num" w:pos="1080"/>
+          <w:tab w:val="num" w:pos="1440"/>
         </w:tabs>
         <w:spacing w:before="100" w:beforeAutospacing="1" w:after="100" w:afterAutospacing="1" w:line="240" w:lineRule="auto"/>
-        <w:ind w:left="1080"/>
+        <w:ind w:left="1440"/>
         <w:rPr>
           <w:rFonts w:ascii="Times New Roman" w:eastAsia="Times New Roman" w:hAnsi="Times New Roman" w:cs="Times New Roman"/>
           <w:kern w:val="0"/>
@@ -1329,10 +1384,10 @@
         </w:numPr>
         <w:tabs>
           <w:tab w:val="clear" w:pos="720"/>
-          <w:tab w:val="num" w:pos="1080"/>
+          <w:tab w:val="num" w:pos="1440"/>
         </w:tabs>
         <w:spacing w:before="100" w:beforeAutospacing="1" w:after="100" w:afterAutospacing="1" w:line="240" w:lineRule="auto"/>
-        <w:ind w:left="1080"/>
+        <w:ind w:left="1440"/>
         <w:rPr>
           <w:rFonts w:ascii="Times New Roman" w:eastAsia="Times New Roman" w:hAnsi="Times New Roman" w:cs="Times New Roman"/>
           <w:kern w:val="0"/>
@@ -1390,26 +1445,27 @@
         </w:numPr>
         <w:tabs>
           <w:tab w:val="clear" w:pos="720"/>
-          <w:tab w:val="num" w:pos="1080"/>
+          <w:tab w:val="num" w:pos="1440"/>
         </w:tabs>
         <w:spacing w:before="100" w:beforeAutospacing="1" w:after="100" w:afterAutospacing="1" w:line="240" w:lineRule="auto"/>
-        <w:ind w:left="1080"/>
-        <w:rPr>
-          <w:rFonts w:ascii="Times New Roman" w:eastAsia="Times New Roman" w:hAnsi="Times New Roman" w:cs="Times New Roman"/>
-          <w:kern w:val="0"/>
-          <w:sz w:val="24"/>
-          <w:szCs w:val="24"/>
-          <w14:ligatures w14:val="none"/>
-        </w:rPr>
-      </w:pPr>
-      <w:r>
-        <w:rPr>
-          <w:rFonts w:ascii="Times New Roman" w:eastAsia="Times New Roman" w:hAnsi="Times New Roman" w:cs="Times New Roman"/>
-          <w:kern w:val="0"/>
-          <w:sz w:val="24"/>
-          <w:szCs w:val="24"/>
-          <w14:ligatures w14:val="none"/>
-        </w:rPr>
+        <w:ind w:left="1440"/>
+        <w:rPr>
+          <w:rFonts w:ascii="Times New Roman" w:eastAsia="Times New Roman" w:hAnsi="Times New Roman" w:cs="Times New Roman"/>
+          <w:kern w:val="0"/>
+          <w:sz w:val="24"/>
+          <w:szCs w:val="24"/>
+          <w14:ligatures w14:val="none"/>
+        </w:rPr>
+      </w:pPr>
+      <w:r>
+        <w:rPr>
+          <w:rFonts w:ascii="Times New Roman" w:eastAsia="Times New Roman" w:hAnsi="Times New Roman" w:cs="Times New Roman"/>
+          <w:kern w:val="0"/>
+          <w:sz w:val="24"/>
+          <w:szCs w:val="24"/>
+          <w14:ligatures w14:val="none"/>
+        </w:rPr>
+        <w:lastRenderedPageBreak/>
         <w:t>I s</w:t>
       </w:r>
       <w:r>
@@ -1471,27 +1527,26 @@
         </w:numPr>
         <w:tabs>
           <w:tab w:val="clear" w:pos="720"/>
-          <w:tab w:val="num" w:pos="1080"/>
+          <w:tab w:val="num" w:pos="1440"/>
         </w:tabs>
         <w:spacing w:before="100" w:beforeAutospacing="1" w:after="100" w:afterAutospacing="1" w:line="240" w:lineRule="auto"/>
-        <w:ind w:left="1080"/>
-        <w:rPr>
-          <w:rFonts w:ascii="Times New Roman" w:eastAsia="Times New Roman" w:hAnsi="Times New Roman" w:cs="Times New Roman"/>
-          <w:kern w:val="0"/>
-          <w:sz w:val="24"/>
-          <w:szCs w:val="24"/>
-          <w14:ligatures w14:val="none"/>
-        </w:rPr>
-      </w:pPr>
-      <w:r>
-        <w:rPr>
-          <w:rFonts w:ascii="Times New Roman" w:eastAsia="Times New Roman" w:hAnsi="Times New Roman" w:cs="Times New Roman"/>
-          <w:kern w:val="0"/>
-          <w:sz w:val="24"/>
-          <w:szCs w:val="24"/>
-          <w14:ligatures w14:val="none"/>
-        </w:rPr>
-        <w:lastRenderedPageBreak/>
+        <w:ind w:left="1440"/>
+        <w:rPr>
+          <w:rFonts w:ascii="Times New Roman" w:eastAsia="Times New Roman" w:hAnsi="Times New Roman" w:cs="Times New Roman"/>
+          <w:kern w:val="0"/>
+          <w:sz w:val="24"/>
+          <w:szCs w:val="24"/>
+          <w14:ligatures w14:val="none"/>
+        </w:rPr>
+      </w:pPr>
+      <w:r>
+        <w:rPr>
+          <w:rFonts w:ascii="Times New Roman" w:eastAsia="Times New Roman" w:hAnsi="Times New Roman" w:cs="Times New Roman"/>
+          <w:kern w:val="0"/>
+          <w:sz w:val="24"/>
+          <w:szCs w:val="24"/>
+          <w14:ligatures w14:val="none"/>
+        </w:rPr>
         <w:t xml:space="preserve">The installation process </w:t>
       </w:r>
       <w:r>
@@ -1563,10 +1618,10 @@
         </w:numPr>
         <w:tabs>
           <w:tab w:val="clear" w:pos="720"/>
-          <w:tab w:val="num" w:pos="1080"/>
+          <w:tab w:val="num" w:pos="1440"/>
         </w:tabs>
         <w:spacing w:before="100" w:beforeAutospacing="1" w:after="100" w:afterAutospacing="1" w:line="240" w:lineRule="auto"/>
-        <w:ind w:left="1080"/>
+        <w:ind w:left="1440"/>
         <w:rPr>
           <w:rFonts w:ascii="Times New Roman" w:eastAsia="Times New Roman" w:hAnsi="Times New Roman" w:cs="Times New Roman"/>
           <w:kern w:val="0"/>
@@ -1680,6 +1735,11 @@
     </w:p>
     <w:p>
       <w:pPr>
+        <w:pStyle w:val="ListParagraph"/>
+        <w:numPr>
+          <w:ilvl w:val="0"/>
+          <w:numId w:val="48"/>
+        </w:numPr>
         <w:spacing w:before="100" w:beforeAutospacing="1" w:after="100" w:afterAutospacing="1" w:line="240" w:lineRule="auto"/>
         <w:rPr>
           <w:rFonts w:ascii="Times New Roman" w:eastAsia="Times New Roman" w:hAnsi="Times New Roman" w:cs="Times New Roman"/>
@@ -1699,13 +1759,13 @@
           <w:szCs w:val="24"/>
           <w14:ligatures w14:val="none"/>
         </w:rPr>
-        <w:t>2. Text Editor/IDE:</w:t>
+        <w:t>Text Editor/IDE:</w:t>
       </w:r>
     </w:p>
     <w:p>
       <w:pPr>
         <w:spacing w:before="100" w:beforeAutospacing="1" w:after="100" w:afterAutospacing="1" w:line="240" w:lineRule="auto"/>
-        <w:ind w:left="360"/>
+        <w:ind w:left="720"/>
         <w:rPr>
           <w:rFonts w:ascii="Times New Roman" w:eastAsia="Times New Roman" w:hAnsi="Times New Roman" w:cs="Times New Roman"/>
           <w:kern w:val="0"/>
@@ -1786,7 +1846,7 @@
         </w:rPr>
         <w:t xml:space="preserve">. Downloaded and installed it from the official website: </w:t>
       </w:r>
-      <w:hyperlink r:id="rId7" w:tgtFrame="_blank" w:history="1">
+      <w:hyperlink r:id="rId9" w:tgtFrame="_blank" w:history="1">
         <w:r>
           <w:rPr>
             <w:rStyle w:val="Hyperlink"/>
@@ -1803,7 +1863,7 @@
     <w:p>
       <w:pPr>
         <w:spacing w:before="100" w:beforeAutospacing="1" w:after="100" w:afterAutospacing="1" w:line="240" w:lineRule="auto"/>
-        <w:ind w:left="360"/>
+        <w:ind w:left="720"/>
         <w:rPr>
           <w:rFonts w:ascii="Times New Roman" w:eastAsia="Times New Roman" w:hAnsi="Times New Roman" w:cs="Times New Roman"/>
           <w:kern w:val="0"/>
@@ -1816,7 +1876,7 @@
     <w:p>
       <w:pPr>
         <w:spacing w:before="100" w:beforeAutospacing="1" w:after="100" w:afterAutospacing="1" w:line="240" w:lineRule="auto"/>
-        <w:ind w:left="360"/>
+        <w:ind w:left="720"/>
         <w:rPr>
           <w:rFonts w:ascii="Times New Roman" w:eastAsia="Times New Roman" w:hAnsi="Times New Roman" w:cs="Times New Roman"/>
           <w:b/>
@@ -1871,6 +1931,7 @@
           <w:ilvl w:val="0"/>
           <w:numId w:val="11"/>
         </w:numPr>
+        <w:ind w:left="1800"/>
         <w:rPr>
           <w:rFonts w:ascii="Times New Roman" w:hAnsi="Times New Roman" w:cs="Times New Roman"/>
         </w:rPr>
@@ -1917,7 +1978,7 @@
         </w:rPr>
         <w:t xml:space="preserve"> the official VS Code download page: </w:t>
       </w:r>
-      <w:hyperlink r:id="rId8" w:tgtFrame="_blank" w:history="1">
+      <w:hyperlink r:id="rId10" w:tgtFrame="_blank" w:history="1">
         <w:r>
           <w:rPr>
             <w:rStyle w:val="Hyperlink"/>
@@ -1949,6 +2010,7 @@
           <w:numId w:val="11"/>
         </w:numPr>
         <w:spacing w:before="100" w:beforeAutospacing="1" w:after="100" w:afterAutospacing="1" w:line="240" w:lineRule="auto"/>
+        <w:ind w:left="1800"/>
         <w:rPr>
           <w:rFonts w:ascii="Times New Roman" w:eastAsia="Times New Roman" w:hAnsi="Times New Roman" w:cs="Times New Roman"/>
           <w:b/>
@@ -1975,7 +2037,7 @@
     <w:p>
       <w:pPr>
         <w:spacing w:before="100" w:beforeAutospacing="1" w:after="100" w:afterAutospacing="1" w:line="240" w:lineRule="auto"/>
-        <w:ind w:left="360"/>
+        <w:ind w:left="720"/>
         <w:rPr>
           <w:rFonts w:ascii="Times New Roman" w:eastAsia="Times New Roman" w:hAnsi="Times New Roman" w:cs="Times New Roman"/>
           <w:kern w:val="0"/>
@@ -2028,6 +2090,7 @@
           <w:ilvl w:val="0"/>
           <w:numId w:val="18"/>
         </w:numPr>
+        <w:ind w:left="1800"/>
         <w:rPr>
           <w:rFonts w:ascii="Times New Roman" w:hAnsi="Times New Roman" w:cs="Times New Roman"/>
         </w:rPr>
@@ -2094,6 +2157,7 @@
           <w:ilvl w:val="0"/>
           <w:numId w:val="18"/>
         </w:numPr>
+        <w:ind w:left="1800"/>
       </w:pPr>
       <w:r>
         <w:rPr>
@@ -2123,7 +2187,7 @@
     <w:p>
       <w:pPr>
         <w:spacing w:before="100" w:beforeAutospacing="1" w:after="100" w:afterAutospacing="1" w:line="240" w:lineRule="auto"/>
-        <w:ind w:left="360"/>
+        <w:ind w:left="720"/>
         <w:rPr>
           <w:rFonts w:ascii="Times New Roman" w:eastAsia="Times New Roman" w:hAnsi="Times New Roman" w:cs="Times New Roman"/>
           <w:kern w:val="0"/>
@@ -2177,6 +2241,7 @@
           <w:numId w:val="19"/>
         </w:numPr>
         <w:spacing w:before="100" w:beforeAutospacing="1" w:after="100" w:afterAutospacing="1" w:line="240" w:lineRule="auto"/>
+        <w:ind w:left="1800"/>
         <w:rPr>
           <w:rFonts w:ascii="Times New Roman" w:eastAsia="Times New Roman" w:hAnsi="Times New Roman" w:cs="Times New Roman"/>
           <w:kern w:val="0"/>
@@ -2244,6 +2309,7 @@
           <w:numId w:val="19"/>
         </w:numPr>
         <w:spacing w:before="100" w:beforeAutospacing="1" w:after="100" w:afterAutospacing="1" w:line="240" w:lineRule="auto"/>
+        <w:ind w:left="1800"/>
         <w:rPr>
           <w:rFonts w:ascii="Times New Roman" w:eastAsia="Times New Roman" w:hAnsi="Times New Roman" w:cs="Times New Roman"/>
           <w:kern w:val="0"/>
@@ -2326,6 +2392,7 @@
     <w:p>
       <w:pPr>
         <w:spacing w:before="100" w:beforeAutospacing="1" w:after="100" w:afterAutospacing="1" w:line="240" w:lineRule="auto"/>
+        <w:ind w:left="360"/>
         <w:rPr>
           <w:rFonts w:ascii="Times New Roman" w:eastAsia="Times New Roman" w:hAnsi="Times New Roman" w:cs="Times New Roman"/>
           <w:kern w:val="0"/>
@@ -2338,6 +2405,7 @@
     <w:p>
       <w:pPr>
         <w:spacing w:before="100" w:beforeAutospacing="1" w:after="100" w:afterAutospacing="1" w:line="240" w:lineRule="auto"/>
+        <w:ind w:left="360"/>
         <w:rPr>
           <w:rFonts w:ascii="Times New Roman" w:eastAsia="Times New Roman" w:hAnsi="Times New Roman" w:cs="Times New Roman"/>
           <w:b/>
@@ -2379,7 +2447,12 @@
           <w:ilvl w:val="0"/>
           <w:numId w:val="15"/>
         </w:numPr>
+        <w:tabs>
+          <w:tab w:val="clear" w:pos="1440"/>
+          <w:tab w:val="num" w:pos="1800"/>
+        </w:tabs>
         <w:spacing w:before="100" w:beforeAutospacing="1" w:after="100" w:afterAutospacing="1" w:line="240" w:lineRule="auto"/>
+        <w:ind w:left="1800"/>
         <w:rPr>
           <w:rFonts w:ascii="Times New Roman" w:eastAsia="Times New Roman" w:hAnsi="Times New Roman" w:cs="Times New Roman"/>
           <w:kern w:val="0"/>
@@ -2405,7 +2478,12 @@
           <w:ilvl w:val="0"/>
           <w:numId w:val="15"/>
         </w:numPr>
+        <w:tabs>
+          <w:tab w:val="clear" w:pos="1440"/>
+          <w:tab w:val="num" w:pos="1800"/>
+        </w:tabs>
         <w:spacing w:before="100" w:beforeAutospacing="1" w:after="100" w:afterAutospacing="1" w:line="240" w:lineRule="auto"/>
+        <w:ind w:left="1800"/>
         <w:rPr>
           <w:rFonts w:ascii="Times New Roman" w:eastAsia="Times New Roman" w:hAnsi="Times New Roman" w:cs="Times New Roman"/>
           <w:kern w:val="0"/>
@@ -2459,6 +2537,11 @@
     </w:p>
     <w:p>
       <w:pPr>
+        <w:pStyle w:val="ListParagraph"/>
+        <w:numPr>
+          <w:ilvl w:val="0"/>
+          <w:numId w:val="48"/>
+        </w:numPr>
         <w:spacing w:before="100" w:beforeAutospacing="1" w:after="100" w:afterAutospacing="1" w:line="240" w:lineRule="auto"/>
         <w:rPr>
           <w:rFonts w:ascii="Times New Roman" w:eastAsia="Times New Roman" w:hAnsi="Times New Roman" w:cs="Times New Roman"/>
@@ -2480,7 +2563,7 @@
           <w:szCs w:val="24"/>
           <w14:ligatures w14:val="none"/>
         </w:rPr>
-        <w:t>3. Version Control System:</w:t>
+        <w:t>Version Control System:</w:t>
       </w:r>
     </w:p>
     <w:p>
@@ -2555,7 +2638,7 @@
         </w:rPr>
         <w:t xml:space="preserve"> the official Git website: </w:t>
       </w:r>
-      <w:hyperlink r:id="rId9" w:tgtFrame="_blank" w:history="1">
+      <w:hyperlink r:id="rId11" w:tgtFrame="_blank" w:history="1">
         <w:r>
           <w:rPr>
             <w:rStyle w:val="Hyperlink"/>
@@ -3009,7 +3092,7 @@
         </w:rPr>
         <w:t xml:space="preserve"> the GitHub website: </w:t>
       </w:r>
-      <w:hyperlink r:id="rId10" w:tgtFrame="_blank" w:history="1">
+      <w:hyperlink r:id="rId12" w:tgtFrame="_blank" w:history="1">
         <w:r>
           <w:rPr>
             <w:rStyle w:val="Hyperlink"/>
@@ -3458,8 +3541,20 @@
           <w:szCs w:val="20"/>
           <w14:ligatures w14:val="none"/>
         </w:rPr>
-        <w:t>git init</w:t>
-      </w:r>
+        <w:t xml:space="preserve">git </w:t>
+      </w:r>
+      <w:proofErr w:type="spellStart"/>
+      <w:r>
+        <w:rPr>
+          <w:rFonts w:ascii="Courier New" w:eastAsia="Times New Roman" w:hAnsi="Courier New" w:cs="Courier New"/>
+          <w:kern w:val="0"/>
+          <w:sz w:val="20"/>
+          <w:szCs w:val="20"/>
+          <w14:ligatures w14:val="none"/>
+        </w:rPr>
+        <w:t>init</w:t>
+      </w:r>
+      <w:proofErr w:type="spellEnd"/>
     </w:p>
     <w:p>
       <w:pPr>
@@ -3986,6 +4081,11 @@
     </w:p>
     <w:p>
       <w:pPr>
+        <w:pStyle w:val="ListParagraph"/>
+        <w:numPr>
+          <w:ilvl w:val="0"/>
+          <w:numId w:val="48"/>
+        </w:numPr>
         <w:tabs>
           <w:tab w:val="left" w:pos="916"/>
           <w:tab w:val="left" w:pos="1832"/>
@@ -4071,7 +4171,7 @@
       <w:r>
         <w:t xml:space="preserve"> the official Python downloads website: </w:t>
       </w:r>
-      <w:hyperlink r:id="rId11" w:tgtFrame="_blank" w:history="1">
+      <w:hyperlink r:id="rId13" w:tgtFrame="_blank" w:history="1">
         <w:r>
           <w:rPr>
             <w:rStyle w:val="Hyperlink"/>
@@ -4386,8 +4486,1213 @@
           <w:sz w:val="20"/>
           <w:szCs w:val="20"/>
         </w:rPr>
-        <w:t>python --version</w:t>
-      </w:r>
+        <w:t xml:space="preserve">python </w:t>
+      </w:r>
+      <w:r>
+        <w:rPr>
+          <w:rFonts w:ascii="Courier New" w:hAnsi="Courier New" w:cs="Courier New"/>
+          <w:sz w:val="20"/>
+          <w:szCs w:val="20"/>
+        </w:rPr>
+        <w:t>–</w:t>
+      </w:r>
+      <w:r>
+        <w:rPr>
+          <w:rFonts w:ascii="Courier New" w:hAnsi="Courier New" w:cs="Courier New"/>
+          <w:sz w:val="20"/>
+          <w:szCs w:val="20"/>
+        </w:rPr>
+        <w:t>version</w:t>
+      </w:r>
+    </w:p>
+    <w:p>
+      <w:pPr>
+        <w:spacing w:before="100" w:beforeAutospacing="1" w:after="100" w:afterAutospacing="1" w:line="240" w:lineRule="auto"/>
+        <w:rPr>
+          <w:rFonts w:ascii="Times New Roman" w:eastAsia="Times New Roman" w:hAnsi="Times New Roman" w:cs="Times New Roman"/>
+          <w:kern w:val="0"/>
+          <w:sz w:val="24"/>
+          <w:szCs w:val="24"/>
+          <w14:ligatures w14:val="none"/>
+        </w:rPr>
+      </w:pPr>
+    </w:p>
+    <w:p>
+      <w:pPr>
+        <w:pStyle w:val="ListParagraph"/>
+        <w:numPr>
+          <w:ilvl w:val="0"/>
+          <w:numId w:val="48"/>
+        </w:numPr>
+        <w:spacing w:before="100" w:beforeAutospacing="1" w:after="100" w:afterAutospacing="1" w:line="240" w:lineRule="auto"/>
+        <w:rPr>
+          <w:rFonts w:ascii="Times New Roman" w:eastAsia="Times New Roman" w:hAnsi="Times New Roman" w:cs="Times New Roman"/>
+          <w:kern w:val="0"/>
+          <w:sz w:val="24"/>
+          <w:szCs w:val="24"/>
+          <w14:ligatures w14:val="none"/>
+        </w:rPr>
+      </w:pPr>
+      <w:r>
+        <w:rPr>
+          <w:rFonts w:ascii="Times New Roman" w:eastAsia="Times New Roman" w:hAnsi="Times New Roman" w:cs="Times New Roman"/>
+          <w:b/>
+          <w:bCs/>
+          <w:kern w:val="0"/>
+          <w:sz w:val="24"/>
+          <w:szCs w:val="24"/>
+          <w14:ligatures w14:val="none"/>
+        </w:rPr>
+        <w:t>Package Managers:</w:t>
+      </w:r>
+    </w:p>
+    <w:p>
+      <w:pPr>
+        <w:spacing w:before="100" w:beforeAutospacing="1" w:after="100" w:afterAutospacing="1" w:line="240" w:lineRule="auto"/>
+        <w:ind w:left="1440"/>
+        <w:rPr>
+          <w:rFonts w:ascii="Times New Roman" w:eastAsia="Times New Roman" w:hAnsi="Times New Roman" w:cs="Times New Roman"/>
+          <w:kern w:val="0"/>
+          <w:sz w:val="24"/>
+          <w:szCs w:val="24"/>
+          <w14:ligatures w14:val="none"/>
+        </w:rPr>
+      </w:pPr>
+      <w:r>
+        <w:rPr>
+          <w:rFonts w:ascii="Times New Roman" w:eastAsia="Times New Roman" w:hAnsi="Times New Roman" w:cs="Times New Roman"/>
+          <w:kern w:val="0"/>
+          <w:sz w:val="24"/>
+          <w:szCs w:val="24"/>
+          <w14:ligatures w14:val="none"/>
+        </w:rPr>
+        <w:t xml:space="preserve">Since I chose Python, </w:t>
+      </w:r>
+      <w:r>
+        <w:rPr>
+          <w:rFonts w:ascii="Times New Roman" w:eastAsia="Times New Roman" w:hAnsi="Times New Roman" w:cs="Times New Roman"/>
+          <w:b/>
+          <w:bCs/>
+          <w:kern w:val="0"/>
+          <w:sz w:val="24"/>
+          <w:szCs w:val="24"/>
+          <w14:ligatures w14:val="none"/>
+        </w:rPr>
+        <w:t>pip</w:t>
+      </w:r>
+      <w:r>
+        <w:rPr>
+          <w:rFonts w:ascii="Times New Roman" w:eastAsia="Times New Roman" w:hAnsi="Times New Roman" w:cs="Times New Roman"/>
+          <w:kern w:val="0"/>
+          <w:sz w:val="24"/>
+          <w:szCs w:val="24"/>
+          <w14:ligatures w14:val="none"/>
+        </w:rPr>
+        <w:t xml:space="preserve"> (Python's package manager) was</w:t>
+      </w:r>
+      <w:r>
+        <w:rPr>
+          <w:rFonts w:ascii="Times New Roman" w:eastAsia="Times New Roman" w:hAnsi="Times New Roman" w:cs="Times New Roman"/>
+          <w:kern w:val="0"/>
+          <w:sz w:val="24"/>
+          <w:szCs w:val="24"/>
+          <w14:ligatures w14:val="none"/>
+        </w:rPr>
+        <w:t xml:space="preserve"> automatically</w:t>
+      </w:r>
+      <w:r>
+        <w:rPr>
+          <w:rFonts w:ascii="Times New Roman" w:eastAsia="Times New Roman" w:hAnsi="Times New Roman" w:cs="Times New Roman"/>
+          <w:kern w:val="0"/>
+          <w:sz w:val="24"/>
+          <w:szCs w:val="24"/>
+          <w14:ligatures w14:val="none"/>
+        </w:rPr>
+        <w:t xml:space="preserve"> installed to manage dependencies.</w:t>
+      </w:r>
+    </w:p>
+    <w:p>
+      <w:pPr>
+        <w:spacing w:before="100" w:beforeAutospacing="1" w:after="100" w:afterAutospacing="1" w:line="240" w:lineRule="auto"/>
+        <w:rPr>
+          <w:rFonts w:ascii="Times New Roman" w:eastAsia="Times New Roman" w:hAnsi="Times New Roman" w:cs="Times New Roman"/>
+          <w:kern w:val="0"/>
+          <w:sz w:val="24"/>
+          <w:szCs w:val="24"/>
+          <w14:ligatures w14:val="none"/>
+        </w:rPr>
+      </w:pPr>
+    </w:p>
+    <w:p>
+      <w:pPr>
+        <w:pStyle w:val="ListParagraph"/>
+        <w:numPr>
+          <w:ilvl w:val="0"/>
+          <w:numId w:val="48"/>
+        </w:numPr>
+        <w:rPr>
+          <w:rFonts w:ascii="Times New Roman" w:hAnsi="Times New Roman" w:cs="Times New Roman"/>
+          <w14:ligatures w14:val="none"/>
+        </w:rPr>
+      </w:pPr>
+      <w:r>
+        <w:rPr>
+          <w:rFonts w:ascii="Times New Roman" w:hAnsi="Times New Roman" w:cs="Times New Roman"/>
+          <w:noProof/>
+        </w:rPr>
+        <w:drawing>
+          <wp:anchor distT="0" distB="0" distL="114300" distR="114300" simplePos="0" relativeHeight="251657728" behindDoc="1" locked="0" layoutInCell="1" allowOverlap="1" wp14:anchorId="7E9AE2F2" wp14:editId="014BED13">
+            <wp:simplePos x="0" y="0"/>
+            <wp:positionH relativeFrom="column">
+              <wp:posOffset>438150</wp:posOffset>
+            </wp:positionH>
+            <wp:positionV relativeFrom="paragraph">
+              <wp:posOffset>1124585</wp:posOffset>
+            </wp:positionV>
+            <wp:extent cx="5065423" cy="2914650"/>
+            <wp:effectExtent l="0" t="0" r="0" b="0"/>
+            <wp:wrapNone/>
+            <wp:docPr id="1644597174" name="Picture 1"/>
+            <wp:cNvGraphicFramePr>
+              <a:graphicFrameLocks xmlns:a="http://schemas.openxmlformats.org/drawingml/2006/main" noChangeAspect="1"/>
+            </wp:cNvGraphicFramePr>
+            <a:graphic xmlns:a="http://schemas.openxmlformats.org/drawingml/2006/main">
+              <a:graphicData uri="http://schemas.openxmlformats.org/drawingml/2006/picture">
+                <pic:pic xmlns:pic="http://schemas.openxmlformats.org/drawingml/2006/picture">
+                  <pic:nvPicPr>
+                    <pic:cNvPr id="1644597174" name="Picture 1644597174"/>
+                    <pic:cNvPicPr/>
+                  </pic:nvPicPr>
+                  <pic:blipFill>
+                    <a:blip r:embed="rId14">
+                      <a:extLst>
+                        <a:ext uri="{28A0092B-C50C-407E-A947-70E740481C1C}">
+                          <a14:useLocalDpi xmlns:a14="http://schemas.microsoft.com/office/drawing/2010/main" val="0"/>
+                        </a:ext>
+                      </a:extLst>
+                    </a:blip>
+                    <a:stretch>
+                      <a:fillRect/>
+                    </a:stretch>
+                  </pic:blipFill>
+                  <pic:spPr>
+                    <a:xfrm>
+                      <a:off x="0" y="0"/>
+                      <a:ext cx="5065423" cy="2914650"/>
+                    </a:xfrm>
+                    <a:prstGeom prst="rect">
+                      <a:avLst/>
+                    </a:prstGeom>
+                  </pic:spPr>
+                </pic:pic>
+              </a:graphicData>
+            </a:graphic>
+            <wp14:sizeRelH relativeFrom="margin">
+              <wp14:pctWidth>0</wp14:pctWidth>
+            </wp14:sizeRelH>
+            <wp14:sizeRelV relativeFrom="margin">
+              <wp14:pctHeight>0</wp14:pctHeight>
+            </wp14:sizeRelV>
+          </wp:anchor>
+        </w:drawing>
+      </w:r>
+      <w:r>
+        <w:rPr>
+          <w:rFonts w:ascii="Times New Roman" w:eastAsia="Times New Roman" w:hAnsi="Times New Roman" w:cs="Times New Roman"/>
+          <w:b/>
+          <w:bCs/>
+          <w:kern w:val="0"/>
+          <w:sz w:val="24"/>
+          <w:szCs w:val="24"/>
+          <w14:ligatures w14:val="none"/>
+        </w:rPr>
+        <w:t>Configure a Database (MySQL):</w:t>
+      </w:r>
+      <w:r>
+        <w:rPr>
+          <w:rFonts w:ascii="Times New Roman" w:eastAsia="Times New Roman" w:hAnsi="Times New Roman" w:cs="Times New Roman"/>
+          <w:b/>
+          <w:bCs/>
+          <w:kern w:val="0"/>
+          <w:sz w:val="24"/>
+          <w:szCs w:val="24"/>
+          <w14:ligatures w14:val="none"/>
+        </w:rPr>
+        <w:br/>
+      </w:r>
+      <w:r>
+        <w:rPr>
+          <w:rFonts w:ascii="Times New Roman" w:eastAsia="Times New Roman" w:hAnsi="Times New Roman" w:cs="Times New Roman"/>
+          <w:b/>
+          <w:bCs/>
+          <w:kern w:val="0"/>
+          <w:sz w:val="24"/>
+          <w:szCs w:val="24"/>
+          <w14:ligatures w14:val="none"/>
+        </w:rPr>
+        <w:br/>
+      </w:r>
+      <w:r>
+        <w:rPr>
+          <w:rFonts w:ascii="Times New Roman" w:eastAsia="Times New Roman" w:hAnsi="Times New Roman" w:cs="Times New Roman"/>
+          <w:b/>
+          <w:bCs/>
+          <w:kern w:val="0"/>
+          <w:sz w:val="24"/>
+          <w:szCs w:val="24"/>
+          <w14:ligatures w14:val="none"/>
+        </w:rPr>
+        <w:t>Download MySQL Installer for Windows</w:t>
+      </w:r>
+      <w:r>
+        <w:rPr>
+          <w:rFonts w:ascii="Times New Roman" w:eastAsia="Times New Roman" w:hAnsi="Times New Roman" w:cs="Times New Roman"/>
+          <w:b/>
+          <w:bCs/>
+          <w:kern w:val="0"/>
+          <w:sz w:val="24"/>
+          <w:szCs w:val="24"/>
+          <w14:ligatures w14:val="none"/>
+        </w:rPr>
+        <w:br/>
+      </w:r>
+      <w:r>
+        <w:rPr>
+          <w:rFonts w:ascii="Times New Roman" w:eastAsia="Times New Roman" w:hAnsi="Times New Roman" w:cs="Times New Roman"/>
+          <w:b/>
+          <w:bCs/>
+          <w:kern w:val="0"/>
+          <w:sz w:val="24"/>
+          <w:szCs w:val="24"/>
+          <w14:ligatures w14:val="none"/>
+        </w:rPr>
+        <w:br/>
+      </w:r>
+      <w:r>
+        <w:rPr>
+          <w:rFonts w:ascii="Times New Roman" w:hAnsi="Times New Roman" w:cs="Times New Roman"/>
+          <w14:ligatures w14:val="none"/>
+        </w:rPr>
+        <w:t>Select</w:t>
+      </w:r>
+      <w:r>
+        <w:rPr>
+          <w:rFonts w:ascii="Times New Roman" w:hAnsi="Times New Roman" w:cs="Times New Roman"/>
+          <w14:ligatures w14:val="none"/>
+        </w:rPr>
+        <w:t>ed</w:t>
+      </w:r>
+      <w:r>
+        <w:rPr>
+          <w:rFonts w:ascii="Times New Roman" w:hAnsi="Times New Roman" w:cs="Times New Roman"/>
+          <w14:ligatures w14:val="none"/>
+        </w:rPr>
+        <w:t xml:space="preserve"> and download</w:t>
+      </w:r>
+      <w:r>
+        <w:rPr>
+          <w:rFonts w:ascii="Times New Roman" w:hAnsi="Times New Roman" w:cs="Times New Roman"/>
+          <w14:ligatures w14:val="none"/>
+        </w:rPr>
+        <w:t>ed</w:t>
+      </w:r>
+      <w:r>
+        <w:rPr>
+          <w:rFonts w:ascii="Times New Roman" w:hAnsi="Times New Roman" w:cs="Times New Roman"/>
+          <w14:ligatures w14:val="none"/>
+        </w:rPr>
+        <w:t xml:space="preserve"> </w:t>
+      </w:r>
+      <w:r>
+        <w:rPr>
+          <w:rFonts w:ascii="Times New Roman" w:hAnsi="Times New Roman" w:cs="Times New Roman"/>
+          <w14:ligatures w14:val="none"/>
+        </w:rPr>
+        <w:t>my</w:t>
+      </w:r>
+      <w:r>
+        <w:rPr>
+          <w:rFonts w:ascii="Times New Roman" w:hAnsi="Times New Roman" w:cs="Times New Roman"/>
+          <w14:ligatures w14:val="none"/>
+        </w:rPr>
+        <w:t xml:space="preserve"> preferred version. </w:t>
+      </w:r>
+      <w:r>
+        <w:rPr>
+          <w:rFonts w:ascii="Times New Roman" w:hAnsi="Times New Roman" w:cs="Times New Roman"/>
+          <w14:ligatures w14:val="none"/>
+        </w:rPr>
+        <w:t>I</w:t>
+      </w:r>
+      <w:r>
+        <w:rPr>
+          <w:rFonts w:ascii="Times New Roman" w:hAnsi="Times New Roman" w:cs="Times New Roman"/>
+          <w14:ligatures w14:val="none"/>
+        </w:rPr>
+        <w:t xml:space="preserve"> selected the </w:t>
+      </w:r>
+      <w:r>
+        <w:rPr>
+          <w:rFonts w:ascii="Times New Roman" w:eastAsia="Times New Roman" w:hAnsi="Times New Roman" w:cs="Times New Roman"/>
+          <w14:ligatures w14:val="none"/>
+        </w:rPr>
+        <w:t>Full MySQL Package</w:t>
+      </w:r>
+      <w:r>
+        <w:rPr>
+          <w:rFonts w:ascii="Times New Roman" w:hAnsi="Times New Roman" w:cs="Times New Roman"/>
+          <w14:ligatures w14:val="none"/>
+        </w:rPr>
+        <w:t> (B).</w:t>
+      </w:r>
+      <w:r>
+        <w:rPr>
+          <w:rFonts w:ascii="Times New Roman" w:hAnsi="Times New Roman" w:cs="Times New Roman"/>
+          <w14:ligatures w14:val="none"/>
+        </w:rPr>
+        <w:br/>
+      </w:r>
+      <w:r>
+        <w:rPr>
+          <w:rFonts w:ascii="Times New Roman" w:hAnsi="Times New Roman" w:cs="Times New Roman"/>
+          <w14:ligatures w14:val="none"/>
+        </w:rPr>
+        <w:br/>
+      </w:r>
+      <w:r>
+        <w:rPr>
+          <w:rFonts w:ascii="Times New Roman" w:hAnsi="Times New Roman" w:cs="Times New Roman"/>
+          <w14:ligatures w14:val="none"/>
+        </w:rPr>
+        <w:br/>
+      </w:r>
+      <w:r>
+        <w:rPr>
+          <w:rFonts w:ascii="Times New Roman" w:hAnsi="Times New Roman" w:cs="Times New Roman"/>
+          <w14:ligatures w14:val="none"/>
+        </w:rPr>
+        <w:br/>
+      </w:r>
+      <w:r>
+        <w:rPr>
+          <w:rFonts w:ascii="Times New Roman" w:hAnsi="Times New Roman" w:cs="Times New Roman"/>
+          <w14:ligatures w14:val="none"/>
+        </w:rPr>
+        <w:br/>
+      </w:r>
+      <w:r>
+        <w:rPr>
+          <w:rFonts w:ascii="Times New Roman" w:hAnsi="Times New Roman" w:cs="Times New Roman"/>
+          <w14:ligatures w14:val="none"/>
+        </w:rPr>
+        <w:br/>
+      </w:r>
+      <w:r>
+        <w:rPr>
+          <w:rFonts w:ascii="Times New Roman" w:hAnsi="Times New Roman" w:cs="Times New Roman"/>
+          <w14:ligatures w14:val="none"/>
+        </w:rPr>
+        <w:br/>
+      </w:r>
+      <w:r>
+        <w:rPr>
+          <w:rFonts w:ascii="Times New Roman" w:hAnsi="Times New Roman" w:cs="Times New Roman"/>
+          <w14:ligatures w14:val="none"/>
+        </w:rPr>
+        <w:br/>
+      </w:r>
+      <w:r>
+        <w:rPr>
+          <w:rFonts w:ascii="Times New Roman" w:hAnsi="Times New Roman" w:cs="Times New Roman"/>
+          <w14:ligatures w14:val="none"/>
+        </w:rPr>
+        <w:br/>
+      </w:r>
+      <w:r>
+        <w:rPr>
+          <w:rFonts w:ascii="Times New Roman" w:hAnsi="Times New Roman" w:cs="Times New Roman"/>
+          <w14:ligatures w14:val="none"/>
+        </w:rPr>
+        <w:br/>
+      </w:r>
+      <w:r>
+        <w:rPr>
+          <w:rFonts w:ascii="Times New Roman" w:hAnsi="Times New Roman" w:cs="Times New Roman"/>
+          <w14:ligatures w14:val="none"/>
+        </w:rPr>
+        <w:br/>
+      </w:r>
+      <w:r>
+        <w:rPr>
+          <w:rFonts w:ascii="Times New Roman" w:hAnsi="Times New Roman" w:cs="Times New Roman"/>
+          <w14:ligatures w14:val="none"/>
+        </w:rPr>
+        <w:br/>
+      </w:r>
+      <w:r>
+        <w:rPr>
+          <w:rFonts w:ascii="Times New Roman" w:hAnsi="Times New Roman" w:cs="Times New Roman"/>
+          <w14:ligatures w14:val="none"/>
+        </w:rPr>
+        <w:br/>
+      </w:r>
+      <w:r>
+        <w:rPr>
+          <w:rFonts w:ascii="Times New Roman" w:hAnsi="Times New Roman" w:cs="Times New Roman"/>
+          <w14:ligatures w14:val="none"/>
+        </w:rPr>
+        <w:br/>
+      </w:r>
+      <w:r>
+        <w:rPr>
+          <w:rFonts w:ascii="Times New Roman" w:hAnsi="Times New Roman" w:cs="Times New Roman"/>
+          <w14:ligatures w14:val="none"/>
+        </w:rPr>
+        <w:br/>
+      </w:r>
+      <w:r>
+        <w:rPr>
+          <w:rFonts w:ascii="Times New Roman" w:hAnsi="Times New Roman" w:cs="Times New Roman"/>
+          <w14:ligatures w14:val="none"/>
+        </w:rPr>
+        <w:lastRenderedPageBreak/>
+        <w:t>Didn’t sign up for free account</w:t>
+      </w:r>
+      <w:r>
+        <w:rPr>
+          <w:rFonts w:ascii="Times New Roman" w:hAnsi="Times New Roman" w:cs="Times New Roman"/>
+          <w14:ligatures w14:val="none"/>
+        </w:rPr>
+        <w:br/>
+      </w:r>
+      <w:r>
+        <w:rPr>
+          <w:rFonts w:ascii="Times New Roman" w:hAnsi="Times New Roman" w:cs="Times New Roman"/>
+          <w14:ligatures w14:val="none"/>
+        </w:rPr>
+        <w:br/>
+      </w:r>
+      <w:r>
+        <w:rPr>
+          <w:rFonts w:ascii="Times New Roman" w:hAnsi="Times New Roman" w:cs="Times New Roman"/>
+          <w:noProof/>
+        </w:rPr>
+        <w:drawing>
+          <wp:anchor distT="0" distB="0" distL="114300" distR="114300" simplePos="0" relativeHeight="251658752" behindDoc="1" locked="0" layoutInCell="1" allowOverlap="1" wp14:anchorId="04E2667A" wp14:editId="10176494">
+            <wp:simplePos x="0" y="0"/>
+            <wp:positionH relativeFrom="column">
+              <wp:posOffset>457200</wp:posOffset>
+            </wp:positionH>
+            <wp:positionV relativeFrom="paragraph">
+              <wp:posOffset>368300</wp:posOffset>
+            </wp:positionV>
+            <wp:extent cx="5943600" cy="4843780"/>
+            <wp:effectExtent l="0" t="0" r="0" b="0"/>
+            <wp:wrapNone/>
+            <wp:docPr id="595837450" name="Picture 2"/>
+            <wp:cNvGraphicFramePr>
+              <a:graphicFrameLocks xmlns:a="http://schemas.openxmlformats.org/drawingml/2006/main" noChangeAspect="1"/>
+            </wp:cNvGraphicFramePr>
+            <a:graphic xmlns:a="http://schemas.openxmlformats.org/drawingml/2006/main">
+              <a:graphicData uri="http://schemas.openxmlformats.org/drawingml/2006/picture">
+                <pic:pic xmlns:pic="http://schemas.openxmlformats.org/drawingml/2006/picture">
+                  <pic:nvPicPr>
+                    <pic:cNvPr id="595837450" name="Picture 595837450"/>
+                    <pic:cNvPicPr/>
+                  </pic:nvPicPr>
+                  <pic:blipFill>
+                    <a:blip r:embed="rId15">
+                      <a:extLst>
+                        <a:ext uri="{28A0092B-C50C-407E-A947-70E740481C1C}">
+                          <a14:useLocalDpi xmlns:a14="http://schemas.microsoft.com/office/drawing/2010/main" val="0"/>
+                        </a:ext>
+                      </a:extLst>
+                    </a:blip>
+                    <a:stretch>
+                      <a:fillRect/>
+                    </a:stretch>
+                  </pic:blipFill>
+                  <pic:spPr>
+                    <a:xfrm>
+                      <a:off x="0" y="0"/>
+                      <a:ext cx="5943600" cy="4843780"/>
+                    </a:xfrm>
+                    <a:prstGeom prst="rect">
+                      <a:avLst/>
+                    </a:prstGeom>
+                  </pic:spPr>
+                </pic:pic>
+              </a:graphicData>
+            </a:graphic>
+            <wp14:sizeRelH relativeFrom="page">
+              <wp14:pctWidth>0</wp14:pctWidth>
+            </wp14:sizeRelH>
+            <wp14:sizeRelV relativeFrom="page">
+              <wp14:pctHeight>0</wp14:pctHeight>
+            </wp14:sizeRelV>
+          </wp:anchor>
+        </w:drawing>
+      </w:r>
+      <w:r>
+        <w:rPr>
+          <w:rFonts w:ascii="Times New Roman" w:hAnsi="Times New Roman" w:cs="Times New Roman"/>
+          <w14:ligatures w14:val="none"/>
+        </w:rPr>
+        <w:br/>
+      </w:r>
+    </w:p>
+    <w:p>
+      <w:pPr>
+        <w:pStyle w:val="ListParagraph"/>
+        <w:spacing w:before="100" w:beforeAutospacing="1" w:after="100" w:afterAutospacing="1" w:line="240" w:lineRule="auto"/>
+        <w:rPr>
+          <w:rFonts w:ascii="Times New Roman" w:eastAsia="Times New Roman" w:hAnsi="Times New Roman" w:cs="Times New Roman"/>
+          <w:b/>
+          <w:bCs/>
+          <w:kern w:val="0"/>
+          <w:sz w:val="24"/>
+          <w:szCs w:val="24"/>
+          <w14:ligatures w14:val="none"/>
+        </w:rPr>
+      </w:pPr>
+      <w:r>
+        <w:rPr>
+          <w:rFonts w:ascii="Times New Roman" w:eastAsia="Times New Roman" w:hAnsi="Times New Roman" w:cs="Times New Roman"/>
+          <w:b/>
+          <w:bCs/>
+          <w:noProof/>
+          <w:kern w:val="0"/>
+          <w:sz w:val="24"/>
+          <w:szCs w:val="24"/>
+        </w:rPr>
+        <w:drawing>
+          <wp:anchor distT="0" distB="0" distL="114300" distR="114300" simplePos="0" relativeHeight="251662848" behindDoc="1" locked="0" layoutInCell="1" allowOverlap="1" wp14:anchorId="66EF3ED0" wp14:editId="37FAF3D1">
+            <wp:simplePos x="0" y="0"/>
+            <wp:positionH relativeFrom="column">
+              <wp:posOffset>952500</wp:posOffset>
+            </wp:positionH>
+            <wp:positionV relativeFrom="paragraph">
+              <wp:posOffset>5515610</wp:posOffset>
+            </wp:positionV>
+            <wp:extent cx="3810000" cy="2881516"/>
+            <wp:effectExtent l="0" t="0" r="0" b="0"/>
+            <wp:wrapNone/>
+            <wp:docPr id="1546985226" name="Picture 3"/>
+            <wp:cNvGraphicFramePr>
+              <a:graphicFrameLocks xmlns:a="http://schemas.openxmlformats.org/drawingml/2006/main" noChangeAspect="1"/>
+            </wp:cNvGraphicFramePr>
+            <a:graphic xmlns:a="http://schemas.openxmlformats.org/drawingml/2006/main">
+              <a:graphicData uri="http://schemas.openxmlformats.org/drawingml/2006/picture">
+                <pic:pic xmlns:pic="http://schemas.openxmlformats.org/drawingml/2006/picture">
+                  <pic:nvPicPr>
+                    <pic:cNvPr id="1546985226" name="Picture 1546985226"/>
+                    <pic:cNvPicPr/>
+                  </pic:nvPicPr>
+                  <pic:blipFill>
+                    <a:blip r:embed="rId16">
+                      <a:extLst>
+                        <a:ext uri="{28A0092B-C50C-407E-A947-70E740481C1C}">
+                          <a14:useLocalDpi xmlns:a14="http://schemas.microsoft.com/office/drawing/2010/main" val="0"/>
+                        </a:ext>
+                      </a:extLst>
+                    </a:blip>
+                    <a:stretch>
+                      <a:fillRect/>
+                    </a:stretch>
+                  </pic:blipFill>
+                  <pic:spPr>
+                    <a:xfrm>
+                      <a:off x="0" y="0"/>
+                      <a:ext cx="3810000" cy="2881516"/>
+                    </a:xfrm>
+                    <a:prstGeom prst="rect">
+                      <a:avLst/>
+                    </a:prstGeom>
+                  </pic:spPr>
+                </pic:pic>
+              </a:graphicData>
+            </a:graphic>
+            <wp14:sizeRelH relativeFrom="page">
+              <wp14:pctWidth>0</wp14:pctWidth>
+            </wp14:sizeRelH>
+            <wp14:sizeRelV relativeFrom="page">
+              <wp14:pctHeight>0</wp14:pctHeight>
+            </wp14:sizeRelV>
+          </wp:anchor>
+        </w:drawing>
+      </w:r>
+      <w:r>
+        <w:rPr>
+          <w:rFonts w:ascii="Times New Roman" w:eastAsia="Times New Roman" w:hAnsi="Times New Roman" w:cs="Times New Roman"/>
+          <w:b/>
+          <w:bCs/>
+          <w:kern w:val="0"/>
+          <w:sz w:val="24"/>
+          <w:szCs w:val="24"/>
+          <w14:ligatures w14:val="none"/>
+        </w:rPr>
+        <w:br/>
+      </w:r>
+      <w:r>
+        <w:rPr>
+          <w:rFonts w:ascii="Times New Roman" w:eastAsia="Times New Roman" w:hAnsi="Times New Roman" w:cs="Times New Roman"/>
+          <w:b/>
+          <w:bCs/>
+          <w:kern w:val="0"/>
+          <w:sz w:val="24"/>
+          <w:szCs w:val="24"/>
+          <w14:ligatures w14:val="none"/>
+        </w:rPr>
+        <w:br/>
+      </w:r>
+      <w:r>
+        <w:rPr>
+          <w:rFonts w:ascii="Times New Roman" w:eastAsia="Times New Roman" w:hAnsi="Times New Roman" w:cs="Times New Roman"/>
+          <w:b/>
+          <w:bCs/>
+          <w:kern w:val="0"/>
+          <w:sz w:val="24"/>
+          <w:szCs w:val="24"/>
+          <w14:ligatures w14:val="none"/>
+        </w:rPr>
+        <w:br/>
+      </w:r>
+      <w:r>
+        <w:rPr>
+          <w:rFonts w:ascii="Times New Roman" w:eastAsia="Times New Roman" w:hAnsi="Times New Roman" w:cs="Times New Roman"/>
+          <w:b/>
+          <w:bCs/>
+          <w:kern w:val="0"/>
+          <w:sz w:val="24"/>
+          <w:szCs w:val="24"/>
+          <w14:ligatures w14:val="none"/>
+        </w:rPr>
+        <w:br/>
+      </w:r>
+      <w:r>
+        <w:rPr>
+          <w:rFonts w:ascii="Times New Roman" w:eastAsia="Times New Roman" w:hAnsi="Times New Roman" w:cs="Times New Roman"/>
+          <w:b/>
+          <w:bCs/>
+          <w:kern w:val="0"/>
+          <w:sz w:val="24"/>
+          <w:szCs w:val="24"/>
+          <w14:ligatures w14:val="none"/>
+        </w:rPr>
+        <w:br/>
+      </w:r>
+      <w:r>
+        <w:rPr>
+          <w:rFonts w:ascii="Times New Roman" w:eastAsia="Times New Roman" w:hAnsi="Times New Roman" w:cs="Times New Roman"/>
+          <w:b/>
+          <w:bCs/>
+          <w:kern w:val="0"/>
+          <w:sz w:val="24"/>
+          <w:szCs w:val="24"/>
+          <w14:ligatures w14:val="none"/>
+        </w:rPr>
+        <w:br/>
+      </w:r>
+      <w:r>
+        <w:rPr>
+          <w:rFonts w:ascii="Times New Roman" w:eastAsia="Times New Roman" w:hAnsi="Times New Roman" w:cs="Times New Roman"/>
+          <w:b/>
+          <w:bCs/>
+          <w:kern w:val="0"/>
+          <w:sz w:val="24"/>
+          <w:szCs w:val="24"/>
+          <w14:ligatures w14:val="none"/>
+        </w:rPr>
+        <w:br/>
+      </w:r>
+      <w:r>
+        <w:rPr>
+          <w:rFonts w:ascii="Times New Roman" w:eastAsia="Times New Roman" w:hAnsi="Times New Roman" w:cs="Times New Roman"/>
+          <w:b/>
+          <w:bCs/>
+          <w:kern w:val="0"/>
+          <w:sz w:val="24"/>
+          <w:szCs w:val="24"/>
+          <w14:ligatures w14:val="none"/>
+        </w:rPr>
+        <w:br/>
+      </w:r>
+      <w:r>
+        <w:rPr>
+          <w:rFonts w:ascii="Times New Roman" w:eastAsia="Times New Roman" w:hAnsi="Times New Roman" w:cs="Times New Roman"/>
+          <w:b/>
+          <w:bCs/>
+          <w:kern w:val="0"/>
+          <w:sz w:val="24"/>
+          <w:szCs w:val="24"/>
+          <w14:ligatures w14:val="none"/>
+        </w:rPr>
+        <w:br/>
+      </w:r>
+      <w:r>
+        <w:rPr>
+          <w:rFonts w:ascii="Times New Roman" w:eastAsia="Times New Roman" w:hAnsi="Times New Roman" w:cs="Times New Roman"/>
+          <w:b/>
+          <w:bCs/>
+          <w:kern w:val="0"/>
+          <w:sz w:val="24"/>
+          <w:szCs w:val="24"/>
+          <w14:ligatures w14:val="none"/>
+        </w:rPr>
+        <w:br/>
+      </w:r>
+      <w:r>
+        <w:rPr>
+          <w:rFonts w:ascii="Times New Roman" w:eastAsia="Times New Roman" w:hAnsi="Times New Roman" w:cs="Times New Roman"/>
+          <w:b/>
+          <w:bCs/>
+          <w:kern w:val="0"/>
+          <w:sz w:val="24"/>
+          <w:szCs w:val="24"/>
+          <w14:ligatures w14:val="none"/>
+        </w:rPr>
+        <w:br/>
+      </w:r>
+      <w:r>
+        <w:rPr>
+          <w:rFonts w:ascii="Times New Roman" w:eastAsia="Times New Roman" w:hAnsi="Times New Roman" w:cs="Times New Roman"/>
+          <w:b/>
+          <w:bCs/>
+          <w:kern w:val="0"/>
+          <w:sz w:val="24"/>
+          <w:szCs w:val="24"/>
+          <w14:ligatures w14:val="none"/>
+        </w:rPr>
+        <w:br/>
+      </w:r>
+      <w:r>
+        <w:rPr>
+          <w:rFonts w:ascii="Times New Roman" w:eastAsia="Times New Roman" w:hAnsi="Times New Roman" w:cs="Times New Roman"/>
+          <w:b/>
+          <w:bCs/>
+          <w:kern w:val="0"/>
+          <w:sz w:val="24"/>
+          <w:szCs w:val="24"/>
+          <w14:ligatures w14:val="none"/>
+        </w:rPr>
+        <w:br/>
+      </w:r>
+      <w:r>
+        <w:rPr>
+          <w:rFonts w:ascii="Times New Roman" w:eastAsia="Times New Roman" w:hAnsi="Times New Roman" w:cs="Times New Roman"/>
+          <w:b/>
+          <w:bCs/>
+          <w:kern w:val="0"/>
+          <w:sz w:val="24"/>
+          <w:szCs w:val="24"/>
+          <w14:ligatures w14:val="none"/>
+        </w:rPr>
+        <w:br/>
+      </w:r>
+      <w:r>
+        <w:rPr>
+          <w:rFonts w:ascii="Times New Roman" w:eastAsia="Times New Roman" w:hAnsi="Times New Roman" w:cs="Times New Roman"/>
+          <w:b/>
+          <w:bCs/>
+          <w:kern w:val="0"/>
+          <w:sz w:val="24"/>
+          <w:szCs w:val="24"/>
+          <w14:ligatures w14:val="none"/>
+        </w:rPr>
+        <w:br/>
+      </w:r>
+      <w:r>
+        <w:rPr>
+          <w:rFonts w:ascii="Times New Roman" w:eastAsia="Times New Roman" w:hAnsi="Times New Roman" w:cs="Times New Roman"/>
+          <w:b/>
+          <w:bCs/>
+          <w:kern w:val="0"/>
+          <w:sz w:val="24"/>
+          <w:szCs w:val="24"/>
+          <w14:ligatures w14:val="none"/>
+        </w:rPr>
+        <w:br/>
+      </w:r>
+      <w:r>
+        <w:rPr>
+          <w:rFonts w:ascii="Times New Roman" w:eastAsia="Times New Roman" w:hAnsi="Times New Roman" w:cs="Times New Roman"/>
+          <w:b/>
+          <w:bCs/>
+          <w:kern w:val="0"/>
+          <w:sz w:val="24"/>
+          <w:szCs w:val="24"/>
+          <w14:ligatures w14:val="none"/>
+        </w:rPr>
+        <w:br/>
+      </w:r>
+      <w:r>
+        <w:rPr>
+          <w:rFonts w:ascii="Times New Roman" w:eastAsia="Times New Roman" w:hAnsi="Times New Roman" w:cs="Times New Roman"/>
+          <w:b/>
+          <w:bCs/>
+          <w:kern w:val="0"/>
+          <w:sz w:val="24"/>
+          <w:szCs w:val="24"/>
+          <w14:ligatures w14:val="none"/>
+        </w:rPr>
+        <w:br/>
+      </w:r>
+      <w:r>
+        <w:rPr>
+          <w:rFonts w:ascii="Times New Roman" w:eastAsia="Times New Roman" w:hAnsi="Times New Roman" w:cs="Times New Roman"/>
+          <w:b/>
+          <w:bCs/>
+          <w:kern w:val="0"/>
+          <w:sz w:val="24"/>
+          <w:szCs w:val="24"/>
+          <w14:ligatures w14:val="none"/>
+        </w:rPr>
+        <w:br/>
+      </w:r>
+      <w:r>
+        <w:rPr>
+          <w:rFonts w:ascii="Times New Roman" w:eastAsia="Times New Roman" w:hAnsi="Times New Roman" w:cs="Times New Roman"/>
+          <w:b/>
+          <w:bCs/>
+          <w:kern w:val="0"/>
+          <w:sz w:val="24"/>
+          <w:szCs w:val="24"/>
+          <w14:ligatures w14:val="none"/>
+        </w:rPr>
+        <w:br/>
+      </w:r>
+      <w:r>
+        <w:rPr>
+          <w:rFonts w:ascii="Times New Roman" w:eastAsia="Times New Roman" w:hAnsi="Times New Roman" w:cs="Times New Roman"/>
+          <w:b/>
+          <w:bCs/>
+          <w:kern w:val="0"/>
+          <w:sz w:val="24"/>
+          <w:szCs w:val="24"/>
+          <w14:ligatures w14:val="none"/>
+        </w:rPr>
+        <w:br/>
+      </w:r>
+      <w:r>
+        <w:rPr>
+          <w:rFonts w:ascii="Times New Roman" w:eastAsia="Times New Roman" w:hAnsi="Times New Roman" w:cs="Times New Roman"/>
+          <w:b/>
+          <w:bCs/>
+          <w:kern w:val="0"/>
+          <w:sz w:val="24"/>
+          <w:szCs w:val="24"/>
+          <w14:ligatures w14:val="none"/>
+        </w:rPr>
+        <w:br/>
+      </w:r>
+      <w:r>
+        <w:rPr>
+          <w:rFonts w:ascii="Times New Roman" w:eastAsia="Times New Roman" w:hAnsi="Times New Roman" w:cs="Times New Roman"/>
+          <w:b/>
+          <w:bCs/>
+          <w:kern w:val="0"/>
+          <w:sz w:val="24"/>
+          <w:szCs w:val="24"/>
+          <w14:ligatures w14:val="none"/>
+        </w:rPr>
+        <w:br/>
+      </w:r>
+      <w:r>
+        <w:rPr>
+          <w:rFonts w:ascii="Times New Roman" w:eastAsia="Times New Roman" w:hAnsi="Times New Roman" w:cs="Times New Roman"/>
+          <w:b/>
+          <w:bCs/>
+          <w:kern w:val="0"/>
+          <w:sz w:val="24"/>
+          <w:szCs w:val="24"/>
+          <w14:ligatures w14:val="none"/>
+        </w:rPr>
+        <w:br/>
+      </w:r>
+      <w:r>
+        <w:rPr>
+          <w:rFonts w:ascii="Times New Roman" w:eastAsia="Times New Roman" w:hAnsi="Times New Roman" w:cs="Times New Roman"/>
+          <w:b/>
+          <w:bCs/>
+          <w:kern w:val="0"/>
+          <w:sz w:val="24"/>
+          <w:szCs w:val="24"/>
+          <w14:ligatures w14:val="none"/>
+        </w:rPr>
+        <w:br/>
+      </w:r>
+      <w:r>
+        <w:rPr>
+          <w:rFonts w:ascii="Times New Roman" w:eastAsia="Times New Roman" w:hAnsi="Times New Roman" w:cs="Times New Roman"/>
+          <w:b/>
+          <w:bCs/>
+          <w:kern w:val="0"/>
+          <w:sz w:val="24"/>
+          <w:szCs w:val="24"/>
+          <w14:ligatures w14:val="none"/>
+        </w:rPr>
+        <w:br/>
+      </w:r>
+      <w:r>
+        <w:rPr>
+          <w:rFonts w:ascii="Times New Roman" w:eastAsia="Times New Roman" w:hAnsi="Times New Roman" w:cs="Times New Roman"/>
+          <w:b/>
+          <w:bCs/>
+          <w:kern w:val="0"/>
+          <w:sz w:val="24"/>
+          <w:szCs w:val="24"/>
+          <w14:ligatures w14:val="none"/>
+        </w:rPr>
+        <w:br/>
+        <w:t>Setup MySQL Installer for Windows:</w:t>
+      </w:r>
+      <w:r>
+        <w:rPr>
+          <w:rFonts w:ascii="Times New Roman" w:eastAsia="Times New Roman" w:hAnsi="Times New Roman" w:cs="Times New Roman"/>
+          <w:b/>
+          <w:bCs/>
+          <w:kern w:val="0"/>
+          <w:sz w:val="24"/>
+          <w:szCs w:val="24"/>
+          <w14:ligatures w14:val="none"/>
+        </w:rPr>
+        <w:br/>
+      </w:r>
+      <w:r>
+        <w:rPr>
+          <w:rFonts w:ascii="Times New Roman" w:eastAsia="Times New Roman" w:hAnsi="Times New Roman" w:cs="Times New Roman"/>
+          <w:kern w:val="0"/>
+          <w:sz w:val="24"/>
+          <w:szCs w:val="24"/>
+          <w14:ligatures w14:val="none"/>
+        </w:rPr>
+        <w:t xml:space="preserve">After accepting the Oracle license agreement terms, the first screen you encounter allows you to define which MySQL products are going to be installed. </w:t>
+      </w:r>
+      <w:r>
+        <w:rPr>
+          <w:rFonts w:ascii="Times New Roman" w:eastAsia="Times New Roman" w:hAnsi="Times New Roman" w:cs="Times New Roman"/>
+          <w:kern w:val="0"/>
+          <w:sz w:val="24"/>
+          <w:szCs w:val="24"/>
+          <w14:ligatures w14:val="none"/>
+        </w:rPr>
+        <w:t>I chose</w:t>
+      </w:r>
+      <w:r>
+        <w:rPr>
+          <w:rFonts w:ascii="Times New Roman" w:eastAsia="Times New Roman" w:hAnsi="Times New Roman" w:cs="Times New Roman"/>
+          <w:kern w:val="0"/>
+          <w:sz w:val="24"/>
+          <w:szCs w:val="24"/>
+          <w14:ligatures w14:val="none"/>
+        </w:rPr>
+        <w:t xml:space="preserve"> </w:t>
+      </w:r>
+      <w:r>
+        <w:rPr>
+          <w:rFonts w:ascii="Times New Roman" w:eastAsia="Times New Roman" w:hAnsi="Times New Roman" w:cs="Times New Roman"/>
+          <w:kern w:val="0"/>
+          <w:sz w:val="24"/>
+          <w:szCs w:val="24"/>
+          <w14:ligatures w14:val="none"/>
+        </w:rPr>
+        <w:t>the</w:t>
+      </w:r>
+      <w:r>
+        <w:rPr>
+          <w:rFonts w:ascii="Times New Roman" w:eastAsia="Times New Roman" w:hAnsi="Times New Roman" w:cs="Times New Roman"/>
+          <w:kern w:val="0"/>
+          <w:sz w:val="24"/>
+          <w:szCs w:val="24"/>
+          <w14:ligatures w14:val="none"/>
+        </w:rPr>
+        <w:t xml:space="preserve"> custom setup type</w:t>
+      </w:r>
+      <w:r>
+        <w:rPr>
+          <w:rFonts w:ascii="Times New Roman" w:eastAsia="Times New Roman" w:hAnsi="Times New Roman" w:cs="Times New Roman"/>
+          <w:kern w:val="0"/>
+          <w:sz w:val="24"/>
+          <w:szCs w:val="24"/>
+          <w14:ligatures w14:val="none"/>
+        </w:rPr>
+        <w:t xml:space="preserve"> in blue</w:t>
+      </w:r>
+      <w:r>
+        <w:rPr>
+          <w:rFonts w:ascii="Times New Roman" w:eastAsia="Times New Roman" w:hAnsi="Times New Roman" w:cs="Times New Roman"/>
+          <w:kern w:val="0"/>
+          <w:sz w:val="24"/>
+          <w:szCs w:val="24"/>
+          <w14:ligatures w14:val="none"/>
+        </w:rPr>
+        <w:t>.</w:t>
+      </w:r>
+      <w:r>
+        <w:rPr>
+          <w:rFonts w:ascii="Times New Roman" w:eastAsia="Times New Roman" w:hAnsi="Times New Roman" w:cs="Times New Roman"/>
+          <w:kern w:val="0"/>
+          <w:sz w:val="24"/>
+          <w:szCs w:val="24"/>
+          <w14:ligatures w14:val="none"/>
+        </w:rPr>
+        <w:br/>
+      </w:r>
+      <w:r>
+        <w:rPr>
+          <w:rFonts w:ascii="Times New Roman" w:eastAsia="Times New Roman" w:hAnsi="Times New Roman" w:cs="Times New Roman"/>
+          <w:kern w:val="0"/>
+          <w:sz w:val="24"/>
+          <w:szCs w:val="24"/>
+          <w14:ligatures w14:val="none"/>
+        </w:rPr>
+        <w:br/>
+      </w:r>
+      <w:r>
+        <w:rPr>
+          <w:rFonts w:ascii="Times New Roman" w:eastAsia="Times New Roman" w:hAnsi="Times New Roman" w:cs="Times New Roman"/>
+          <w:b/>
+          <w:bCs/>
+          <w:kern w:val="0"/>
+          <w:sz w:val="24"/>
+          <w:szCs w:val="24"/>
+          <w14:ligatures w14:val="none"/>
+        </w:rPr>
+        <w:br/>
+      </w:r>
+      <w:r>
+        <w:rPr>
+          <w:rFonts w:ascii="Times New Roman" w:eastAsia="Times New Roman" w:hAnsi="Times New Roman" w:cs="Times New Roman"/>
+          <w:b/>
+          <w:bCs/>
+          <w:kern w:val="0"/>
+          <w:sz w:val="24"/>
+          <w:szCs w:val="24"/>
+          <w14:ligatures w14:val="none"/>
+        </w:rPr>
+        <w:br/>
+      </w:r>
+      <w:r>
+        <w:rPr>
+          <w:rFonts w:ascii="Times New Roman" w:eastAsia="Times New Roman" w:hAnsi="Times New Roman" w:cs="Times New Roman"/>
+          <w:b/>
+          <w:bCs/>
+          <w:kern w:val="0"/>
+          <w:sz w:val="24"/>
+          <w:szCs w:val="24"/>
+          <w14:ligatures w14:val="none"/>
+        </w:rPr>
+        <w:br/>
+      </w:r>
+      <w:r>
+        <w:rPr>
+          <w:rFonts w:ascii="Times New Roman" w:eastAsia="Times New Roman" w:hAnsi="Times New Roman" w:cs="Times New Roman"/>
+          <w:b/>
+          <w:bCs/>
+          <w:kern w:val="0"/>
+          <w:sz w:val="24"/>
+          <w:szCs w:val="24"/>
+          <w14:ligatures w14:val="none"/>
+        </w:rPr>
+        <w:br/>
+      </w:r>
+      <w:r>
+        <w:rPr>
+          <w:rFonts w:ascii="Times New Roman" w:eastAsia="Times New Roman" w:hAnsi="Times New Roman" w:cs="Times New Roman"/>
+          <w:b/>
+          <w:bCs/>
+          <w:kern w:val="0"/>
+          <w:sz w:val="24"/>
+          <w:szCs w:val="24"/>
+          <w14:ligatures w14:val="none"/>
+        </w:rPr>
+        <w:br/>
+      </w:r>
+      <w:r>
+        <w:rPr>
+          <w:rFonts w:ascii="Times New Roman" w:eastAsia="Times New Roman" w:hAnsi="Times New Roman" w:cs="Times New Roman"/>
+          <w:b/>
+          <w:bCs/>
+          <w:kern w:val="0"/>
+          <w:sz w:val="24"/>
+          <w:szCs w:val="24"/>
+          <w14:ligatures w14:val="none"/>
+        </w:rPr>
+        <w:br/>
+      </w:r>
+      <w:r>
+        <w:rPr>
+          <w:rFonts w:ascii="Times New Roman" w:eastAsia="Times New Roman" w:hAnsi="Times New Roman" w:cs="Times New Roman"/>
+          <w:b/>
+          <w:bCs/>
+          <w:kern w:val="0"/>
+          <w:sz w:val="24"/>
+          <w:szCs w:val="24"/>
+          <w14:ligatures w14:val="none"/>
+        </w:rPr>
+        <w:br/>
+      </w:r>
+      <w:r>
+        <w:rPr>
+          <w:rFonts w:ascii="Times New Roman" w:eastAsia="Times New Roman" w:hAnsi="Times New Roman" w:cs="Times New Roman"/>
+          <w:b/>
+          <w:bCs/>
+          <w:kern w:val="0"/>
+          <w:sz w:val="24"/>
+          <w:szCs w:val="24"/>
+          <w14:ligatures w14:val="none"/>
+        </w:rPr>
+        <w:br/>
+      </w:r>
+      <w:r>
+        <w:rPr>
+          <w:rFonts w:ascii="Times New Roman" w:eastAsia="Times New Roman" w:hAnsi="Times New Roman" w:cs="Times New Roman"/>
+          <w:b/>
+          <w:bCs/>
+          <w:kern w:val="0"/>
+          <w:sz w:val="24"/>
+          <w:szCs w:val="24"/>
+          <w14:ligatures w14:val="none"/>
+        </w:rPr>
+        <w:br/>
+      </w:r>
+      <w:r>
+        <w:rPr>
+          <w:rFonts w:ascii="Times New Roman" w:eastAsia="Times New Roman" w:hAnsi="Times New Roman" w:cs="Times New Roman"/>
+          <w:b/>
+          <w:bCs/>
+          <w:kern w:val="0"/>
+          <w:sz w:val="24"/>
+          <w:szCs w:val="24"/>
+          <w14:ligatures w14:val="none"/>
+        </w:rPr>
+        <w:br/>
+      </w:r>
+      <w:r>
+        <w:rPr>
+          <w:rFonts w:ascii="Times New Roman" w:eastAsia="Times New Roman" w:hAnsi="Times New Roman" w:cs="Times New Roman"/>
+          <w:b/>
+          <w:bCs/>
+          <w:kern w:val="0"/>
+          <w:sz w:val="24"/>
+          <w:szCs w:val="24"/>
+          <w14:ligatures w14:val="none"/>
+        </w:rPr>
+        <w:lastRenderedPageBreak/>
+        <w:br/>
+      </w:r>
+    </w:p>
+    <w:p>
+      <w:pPr>
+        <w:spacing w:before="100" w:beforeAutospacing="1" w:after="100" w:afterAutospacing="1" w:line="240" w:lineRule="auto"/>
+        <w:rPr>
+          <w:rFonts w:ascii="Times New Roman" w:eastAsia="Times New Roman" w:hAnsi="Times New Roman" w:cs="Times New Roman"/>
+          <w:kern w:val="0"/>
+          <w:sz w:val="24"/>
+          <w:szCs w:val="24"/>
+          <w14:ligatures w14:val="none"/>
+        </w:rPr>
+      </w:pPr>
     </w:p>
     <w:p>
       <w:pPr>
@@ -4624,6 +5929,56 @@
 </w:document>
 </file>
 
+<file path=word/endnotes.xml><?xml version="1.0" encoding="utf-8"?>
+<w:endnotes xmlns:wpc="http://schemas.microsoft.com/office/word/2010/wordprocessingCanvas" xmlns:cx="http://schemas.microsoft.com/office/drawing/2014/chartex" xmlns:cx1="http://schemas.microsoft.com/office/drawing/2015/9/8/chartex" xmlns:cx2="http://schemas.microsoft.com/office/drawing/2015/10/21/chartex" xmlns:cx3="http://schemas.microsoft.com/office/drawing/2016/5/9/chartex" xmlns:cx4="http://schemas.microsoft.com/office/drawing/2016/5/10/chartex" xmlns:cx5="http://schemas.microsoft.com/office/drawing/2016/5/11/chartex" xmlns:cx6="http://schemas.microsoft.com/office/drawing/2016/5/12/chartex" xmlns:cx7="http://schemas.microsoft.com/office/drawing/2016/5/13/chartex" xmlns:cx8="http://schemas.microsoft.com/office/drawing/2016/5/14/chartex" xmlns:mc="http://schemas.openxmlformats.org/markup-compatibility/2006" xmlns:aink="http://schemas.microsoft.com/office/drawing/2016/ink" xmlns:am3d="http://schemas.microsoft.com/office/drawing/2017/model3d" xmlns:o="urn:schemas-microsoft-com:office:office" xmlns:oel="http://schemas.microsoft.com/office/2019/extlst" xmlns:r="http://schemas.openxmlformats.org/officeDocument/2006/relationships" xmlns:m="http://schemas.openxmlformats.org/officeDocument/2006/math" xmlns:v="urn:schemas-microsoft-com:vml" xmlns:wp14="http://schemas.microsoft.com/office/word/2010/wordprocessingDrawing" xmlns:wp="http://schemas.openxmlformats.org/drawingml/2006/wordprocessingDrawing" xmlns:w10="urn:schemas-microsoft-com:office:word" xmlns:w="http://schemas.openxmlformats.org/wordprocessingml/2006/main" xmlns:w14="http://schemas.microsoft.com/office/word/2010/wordml" xmlns:w15="http://schemas.microsoft.com/office/word/2012/wordml" xmlns:w16cex="http://schemas.microsoft.com/office/word/2018/wordml/cex" xmlns:w16cid="http://schemas.microsoft.com/office/word/2016/wordml/cid" xmlns:w16="http://schemas.microsoft.com/office/word/2018/wordml" xmlns:w16du="http://schemas.microsoft.com/office/word/2023/wordml/word16du" xmlns:w16sdtdh="http://schemas.microsoft.com/office/word/2020/wordml/sdtdatahash" xmlns:w16se="http://schemas.microsoft.com/office/word/2015/wordml/symex" xmlns:wpg="http://schemas.microsoft.com/office/word/2010/wordprocessingGroup" xmlns:wpi="http://schemas.microsoft.com/office/word/2010/wordprocessingInk" xmlns:wne="http://schemas.microsoft.com/office/word/2006/wordml" xmlns:wps="http://schemas.microsoft.com/office/word/2010/wordprocessingShape" mc:Ignorable="w14 w15 w16se w16cid w16 w16cex w16sdtdh w16du wp14">
+  <w:endnote w:type="separator" w:id="-1">
+    <w:p>
+      <w:pPr>
+        <w:spacing w:after="0" w:line="240" w:lineRule="auto"/>
+      </w:pPr>
+      <w:r>
+        <w:separator/>
+      </w:r>
+    </w:p>
+  </w:endnote>
+  <w:endnote w:type="continuationSeparator" w:id="0">
+    <w:p>
+      <w:pPr>
+        <w:spacing w:after="0" w:line="240" w:lineRule="auto"/>
+      </w:pPr>
+      <w:r>
+        <w:continuationSeparator/>
+      </w:r>
+    </w:p>
+  </w:endnote>
+</w:endnotes>
+</file>
+
+<file path=word/footnotes.xml><?xml version="1.0" encoding="utf-8"?>
+<w:footnotes xmlns:wpc="http://schemas.microsoft.com/office/word/2010/wordprocessingCanvas" xmlns:cx="http://schemas.microsoft.com/office/drawing/2014/chartex" xmlns:cx1="http://schemas.microsoft.com/office/drawing/2015/9/8/chartex" xmlns:cx2="http://schemas.microsoft.com/office/drawing/2015/10/21/chartex" xmlns:cx3="http://schemas.microsoft.com/office/drawing/2016/5/9/chartex" xmlns:cx4="http://schemas.microsoft.com/office/drawing/2016/5/10/chartex" xmlns:cx5="http://schemas.microsoft.com/office/drawing/2016/5/11/chartex" xmlns:cx6="http://schemas.microsoft.com/office/drawing/2016/5/12/chartex" xmlns:cx7="http://schemas.microsoft.com/office/drawing/2016/5/13/chartex" xmlns:cx8="http://schemas.microsoft.com/office/drawing/2016/5/14/chartex" xmlns:mc="http://schemas.openxmlformats.org/markup-compatibility/2006" xmlns:aink="http://schemas.microsoft.com/office/drawing/2016/ink" xmlns:am3d="http://schemas.microsoft.com/office/drawing/2017/model3d" xmlns:o="urn:schemas-microsoft-com:office:office" xmlns:oel="http://schemas.microsoft.com/office/2019/extlst" xmlns:r="http://schemas.openxmlformats.org/officeDocument/2006/relationships" xmlns:m="http://schemas.openxmlformats.org/officeDocument/2006/math" xmlns:v="urn:schemas-microsoft-com:vml" xmlns:wp14="http://schemas.microsoft.com/office/word/2010/wordprocessingDrawing" xmlns:wp="http://schemas.openxmlformats.org/drawingml/2006/wordprocessingDrawing" xmlns:w10="urn:schemas-microsoft-com:office:word" xmlns:w="http://schemas.openxmlformats.org/wordprocessingml/2006/main" xmlns:w14="http://schemas.microsoft.com/office/word/2010/wordml" xmlns:w15="http://schemas.microsoft.com/office/word/2012/wordml" xmlns:w16cex="http://schemas.microsoft.com/office/word/2018/wordml/cex" xmlns:w16cid="http://schemas.microsoft.com/office/word/2016/wordml/cid" xmlns:w16="http://schemas.microsoft.com/office/word/2018/wordml" xmlns:w16du="http://schemas.microsoft.com/office/word/2023/wordml/word16du" xmlns:w16sdtdh="http://schemas.microsoft.com/office/word/2020/wordml/sdtdatahash" xmlns:w16se="http://schemas.microsoft.com/office/word/2015/wordml/symex" xmlns:wpg="http://schemas.microsoft.com/office/word/2010/wordprocessingGroup" xmlns:wpi="http://schemas.microsoft.com/office/word/2010/wordprocessingInk" xmlns:wne="http://schemas.microsoft.com/office/word/2006/wordml" xmlns:wps="http://schemas.microsoft.com/office/word/2010/wordprocessingShape" mc:Ignorable="w14 w15 w16se w16cid w16 w16cex w16sdtdh w16du wp14">
+  <w:footnote w:type="separator" w:id="-1">
+    <w:p>
+      <w:pPr>
+        <w:spacing w:after="0" w:line="240" w:lineRule="auto"/>
+      </w:pPr>
+      <w:r>
+        <w:separator/>
+      </w:r>
+    </w:p>
+  </w:footnote>
+  <w:footnote w:type="continuationSeparator" w:id="0">
+    <w:p>
+      <w:pPr>
+        <w:spacing w:after="0" w:line="240" w:lineRule="auto"/>
+      </w:pPr>
+      <w:r>
+        <w:continuationSeparator/>
+      </w:r>
+    </w:p>
+  </w:footnote>
+</w:footnotes>
+</file>
+
 <file path=word/numbering.xml><?xml version="1.0" encoding="utf-8"?>
 <w:numbering xmlns:wpc="http://schemas.microsoft.com/office/word/2010/wordprocessingCanvas" xmlns:cx="http://schemas.microsoft.com/office/drawing/2014/chartex" xmlns:cx1="http://schemas.microsoft.com/office/drawing/2015/9/8/chartex" xmlns:cx2="http://schemas.microsoft.com/office/drawing/2015/10/21/chartex" xmlns:cx3="http://schemas.microsoft.com/office/drawing/2016/5/9/chartex" xmlns:cx4="http://schemas.microsoft.com/office/drawing/2016/5/10/chartex" xmlns:cx5="http://schemas.microsoft.com/office/drawing/2016/5/11/chartex" xmlns:cx6="http://schemas.microsoft.com/office/drawing/2016/5/12/chartex" xmlns:cx7="http://schemas.microsoft.com/office/drawing/2016/5/13/chartex" xmlns:cx8="http://schemas.microsoft.com/office/drawing/2016/5/14/chartex" xmlns:mc="http://schemas.openxmlformats.org/markup-compatibility/2006" xmlns:aink="http://schemas.microsoft.com/office/drawing/2016/ink" xmlns:am3d="http://schemas.microsoft.com/office/drawing/2017/model3d" xmlns:o="urn:schemas-microsoft-com:office:office" xmlns:oel="http://schemas.microsoft.com/office/2019/extlst" xmlns:r="http://schemas.openxmlformats.org/officeDocument/2006/relationships" xmlns:m="http://schemas.openxmlformats.org/officeDocument/2006/math" xmlns:v="urn:schemas-microsoft-com:vml" xmlns:wp14="http://schemas.microsoft.com/office/word/2010/wordprocessingDrawing" xmlns:wp="http://schemas.openxmlformats.org/drawingml/2006/wordprocessingDrawing" xmlns:w10="urn:schemas-microsoft-com:office:word" xmlns:w="http://schemas.openxmlformats.org/wordprocessingml/2006/main" xmlns:w14="http://schemas.microsoft.com/office/word/2010/wordml" xmlns:w15="http://schemas.microsoft.com/office/word/2012/wordml" xmlns:w16cex="http://schemas.microsoft.com/office/word/2018/wordml/cex" xmlns:w16cid="http://schemas.microsoft.com/office/word/2016/wordml/cid" xmlns:w16="http://schemas.microsoft.com/office/word/2018/wordml" xmlns:w16du="http://schemas.microsoft.com/office/word/2023/wordml/word16du" xmlns:w16sdtdh="http://schemas.microsoft.com/office/word/2020/wordml/sdtdatahash" xmlns:w16se="http://schemas.microsoft.com/office/word/2015/wordml/symex" xmlns:wpg="http://schemas.microsoft.com/office/word/2010/wordprocessingGroup" xmlns:wpi="http://schemas.microsoft.com/office/word/2010/wordprocessingInk" xmlns:wne="http://schemas.microsoft.com/office/word/2006/wordml" xmlns:wps="http://schemas.microsoft.com/office/word/2010/wordprocessingShape" mc:Ignorable="w14 w15 w16se w16cid w16 w16cex w16sdtdh w16du wp14">
   <w:abstractNum w:abstractNumId="0" w15:restartNumberingAfterBreak="0">
@@ -4740,6 +6095,178 @@
     </w:lvl>
   </w:abstractNum>
   <w:abstractNum w:abstractNumId="1" w15:restartNumberingAfterBreak="0">
+    <w:nsid w:val="070508A5"/>
+    <w:multiLevelType w:val="hybridMultilevel"/>
+    <w:tmpl w:val="BAD4CFB0"/>
+    <w:lvl w:ilvl="0" w:tplc="0409000F">
+      <w:start w:val="1"/>
+      <w:numFmt w:val="decimal"/>
+      <w:lvlText w:val="%1."/>
+      <w:lvlJc w:val="left"/>
+      <w:pPr>
+        <w:ind w:left="720" w:hanging="360"/>
+      </w:pPr>
+    </w:lvl>
+    <w:lvl w:ilvl="1" w:tplc="04090019" w:tentative="1">
+      <w:start w:val="1"/>
+      <w:numFmt w:val="lowerLetter"/>
+      <w:lvlText w:val="%2."/>
+      <w:lvlJc w:val="left"/>
+      <w:pPr>
+        <w:ind w:left="1440" w:hanging="360"/>
+      </w:pPr>
+    </w:lvl>
+    <w:lvl w:ilvl="2" w:tplc="0409001B" w:tentative="1">
+      <w:start w:val="1"/>
+      <w:numFmt w:val="lowerRoman"/>
+      <w:lvlText w:val="%3."/>
+      <w:lvlJc w:val="right"/>
+      <w:pPr>
+        <w:ind w:left="2160" w:hanging="180"/>
+      </w:pPr>
+    </w:lvl>
+    <w:lvl w:ilvl="3" w:tplc="0409000F" w:tentative="1">
+      <w:start w:val="1"/>
+      <w:numFmt w:val="decimal"/>
+      <w:lvlText w:val="%4."/>
+      <w:lvlJc w:val="left"/>
+      <w:pPr>
+        <w:ind w:left="2880" w:hanging="360"/>
+      </w:pPr>
+    </w:lvl>
+    <w:lvl w:ilvl="4" w:tplc="04090019" w:tentative="1">
+      <w:start w:val="1"/>
+      <w:numFmt w:val="lowerLetter"/>
+      <w:lvlText w:val="%5."/>
+      <w:lvlJc w:val="left"/>
+      <w:pPr>
+        <w:ind w:left="3600" w:hanging="360"/>
+      </w:pPr>
+    </w:lvl>
+    <w:lvl w:ilvl="5" w:tplc="0409001B" w:tentative="1">
+      <w:start w:val="1"/>
+      <w:numFmt w:val="lowerRoman"/>
+      <w:lvlText w:val="%6."/>
+      <w:lvlJc w:val="right"/>
+      <w:pPr>
+        <w:ind w:left="4320" w:hanging="180"/>
+      </w:pPr>
+    </w:lvl>
+    <w:lvl w:ilvl="6" w:tplc="0409000F" w:tentative="1">
+      <w:start w:val="1"/>
+      <w:numFmt w:val="decimal"/>
+      <w:lvlText w:val="%7."/>
+      <w:lvlJc w:val="left"/>
+      <w:pPr>
+        <w:ind w:left="5040" w:hanging="360"/>
+      </w:pPr>
+    </w:lvl>
+    <w:lvl w:ilvl="7" w:tplc="04090019" w:tentative="1">
+      <w:start w:val="1"/>
+      <w:numFmt w:val="lowerLetter"/>
+      <w:lvlText w:val="%8."/>
+      <w:lvlJc w:val="left"/>
+      <w:pPr>
+        <w:ind w:left="5760" w:hanging="360"/>
+      </w:pPr>
+    </w:lvl>
+    <w:lvl w:ilvl="8" w:tplc="0409001B" w:tentative="1">
+      <w:start w:val="1"/>
+      <w:numFmt w:val="lowerRoman"/>
+      <w:lvlText w:val="%9."/>
+      <w:lvlJc w:val="right"/>
+      <w:pPr>
+        <w:ind w:left="6480" w:hanging="180"/>
+      </w:pPr>
+    </w:lvl>
+  </w:abstractNum>
+  <w:abstractNum w:abstractNumId="2" w15:restartNumberingAfterBreak="0">
+    <w:nsid w:val="0727068C"/>
+    <w:multiLevelType w:val="hybridMultilevel"/>
+    <w:tmpl w:val="8C4CC76A"/>
+    <w:lvl w:ilvl="0" w:tplc="0409000F">
+      <w:start w:val="1"/>
+      <w:numFmt w:val="decimal"/>
+      <w:lvlText w:val="%1."/>
+      <w:lvlJc w:val="left"/>
+      <w:pPr>
+        <w:ind w:left="720" w:hanging="360"/>
+      </w:pPr>
+    </w:lvl>
+    <w:lvl w:ilvl="1" w:tplc="04090019" w:tentative="1">
+      <w:start w:val="1"/>
+      <w:numFmt w:val="lowerLetter"/>
+      <w:lvlText w:val="%2."/>
+      <w:lvlJc w:val="left"/>
+      <w:pPr>
+        <w:ind w:left="1440" w:hanging="360"/>
+      </w:pPr>
+    </w:lvl>
+    <w:lvl w:ilvl="2" w:tplc="0409001B" w:tentative="1">
+      <w:start w:val="1"/>
+      <w:numFmt w:val="lowerRoman"/>
+      <w:lvlText w:val="%3."/>
+      <w:lvlJc w:val="right"/>
+      <w:pPr>
+        <w:ind w:left="2160" w:hanging="180"/>
+      </w:pPr>
+    </w:lvl>
+    <w:lvl w:ilvl="3" w:tplc="0409000F" w:tentative="1">
+      <w:start w:val="1"/>
+      <w:numFmt w:val="decimal"/>
+      <w:lvlText w:val="%4."/>
+      <w:lvlJc w:val="left"/>
+      <w:pPr>
+        <w:ind w:left="2880" w:hanging="360"/>
+      </w:pPr>
+    </w:lvl>
+    <w:lvl w:ilvl="4" w:tplc="04090019" w:tentative="1">
+      <w:start w:val="1"/>
+      <w:numFmt w:val="lowerLetter"/>
+      <w:lvlText w:val="%5."/>
+      <w:lvlJc w:val="left"/>
+      <w:pPr>
+        <w:ind w:left="3600" w:hanging="360"/>
+      </w:pPr>
+    </w:lvl>
+    <w:lvl w:ilvl="5" w:tplc="0409001B" w:tentative="1">
+      <w:start w:val="1"/>
+      <w:numFmt w:val="lowerRoman"/>
+      <w:lvlText w:val="%6."/>
+      <w:lvlJc w:val="right"/>
+      <w:pPr>
+        <w:ind w:left="4320" w:hanging="180"/>
+      </w:pPr>
+    </w:lvl>
+    <w:lvl w:ilvl="6" w:tplc="0409000F" w:tentative="1">
+      <w:start w:val="1"/>
+      <w:numFmt w:val="decimal"/>
+      <w:lvlText w:val="%7."/>
+      <w:lvlJc w:val="left"/>
+      <w:pPr>
+        <w:ind w:left="5040" w:hanging="360"/>
+      </w:pPr>
+    </w:lvl>
+    <w:lvl w:ilvl="7" w:tplc="04090019" w:tentative="1">
+      <w:start w:val="1"/>
+      <w:numFmt w:val="lowerLetter"/>
+      <w:lvlText w:val="%8."/>
+      <w:lvlJc w:val="left"/>
+      <w:pPr>
+        <w:ind w:left="5760" w:hanging="360"/>
+      </w:pPr>
+    </w:lvl>
+    <w:lvl w:ilvl="8" w:tplc="0409001B" w:tentative="1">
+      <w:start w:val="1"/>
+      <w:numFmt w:val="lowerRoman"/>
+      <w:lvlText w:val="%9."/>
+      <w:lvlJc w:val="right"/>
+      <w:pPr>
+        <w:ind w:left="6480" w:hanging="180"/>
+      </w:pPr>
+    </w:lvl>
+  </w:abstractNum>
+  <w:abstractNum w:abstractNumId="3" w15:restartNumberingAfterBreak="0">
     <w:nsid w:val="0845754F"/>
     <w:multiLevelType w:val="hybridMultilevel"/>
     <w:tmpl w:val="47F60DFE"/>
@@ -4851,10 +6378,10 @@
       </w:rPr>
     </w:lvl>
   </w:abstractNum>
-  <w:abstractNum w:abstractNumId="2" w15:restartNumberingAfterBreak="0">
+  <w:abstractNum w:abstractNumId="4" w15:restartNumberingAfterBreak="0">
     <w:nsid w:val="0931428F"/>
     <w:multiLevelType w:val="multilevel"/>
-    <w:tmpl w:val="3B72E730"/>
+    <w:tmpl w:val="F000CA7E"/>
     <w:lvl w:ilvl="0">
       <w:start w:val="1"/>
       <w:numFmt w:val="bullet"/>
@@ -4871,20 +6398,16 @@
         <w:sz w:val="20"/>
       </w:rPr>
     </w:lvl>
-    <w:lvl w:ilvl="1" w:tentative="1">
-      <w:start w:val="1"/>
-      <w:numFmt w:val="bullet"/>
-      <w:lvlText w:val="o"/>
-      <w:lvlJc w:val="left"/>
-      <w:pPr>
-        <w:tabs>
-          <w:tab w:val="num" w:pos="2160"/>
-        </w:tabs>
+    <w:lvl w:ilvl="1">
+      <w:start w:val="4"/>
+      <w:numFmt w:val="decimal"/>
+      <w:lvlText w:val="%2"/>
+      <w:lvlJc w:val="left"/>
+      <w:pPr>
         <w:ind w:left="2160" w:hanging="360"/>
       </w:pPr>
       <w:rPr>
-        <w:rFonts w:ascii="Courier New" w:hAnsi="Courier New" w:hint="default"/>
-        <w:sz w:val="20"/>
+        <w:rFonts w:hint="default"/>
       </w:rPr>
     </w:lvl>
     <w:lvl w:ilvl="2" w:tentative="1">
@@ -5000,7 +6523,7 @@
       </w:rPr>
     </w:lvl>
   </w:abstractNum>
-  <w:abstractNum w:abstractNumId="3" w15:restartNumberingAfterBreak="0">
+  <w:abstractNum w:abstractNumId="5" w15:restartNumberingAfterBreak="0">
     <w:nsid w:val="09BD3AC8"/>
     <w:multiLevelType w:val="multilevel"/>
     <w:tmpl w:val="B518F5C8"/>
@@ -5113,7 +6636,7 @@
       </w:pPr>
     </w:lvl>
   </w:abstractNum>
-  <w:abstractNum w:abstractNumId="4" w15:restartNumberingAfterBreak="0">
+  <w:abstractNum w:abstractNumId="6" w15:restartNumberingAfterBreak="0">
     <w:nsid w:val="0A522978"/>
     <w:multiLevelType w:val="hybridMultilevel"/>
     <w:tmpl w:val="313C42F0"/>
@@ -5225,7 +6748,7 @@
       </w:rPr>
     </w:lvl>
   </w:abstractNum>
-  <w:abstractNum w:abstractNumId="5" w15:restartNumberingAfterBreak="0">
+  <w:abstractNum w:abstractNumId="7" w15:restartNumberingAfterBreak="0">
     <w:nsid w:val="0AA645F2"/>
     <w:multiLevelType w:val="multilevel"/>
     <w:tmpl w:val="55FE4EDA"/>
@@ -5374,7 +6897,7 @@
       </w:rPr>
     </w:lvl>
   </w:abstractNum>
-  <w:abstractNum w:abstractNumId="6" w15:restartNumberingAfterBreak="0">
+  <w:abstractNum w:abstractNumId="8" w15:restartNumberingAfterBreak="0">
     <w:nsid w:val="0D204703"/>
     <w:multiLevelType w:val="hybridMultilevel"/>
     <w:tmpl w:val="1682C90C"/>
@@ -5486,7 +7009,7 @@
       </w:rPr>
     </w:lvl>
   </w:abstractNum>
-  <w:abstractNum w:abstractNumId="7" w15:restartNumberingAfterBreak="0">
+  <w:abstractNum w:abstractNumId="9" w15:restartNumberingAfterBreak="0">
     <w:nsid w:val="0D2B568C"/>
     <w:multiLevelType w:val="hybridMultilevel"/>
     <w:tmpl w:val="21BCB186"/>
@@ -5598,7 +7121,7 @@
       </w:rPr>
     </w:lvl>
   </w:abstractNum>
-  <w:abstractNum w:abstractNumId="8" w15:restartNumberingAfterBreak="0">
+  <w:abstractNum w:abstractNumId="10" w15:restartNumberingAfterBreak="0">
     <w:nsid w:val="0F561065"/>
     <w:multiLevelType w:val="multilevel"/>
     <w:tmpl w:val="46021004"/>
@@ -5711,7 +7234,7 @@
       </w:pPr>
     </w:lvl>
   </w:abstractNum>
-  <w:abstractNum w:abstractNumId="9" w15:restartNumberingAfterBreak="0">
+  <w:abstractNum w:abstractNumId="11" w15:restartNumberingAfterBreak="0">
     <w:nsid w:val="10D60469"/>
     <w:multiLevelType w:val="hybridMultilevel"/>
     <w:tmpl w:val="B9E898B6"/>
@@ -5823,7 +7346,7 @@
       </w:rPr>
     </w:lvl>
   </w:abstractNum>
-  <w:abstractNum w:abstractNumId="10" w15:restartNumberingAfterBreak="0">
+  <w:abstractNum w:abstractNumId="12" w15:restartNumberingAfterBreak="0">
     <w:nsid w:val="13D17816"/>
     <w:multiLevelType w:val="multilevel"/>
     <w:tmpl w:val="925C76F6"/>
@@ -5972,7 +7495,7 @@
       </w:rPr>
     </w:lvl>
   </w:abstractNum>
-  <w:abstractNum w:abstractNumId="11" w15:restartNumberingAfterBreak="0">
+  <w:abstractNum w:abstractNumId="13" w15:restartNumberingAfterBreak="0">
     <w:nsid w:val="184129E0"/>
     <w:multiLevelType w:val="multilevel"/>
     <w:tmpl w:val="4DBEC0FE"/>
@@ -6121,7 +7644,7 @@
       </w:rPr>
     </w:lvl>
   </w:abstractNum>
-  <w:abstractNum w:abstractNumId="12" w15:restartNumberingAfterBreak="0">
+  <w:abstractNum w:abstractNumId="14" w15:restartNumberingAfterBreak="0">
     <w:nsid w:val="184307BE"/>
     <w:multiLevelType w:val="hybridMultilevel"/>
     <w:tmpl w:val="19C64A64"/>
@@ -6234,7 +7757,7 @@
       </w:rPr>
     </w:lvl>
   </w:abstractNum>
-  <w:abstractNum w:abstractNumId="13" w15:restartNumberingAfterBreak="0">
+  <w:abstractNum w:abstractNumId="15" w15:restartNumberingAfterBreak="0">
     <w:nsid w:val="1E1F47F2"/>
     <w:multiLevelType w:val="multilevel"/>
     <w:tmpl w:val="99BC3870"/>
@@ -6347,7 +7870,7 @@
       </w:pPr>
     </w:lvl>
   </w:abstractNum>
-  <w:abstractNum w:abstractNumId="14" w15:restartNumberingAfterBreak="0">
+  <w:abstractNum w:abstractNumId="16" w15:restartNumberingAfterBreak="0">
     <w:nsid w:val="22851245"/>
     <w:multiLevelType w:val="hybridMultilevel"/>
     <w:tmpl w:val="266EB3AE"/>
@@ -6459,7 +7982,7 @@
       </w:rPr>
     </w:lvl>
   </w:abstractNum>
-  <w:abstractNum w:abstractNumId="15" w15:restartNumberingAfterBreak="0">
+  <w:abstractNum w:abstractNumId="17" w15:restartNumberingAfterBreak="0">
     <w:nsid w:val="2DE27D1A"/>
     <w:multiLevelType w:val="multilevel"/>
     <w:tmpl w:val="1F068C14"/>
@@ -6608,7 +8131,7 @@
       </w:rPr>
     </w:lvl>
   </w:abstractNum>
-  <w:abstractNum w:abstractNumId="16" w15:restartNumberingAfterBreak="0">
+  <w:abstractNum w:abstractNumId="18" w15:restartNumberingAfterBreak="0">
     <w:nsid w:val="33737ACA"/>
     <w:multiLevelType w:val="multilevel"/>
     <w:tmpl w:val="B1FEDE0E"/>
@@ -6757,7 +8280,120 @@
       </w:rPr>
     </w:lvl>
   </w:abstractNum>
-  <w:abstractNum w:abstractNumId="17" w15:restartNumberingAfterBreak="0">
+  <w:abstractNum w:abstractNumId="19" w15:restartNumberingAfterBreak="0">
+    <w:nsid w:val="33A16633"/>
+    <w:multiLevelType w:val="multilevel"/>
+    <w:tmpl w:val="13969DBA"/>
+    <w:lvl w:ilvl="0">
+      <w:start w:val="1"/>
+      <w:numFmt w:val="decimal"/>
+      <w:lvlText w:val="%1."/>
+      <w:lvlJc w:val="left"/>
+      <w:pPr>
+        <w:tabs>
+          <w:tab w:val="num" w:pos="720"/>
+        </w:tabs>
+        <w:ind w:left="720" w:hanging="360"/>
+      </w:pPr>
+    </w:lvl>
+    <w:lvl w:ilvl="1" w:tentative="1">
+      <w:start w:val="1"/>
+      <w:numFmt w:val="decimal"/>
+      <w:lvlText w:val="%2."/>
+      <w:lvlJc w:val="left"/>
+      <w:pPr>
+        <w:tabs>
+          <w:tab w:val="num" w:pos="1440"/>
+        </w:tabs>
+        <w:ind w:left="1440" w:hanging="360"/>
+      </w:pPr>
+    </w:lvl>
+    <w:lvl w:ilvl="2" w:tentative="1">
+      <w:start w:val="1"/>
+      <w:numFmt w:val="decimal"/>
+      <w:lvlText w:val="%3."/>
+      <w:lvlJc w:val="left"/>
+      <w:pPr>
+        <w:tabs>
+          <w:tab w:val="num" w:pos="2160"/>
+        </w:tabs>
+        <w:ind w:left="2160" w:hanging="360"/>
+      </w:pPr>
+    </w:lvl>
+    <w:lvl w:ilvl="3" w:tentative="1">
+      <w:start w:val="1"/>
+      <w:numFmt w:val="decimal"/>
+      <w:lvlText w:val="%4."/>
+      <w:lvlJc w:val="left"/>
+      <w:pPr>
+        <w:tabs>
+          <w:tab w:val="num" w:pos="2880"/>
+        </w:tabs>
+        <w:ind w:left="2880" w:hanging="360"/>
+      </w:pPr>
+    </w:lvl>
+    <w:lvl w:ilvl="4" w:tentative="1">
+      <w:start w:val="1"/>
+      <w:numFmt w:val="decimal"/>
+      <w:lvlText w:val="%5."/>
+      <w:lvlJc w:val="left"/>
+      <w:pPr>
+        <w:tabs>
+          <w:tab w:val="num" w:pos="3600"/>
+        </w:tabs>
+        <w:ind w:left="3600" w:hanging="360"/>
+      </w:pPr>
+    </w:lvl>
+    <w:lvl w:ilvl="5" w:tentative="1">
+      <w:start w:val="1"/>
+      <w:numFmt w:val="decimal"/>
+      <w:lvlText w:val="%6."/>
+      <w:lvlJc w:val="left"/>
+      <w:pPr>
+        <w:tabs>
+          <w:tab w:val="num" w:pos="4320"/>
+        </w:tabs>
+        <w:ind w:left="4320" w:hanging="360"/>
+      </w:pPr>
+    </w:lvl>
+    <w:lvl w:ilvl="6" w:tentative="1">
+      <w:start w:val="1"/>
+      <w:numFmt w:val="decimal"/>
+      <w:lvlText w:val="%7."/>
+      <w:lvlJc w:val="left"/>
+      <w:pPr>
+        <w:tabs>
+          <w:tab w:val="num" w:pos="5040"/>
+        </w:tabs>
+        <w:ind w:left="5040" w:hanging="360"/>
+      </w:pPr>
+    </w:lvl>
+    <w:lvl w:ilvl="7" w:tentative="1">
+      <w:start w:val="1"/>
+      <w:numFmt w:val="decimal"/>
+      <w:lvlText w:val="%8."/>
+      <w:lvlJc w:val="left"/>
+      <w:pPr>
+        <w:tabs>
+          <w:tab w:val="num" w:pos="5760"/>
+        </w:tabs>
+        <w:ind w:left="5760" w:hanging="360"/>
+      </w:pPr>
+    </w:lvl>
+    <w:lvl w:ilvl="8" w:tentative="1">
+      <w:start w:val="1"/>
+      <w:numFmt w:val="decimal"/>
+      <w:lvlText w:val="%9."/>
+      <w:lvlJc w:val="left"/>
+      <w:pPr>
+        <w:tabs>
+          <w:tab w:val="num" w:pos="6480"/>
+        </w:tabs>
+        <w:ind w:left="6480" w:hanging="360"/>
+      </w:pPr>
+    </w:lvl>
+  </w:abstractNum>
+  <w:abstractNum w:abstractNumId="20" w15:restartNumberingAfterBreak="0">
     <w:nsid w:val="37056AED"/>
     <w:multiLevelType w:val="hybridMultilevel"/>
     <w:tmpl w:val="68CCEB36"/>
@@ -6869,7 +8505,7 @@
       </w:rPr>
     </w:lvl>
   </w:abstractNum>
-  <w:abstractNum w:abstractNumId="18" w15:restartNumberingAfterBreak="0">
+  <w:abstractNum w:abstractNumId="21" w15:restartNumberingAfterBreak="0">
     <w:nsid w:val="37267DDD"/>
     <w:multiLevelType w:val="hybridMultilevel"/>
     <w:tmpl w:val="954E518A"/>
@@ -6981,7 +8617,7 @@
       </w:rPr>
     </w:lvl>
   </w:abstractNum>
-  <w:abstractNum w:abstractNumId="19" w15:restartNumberingAfterBreak="0">
+  <w:abstractNum w:abstractNumId="22" w15:restartNumberingAfterBreak="0">
     <w:nsid w:val="379748F8"/>
     <w:multiLevelType w:val="hybridMultilevel"/>
     <w:tmpl w:val="07A4785E"/>
@@ -7093,7 +8729,7 @@
       </w:rPr>
     </w:lvl>
   </w:abstractNum>
-  <w:abstractNum w:abstractNumId="20" w15:restartNumberingAfterBreak="0">
+  <w:abstractNum w:abstractNumId="23" w15:restartNumberingAfterBreak="0">
     <w:nsid w:val="37F85A9E"/>
     <w:multiLevelType w:val="hybridMultilevel"/>
     <w:tmpl w:val="5FCA429C"/>
@@ -7205,7 +8841,7 @@
       </w:rPr>
     </w:lvl>
   </w:abstractNum>
-  <w:abstractNum w:abstractNumId="21" w15:restartNumberingAfterBreak="0">
+  <w:abstractNum w:abstractNumId="24" w15:restartNumberingAfterBreak="0">
     <w:nsid w:val="3DFE0420"/>
     <w:multiLevelType w:val="hybridMultilevel"/>
     <w:tmpl w:val="F4F2785A"/>
@@ -7317,7 +8953,7 @@
       </w:rPr>
     </w:lvl>
   </w:abstractNum>
-  <w:abstractNum w:abstractNumId="22" w15:restartNumberingAfterBreak="0">
+  <w:abstractNum w:abstractNumId="25" w15:restartNumberingAfterBreak="0">
     <w:nsid w:val="3E7975A5"/>
     <w:multiLevelType w:val="multilevel"/>
     <w:tmpl w:val="13969DBA"/>
@@ -7430,7 +9066,7 @@
       </w:pPr>
     </w:lvl>
   </w:abstractNum>
-  <w:abstractNum w:abstractNumId="23" w15:restartNumberingAfterBreak="0">
+  <w:abstractNum w:abstractNumId="26" w15:restartNumberingAfterBreak="0">
     <w:nsid w:val="468C24A2"/>
     <w:multiLevelType w:val="multilevel"/>
     <w:tmpl w:val="18640CBA"/>
@@ -7543,7 +9179,7 @@
       </w:pPr>
     </w:lvl>
   </w:abstractNum>
-  <w:abstractNum w:abstractNumId="24" w15:restartNumberingAfterBreak="0">
+  <w:abstractNum w:abstractNumId="27" w15:restartNumberingAfterBreak="0">
     <w:nsid w:val="4B5959CD"/>
     <w:multiLevelType w:val="multilevel"/>
     <w:tmpl w:val="C980CD50"/>
@@ -7692,7 +9328,7 @@
       </w:rPr>
     </w:lvl>
   </w:abstractNum>
-  <w:abstractNum w:abstractNumId="25" w15:restartNumberingAfterBreak="0">
+  <w:abstractNum w:abstractNumId="28" w15:restartNumberingAfterBreak="0">
     <w:nsid w:val="4BCD4311"/>
     <w:multiLevelType w:val="hybridMultilevel"/>
     <w:tmpl w:val="33BE6A16"/>
@@ -7804,7 +9440,7 @@
       </w:rPr>
     </w:lvl>
   </w:abstractNum>
-  <w:abstractNum w:abstractNumId="26" w15:restartNumberingAfterBreak="0">
+  <w:abstractNum w:abstractNumId="29" w15:restartNumberingAfterBreak="0">
     <w:nsid w:val="4C203C4D"/>
     <w:multiLevelType w:val="hybridMultilevel"/>
     <w:tmpl w:val="31CCAD0E"/>
@@ -7916,7 +9552,156 @@
       </w:rPr>
     </w:lvl>
   </w:abstractNum>
-  <w:abstractNum w:abstractNumId="27" w15:restartNumberingAfterBreak="0">
+  <w:abstractNum w:abstractNumId="30" w15:restartNumberingAfterBreak="0">
+    <w:nsid w:val="4D557E8E"/>
+    <w:multiLevelType w:val="multilevel"/>
+    <w:tmpl w:val="BE042570"/>
+    <w:lvl w:ilvl="0">
+      <w:start w:val="1"/>
+      <w:numFmt w:val="bullet"/>
+      <w:lvlText w:val=""/>
+      <w:lvlJc w:val="left"/>
+      <w:pPr>
+        <w:tabs>
+          <w:tab w:val="num" w:pos="1800"/>
+        </w:tabs>
+        <w:ind w:left="1800" w:hanging="360"/>
+      </w:pPr>
+      <w:rPr>
+        <w:rFonts w:ascii="Symbol" w:hAnsi="Symbol" w:hint="default"/>
+        <w:sz w:val="20"/>
+      </w:rPr>
+    </w:lvl>
+    <w:lvl w:ilvl="1" w:tentative="1">
+      <w:start w:val="1"/>
+      <w:numFmt w:val="bullet"/>
+      <w:lvlText w:val="o"/>
+      <w:lvlJc w:val="left"/>
+      <w:pPr>
+        <w:tabs>
+          <w:tab w:val="num" w:pos="2520"/>
+        </w:tabs>
+        <w:ind w:left="2520" w:hanging="360"/>
+      </w:pPr>
+      <w:rPr>
+        <w:rFonts w:ascii="Courier New" w:hAnsi="Courier New" w:hint="default"/>
+        <w:sz w:val="20"/>
+      </w:rPr>
+    </w:lvl>
+    <w:lvl w:ilvl="2" w:tentative="1">
+      <w:start w:val="1"/>
+      <w:numFmt w:val="bullet"/>
+      <w:lvlText w:val=""/>
+      <w:lvlJc w:val="left"/>
+      <w:pPr>
+        <w:tabs>
+          <w:tab w:val="num" w:pos="3240"/>
+        </w:tabs>
+        <w:ind w:left="3240" w:hanging="360"/>
+      </w:pPr>
+      <w:rPr>
+        <w:rFonts w:ascii="Wingdings" w:hAnsi="Wingdings" w:hint="default"/>
+        <w:sz w:val="20"/>
+      </w:rPr>
+    </w:lvl>
+    <w:lvl w:ilvl="3" w:tentative="1">
+      <w:start w:val="1"/>
+      <w:numFmt w:val="bullet"/>
+      <w:lvlText w:val=""/>
+      <w:lvlJc w:val="left"/>
+      <w:pPr>
+        <w:tabs>
+          <w:tab w:val="num" w:pos="3960"/>
+        </w:tabs>
+        <w:ind w:left="3960" w:hanging="360"/>
+      </w:pPr>
+      <w:rPr>
+        <w:rFonts w:ascii="Wingdings" w:hAnsi="Wingdings" w:hint="default"/>
+        <w:sz w:val="20"/>
+      </w:rPr>
+    </w:lvl>
+    <w:lvl w:ilvl="4" w:tentative="1">
+      <w:start w:val="1"/>
+      <w:numFmt w:val="bullet"/>
+      <w:lvlText w:val=""/>
+      <w:lvlJc w:val="left"/>
+      <w:pPr>
+        <w:tabs>
+          <w:tab w:val="num" w:pos="4680"/>
+        </w:tabs>
+        <w:ind w:left="4680" w:hanging="360"/>
+      </w:pPr>
+      <w:rPr>
+        <w:rFonts w:ascii="Wingdings" w:hAnsi="Wingdings" w:hint="default"/>
+        <w:sz w:val="20"/>
+      </w:rPr>
+    </w:lvl>
+    <w:lvl w:ilvl="5" w:tentative="1">
+      <w:start w:val="1"/>
+      <w:numFmt w:val="bullet"/>
+      <w:lvlText w:val=""/>
+      <w:lvlJc w:val="left"/>
+      <w:pPr>
+        <w:tabs>
+          <w:tab w:val="num" w:pos="5400"/>
+        </w:tabs>
+        <w:ind w:left="5400" w:hanging="360"/>
+      </w:pPr>
+      <w:rPr>
+        <w:rFonts w:ascii="Wingdings" w:hAnsi="Wingdings" w:hint="default"/>
+        <w:sz w:val="20"/>
+      </w:rPr>
+    </w:lvl>
+    <w:lvl w:ilvl="6" w:tentative="1">
+      <w:start w:val="1"/>
+      <w:numFmt w:val="bullet"/>
+      <w:lvlText w:val=""/>
+      <w:lvlJc w:val="left"/>
+      <w:pPr>
+        <w:tabs>
+          <w:tab w:val="num" w:pos="6120"/>
+        </w:tabs>
+        <w:ind w:left="6120" w:hanging="360"/>
+      </w:pPr>
+      <w:rPr>
+        <w:rFonts w:ascii="Wingdings" w:hAnsi="Wingdings" w:hint="default"/>
+        <w:sz w:val="20"/>
+      </w:rPr>
+    </w:lvl>
+    <w:lvl w:ilvl="7" w:tentative="1">
+      <w:start w:val="1"/>
+      <w:numFmt w:val="bullet"/>
+      <w:lvlText w:val=""/>
+      <w:lvlJc w:val="left"/>
+      <w:pPr>
+        <w:tabs>
+          <w:tab w:val="num" w:pos="6840"/>
+        </w:tabs>
+        <w:ind w:left="6840" w:hanging="360"/>
+      </w:pPr>
+      <w:rPr>
+        <w:rFonts w:ascii="Wingdings" w:hAnsi="Wingdings" w:hint="default"/>
+        <w:sz w:val="20"/>
+      </w:rPr>
+    </w:lvl>
+    <w:lvl w:ilvl="8" w:tentative="1">
+      <w:start w:val="1"/>
+      <w:numFmt w:val="bullet"/>
+      <w:lvlText w:val=""/>
+      <w:lvlJc w:val="left"/>
+      <w:pPr>
+        <w:tabs>
+          <w:tab w:val="num" w:pos="7560"/>
+        </w:tabs>
+        <w:ind w:left="7560" w:hanging="360"/>
+      </w:pPr>
+      <w:rPr>
+        <w:rFonts w:ascii="Wingdings" w:hAnsi="Wingdings" w:hint="default"/>
+        <w:sz w:val="20"/>
+      </w:rPr>
+    </w:lvl>
+  </w:abstractNum>
+  <w:abstractNum w:abstractNumId="31" w15:restartNumberingAfterBreak="0">
     <w:nsid w:val="4D796795"/>
     <w:multiLevelType w:val="hybridMultilevel"/>
     <w:tmpl w:val="0484BB2A"/>
@@ -8028,7 +9813,98 @@
       </w:rPr>
     </w:lvl>
   </w:abstractNum>
-  <w:abstractNum w:abstractNumId="28" w15:restartNumberingAfterBreak="0">
+  <w:abstractNum w:abstractNumId="32" w15:restartNumberingAfterBreak="0">
+    <w:nsid w:val="4E3B78BD"/>
+    <w:multiLevelType w:val="hybridMultilevel"/>
+    <w:tmpl w:val="DE04D20A"/>
+    <w:lvl w:ilvl="0" w:tplc="60C27332">
+      <w:start w:val="1"/>
+      <w:numFmt w:val="decimal"/>
+      <w:lvlText w:val="%1."/>
+      <w:lvlJc w:val="left"/>
+      <w:pPr>
+        <w:ind w:left="720" w:hanging="360"/>
+      </w:pPr>
+      <w:rPr>
+        <w:rFonts w:hint="default"/>
+        <w:b/>
+        <w:bCs/>
+      </w:rPr>
+    </w:lvl>
+    <w:lvl w:ilvl="1" w:tplc="04090019" w:tentative="1">
+      <w:start w:val="1"/>
+      <w:numFmt w:val="lowerLetter"/>
+      <w:lvlText w:val="%2."/>
+      <w:lvlJc w:val="left"/>
+      <w:pPr>
+        <w:ind w:left="1440" w:hanging="360"/>
+      </w:pPr>
+    </w:lvl>
+    <w:lvl w:ilvl="2" w:tplc="0409001B" w:tentative="1">
+      <w:start w:val="1"/>
+      <w:numFmt w:val="lowerRoman"/>
+      <w:lvlText w:val="%3."/>
+      <w:lvlJc w:val="right"/>
+      <w:pPr>
+        <w:ind w:left="2160" w:hanging="180"/>
+      </w:pPr>
+    </w:lvl>
+    <w:lvl w:ilvl="3" w:tplc="0409000F" w:tentative="1">
+      <w:start w:val="1"/>
+      <w:numFmt w:val="decimal"/>
+      <w:lvlText w:val="%4."/>
+      <w:lvlJc w:val="left"/>
+      <w:pPr>
+        <w:ind w:left="2880" w:hanging="360"/>
+      </w:pPr>
+    </w:lvl>
+    <w:lvl w:ilvl="4" w:tplc="04090019" w:tentative="1">
+      <w:start w:val="1"/>
+      <w:numFmt w:val="lowerLetter"/>
+      <w:lvlText w:val="%5."/>
+      <w:lvlJc w:val="left"/>
+      <w:pPr>
+        <w:ind w:left="3600" w:hanging="360"/>
+      </w:pPr>
+    </w:lvl>
+    <w:lvl w:ilvl="5" w:tplc="0409001B" w:tentative="1">
+      <w:start w:val="1"/>
+      <w:numFmt w:val="lowerRoman"/>
+      <w:lvlText w:val="%6."/>
+      <w:lvlJc w:val="right"/>
+      <w:pPr>
+        <w:ind w:left="4320" w:hanging="180"/>
+      </w:pPr>
+    </w:lvl>
+    <w:lvl w:ilvl="6" w:tplc="0409000F" w:tentative="1">
+      <w:start w:val="1"/>
+      <w:numFmt w:val="decimal"/>
+      <w:lvlText w:val="%7."/>
+      <w:lvlJc w:val="left"/>
+      <w:pPr>
+        <w:ind w:left="5040" w:hanging="360"/>
+      </w:pPr>
+    </w:lvl>
+    <w:lvl w:ilvl="7" w:tplc="04090019" w:tentative="1">
+      <w:start w:val="1"/>
+      <w:numFmt w:val="lowerLetter"/>
+      <w:lvlText w:val="%8."/>
+      <w:lvlJc w:val="left"/>
+      <w:pPr>
+        <w:ind w:left="5760" w:hanging="360"/>
+      </w:pPr>
+    </w:lvl>
+    <w:lvl w:ilvl="8" w:tplc="0409001B" w:tentative="1">
+      <w:start w:val="1"/>
+      <w:numFmt w:val="lowerRoman"/>
+      <w:lvlText w:val="%9."/>
+      <w:lvlJc w:val="right"/>
+      <w:pPr>
+        <w:ind w:left="6480" w:hanging="180"/>
+      </w:pPr>
+    </w:lvl>
+  </w:abstractNum>
+  <w:abstractNum w:abstractNumId="33" w15:restartNumberingAfterBreak="0">
     <w:nsid w:val="529B41B4"/>
     <w:multiLevelType w:val="multilevel"/>
     <w:tmpl w:val="B406B6E0"/>
@@ -8141,7 +10017,7 @@
       </w:pPr>
     </w:lvl>
   </w:abstractNum>
-  <w:abstractNum w:abstractNumId="29" w15:restartNumberingAfterBreak="0">
+  <w:abstractNum w:abstractNumId="34" w15:restartNumberingAfterBreak="0">
     <w:nsid w:val="549F18B5"/>
     <w:multiLevelType w:val="hybridMultilevel"/>
     <w:tmpl w:val="28A2295C"/>
@@ -8253,7 +10129,7 @@
       </w:rPr>
     </w:lvl>
   </w:abstractNum>
-  <w:abstractNum w:abstractNumId="30" w15:restartNumberingAfterBreak="0">
+  <w:abstractNum w:abstractNumId="35" w15:restartNumberingAfterBreak="0">
     <w:nsid w:val="5ABA555F"/>
     <w:multiLevelType w:val="multilevel"/>
     <w:tmpl w:val="A7C6DD9A"/>
@@ -8402,7 +10278,7 @@
       </w:rPr>
     </w:lvl>
   </w:abstractNum>
-  <w:abstractNum w:abstractNumId="31" w15:restartNumberingAfterBreak="0">
+  <w:abstractNum w:abstractNumId="36" w15:restartNumberingAfterBreak="0">
     <w:nsid w:val="5D4018FA"/>
     <w:multiLevelType w:val="multilevel"/>
     <w:tmpl w:val="E7A671B4"/>
@@ -8551,7 +10427,7 @@
       </w:rPr>
     </w:lvl>
   </w:abstractNum>
-  <w:abstractNum w:abstractNumId="32" w15:restartNumberingAfterBreak="0">
+  <w:abstractNum w:abstractNumId="37" w15:restartNumberingAfterBreak="0">
     <w:nsid w:val="606B2414"/>
     <w:multiLevelType w:val="multilevel"/>
     <w:tmpl w:val="7D4A14B6"/>
@@ -8700,7 +10576,7 @@
       </w:rPr>
     </w:lvl>
   </w:abstractNum>
-  <w:abstractNum w:abstractNumId="33" w15:restartNumberingAfterBreak="0">
+  <w:abstractNum w:abstractNumId="38" w15:restartNumberingAfterBreak="0">
     <w:nsid w:val="6200584A"/>
     <w:multiLevelType w:val="multilevel"/>
     <w:tmpl w:val="CF7C4186"/>
@@ -8849,7 +10725,7 @@
       </w:rPr>
     </w:lvl>
   </w:abstractNum>
-  <w:abstractNum w:abstractNumId="34" w15:restartNumberingAfterBreak="0">
+  <w:abstractNum w:abstractNumId="39" w15:restartNumberingAfterBreak="0">
     <w:nsid w:val="635637D8"/>
     <w:multiLevelType w:val="multilevel"/>
     <w:tmpl w:val="4D120E2A"/>
@@ -8998,7 +10874,7 @@
       </w:rPr>
     </w:lvl>
   </w:abstractNum>
-  <w:abstractNum w:abstractNumId="35" w15:restartNumberingAfterBreak="0">
+  <w:abstractNum w:abstractNumId="40" w15:restartNumberingAfterBreak="0">
     <w:nsid w:val="645D14A9"/>
     <w:multiLevelType w:val="multilevel"/>
     <w:tmpl w:val="BCC442DA"/>
@@ -9147,7 +11023,7 @@
       </w:rPr>
     </w:lvl>
   </w:abstractNum>
-  <w:abstractNum w:abstractNumId="36" w15:restartNumberingAfterBreak="0">
+  <w:abstractNum w:abstractNumId="41" w15:restartNumberingAfterBreak="0">
     <w:nsid w:val="64974A5E"/>
     <w:multiLevelType w:val="hybridMultilevel"/>
     <w:tmpl w:val="69A096C8"/>
@@ -9259,7 +11135,7 @@
       </w:rPr>
     </w:lvl>
   </w:abstractNum>
-  <w:abstractNum w:abstractNumId="37" w15:restartNumberingAfterBreak="0">
+  <w:abstractNum w:abstractNumId="42" w15:restartNumberingAfterBreak="0">
     <w:nsid w:val="65443833"/>
     <w:multiLevelType w:val="hybridMultilevel"/>
     <w:tmpl w:val="197C0FDC"/>
@@ -9371,7 +11247,93 @@
       </w:rPr>
     </w:lvl>
   </w:abstractNum>
-  <w:abstractNum w:abstractNumId="38" w15:restartNumberingAfterBreak="0">
+  <w:abstractNum w:abstractNumId="43" w15:restartNumberingAfterBreak="0">
+    <w:nsid w:val="66604789"/>
+    <w:multiLevelType w:val="hybridMultilevel"/>
+    <w:tmpl w:val="483820F0"/>
+    <w:lvl w:ilvl="0" w:tplc="0409000F">
+      <w:start w:val="1"/>
+      <w:numFmt w:val="decimal"/>
+      <w:lvlText w:val="%1."/>
+      <w:lvlJc w:val="left"/>
+      <w:pPr>
+        <w:ind w:left="720" w:hanging="360"/>
+      </w:pPr>
+    </w:lvl>
+    <w:lvl w:ilvl="1" w:tplc="04090019" w:tentative="1">
+      <w:start w:val="1"/>
+      <w:numFmt w:val="lowerLetter"/>
+      <w:lvlText w:val="%2."/>
+      <w:lvlJc w:val="left"/>
+      <w:pPr>
+        <w:ind w:left="1440" w:hanging="360"/>
+      </w:pPr>
+    </w:lvl>
+    <w:lvl w:ilvl="2" w:tplc="0409001B" w:tentative="1">
+      <w:start w:val="1"/>
+      <w:numFmt w:val="lowerRoman"/>
+      <w:lvlText w:val="%3."/>
+      <w:lvlJc w:val="right"/>
+      <w:pPr>
+        <w:ind w:left="2160" w:hanging="180"/>
+      </w:pPr>
+    </w:lvl>
+    <w:lvl w:ilvl="3" w:tplc="0409000F" w:tentative="1">
+      <w:start w:val="1"/>
+      <w:numFmt w:val="decimal"/>
+      <w:lvlText w:val="%4."/>
+      <w:lvlJc w:val="left"/>
+      <w:pPr>
+        <w:ind w:left="2880" w:hanging="360"/>
+      </w:pPr>
+    </w:lvl>
+    <w:lvl w:ilvl="4" w:tplc="04090019" w:tentative="1">
+      <w:start w:val="1"/>
+      <w:numFmt w:val="lowerLetter"/>
+      <w:lvlText w:val="%5."/>
+      <w:lvlJc w:val="left"/>
+      <w:pPr>
+        <w:ind w:left="3600" w:hanging="360"/>
+      </w:pPr>
+    </w:lvl>
+    <w:lvl w:ilvl="5" w:tplc="0409001B" w:tentative="1">
+      <w:start w:val="1"/>
+      <w:numFmt w:val="lowerRoman"/>
+      <w:lvlText w:val="%6."/>
+      <w:lvlJc w:val="right"/>
+      <w:pPr>
+        <w:ind w:left="4320" w:hanging="180"/>
+      </w:pPr>
+    </w:lvl>
+    <w:lvl w:ilvl="6" w:tplc="0409000F" w:tentative="1">
+      <w:start w:val="1"/>
+      <w:numFmt w:val="decimal"/>
+      <w:lvlText w:val="%7."/>
+      <w:lvlJc w:val="left"/>
+      <w:pPr>
+        <w:ind w:left="5040" w:hanging="360"/>
+      </w:pPr>
+    </w:lvl>
+    <w:lvl w:ilvl="7" w:tplc="04090019" w:tentative="1">
+      <w:start w:val="1"/>
+      <w:numFmt w:val="lowerLetter"/>
+      <w:lvlText w:val="%8."/>
+      <w:lvlJc w:val="left"/>
+      <w:pPr>
+        <w:ind w:left="5760" w:hanging="360"/>
+      </w:pPr>
+    </w:lvl>
+    <w:lvl w:ilvl="8" w:tplc="0409001B" w:tentative="1">
+      <w:start w:val="1"/>
+      <w:numFmt w:val="lowerRoman"/>
+      <w:lvlText w:val="%9."/>
+      <w:lvlJc w:val="right"/>
+      <w:pPr>
+        <w:ind w:left="6480" w:hanging="180"/>
+      </w:pPr>
+    </w:lvl>
+  </w:abstractNum>
+  <w:abstractNum w:abstractNumId="44" w15:restartNumberingAfterBreak="0">
     <w:nsid w:val="73584FE4"/>
     <w:multiLevelType w:val="multilevel"/>
     <w:tmpl w:val="3210092C"/>
@@ -9520,7 +11482,7 @@
       </w:rPr>
     </w:lvl>
   </w:abstractNum>
-  <w:abstractNum w:abstractNumId="39" w15:restartNumberingAfterBreak="0">
+  <w:abstractNum w:abstractNumId="45" w15:restartNumberingAfterBreak="0">
     <w:nsid w:val="75E81A12"/>
     <w:multiLevelType w:val="multilevel"/>
     <w:tmpl w:val="B71C3CE4"/>
@@ -9669,7 +11631,7 @@
       </w:rPr>
     </w:lvl>
   </w:abstractNum>
-  <w:abstractNum w:abstractNumId="40" w15:restartNumberingAfterBreak="0">
+  <w:abstractNum w:abstractNumId="46" w15:restartNumberingAfterBreak="0">
     <w:nsid w:val="76AE460C"/>
     <w:multiLevelType w:val="hybridMultilevel"/>
     <w:tmpl w:val="0534D652"/>
@@ -9781,7 +11743,7 @@
       </w:rPr>
     </w:lvl>
   </w:abstractNum>
-  <w:abstractNum w:abstractNumId="41" w15:restartNumberingAfterBreak="0">
+  <w:abstractNum w:abstractNumId="47" w15:restartNumberingAfterBreak="0">
     <w:nsid w:val="76D172F9"/>
     <w:multiLevelType w:val="multilevel"/>
     <w:tmpl w:val="FBA46894"/>
@@ -9930,7 +11892,7 @@
       </w:rPr>
     </w:lvl>
   </w:abstractNum>
-  <w:abstractNum w:abstractNumId="42" w15:restartNumberingAfterBreak="0">
+  <w:abstractNum w:abstractNumId="48" w15:restartNumberingAfterBreak="0">
     <w:nsid w:val="7B7B02D6"/>
     <w:multiLevelType w:val="hybridMultilevel"/>
     <w:tmpl w:val="F1D2BB42"/>
@@ -10042,7 +12004,7 @@
       </w:rPr>
     </w:lvl>
   </w:abstractNum>
-  <w:abstractNum w:abstractNumId="43" w15:restartNumberingAfterBreak="0">
+  <w:abstractNum w:abstractNumId="49" w15:restartNumberingAfterBreak="0">
     <w:nsid w:val="7C2D0D0C"/>
     <w:multiLevelType w:val="multilevel"/>
     <w:tmpl w:val="78B084AA"/>
@@ -10192,136 +12154,154 @@
     </w:lvl>
   </w:abstractNum>
   <w:num w:numId="1" w16cid:durableId="1650817539">
-    <w:abstractNumId w:val="34"/>
+    <w:abstractNumId w:val="39"/>
   </w:num>
   <w:num w:numId="2" w16cid:durableId="11761575">
     <w:abstractNumId w:val="0"/>
   </w:num>
   <w:num w:numId="3" w16cid:durableId="1212881234">
+    <w:abstractNumId w:val="42"/>
+  </w:num>
+  <w:num w:numId="4" w16cid:durableId="798500475">
+    <w:abstractNumId w:val="46"/>
+  </w:num>
+  <w:num w:numId="5" w16cid:durableId="582615790">
+    <w:abstractNumId w:val="14"/>
+  </w:num>
+  <w:num w:numId="6" w16cid:durableId="1704402955">
+    <w:abstractNumId w:val="10"/>
+  </w:num>
+  <w:num w:numId="7" w16cid:durableId="933787773">
+    <w:abstractNumId w:val="25"/>
+  </w:num>
+  <w:num w:numId="8" w16cid:durableId="1456215623">
+    <w:abstractNumId w:val="15"/>
+  </w:num>
+  <w:num w:numId="9" w16cid:durableId="1742437047">
+    <w:abstractNumId w:val="49"/>
+  </w:num>
+  <w:num w:numId="10" w16cid:durableId="651567025">
+    <w:abstractNumId w:val="6"/>
+  </w:num>
+  <w:num w:numId="11" w16cid:durableId="1534490839">
+    <w:abstractNumId w:val="28"/>
+  </w:num>
+  <w:num w:numId="12" w16cid:durableId="1096823144">
+    <w:abstractNumId w:val="7"/>
+  </w:num>
+  <w:num w:numId="13" w16cid:durableId="149715707">
+    <w:abstractNumId w:val="38"/>
+  </w:num>
+  <w:num w:numId="14" w16cid:durableId="975840987">
+    <w:abstractNumId w:val="18"/>
+  </w:num>
+  <w:num w:numId="15" w16cid:durableId="1544363691">
+    <w:abstractNumId w:val="4"/>
+  </w:num>
+  <w:num w:numId="16" w16cid:durableId="1245530511">
+    <w:abstractNumId w:val="36"/>
+  </w:num>
+  <w:num w:numId="17" w16cid:durableId="2094618268">
+    <w:abstractNumId w:val="35"/>
+  </w:num>
+  <w:num w:numId="18" w16cid:durableId="687559118">
+    <w:abstractNumId w:val="3"/>
+  </w:num>
+  <w:num w:numId="19" w16cid:durableId="1391339670">
+    <w:abstractNumId w:val="31"/>
+  </w:num>
+  <w:num w:numId="20" w16cid:durableId="834802790">
+    <w:abstractNumId w:val="13"/>
+  </w:num>
+  <w:num w:numId="21" w16cid:durableId="216404720">
+    <w:abstractNumId w:val="16"/>
+  </w:num>
+  <w:num w:numId="22" w16cid:durableId="603612168">
+    <w:abstractNumId w:val="34"/>
+  </w:num>
+  <w:num w:numId="23" w16cid:durableId="155002752">
+    <w:abstractNumId w:val="11"/>
+  </w:num>
+  <w:num w:numId="24" w16cid:durableId="753892324">
+    <w:abstractNumId w:val="12"/>
+  </w:num>
+  <w:num w:numId="25" w16cid:durableId="1843812922">
+    <w:abstractNumId w:val="20"/>
+  </w:num>
+  <w:num w:numId="26" w16cid:durableId="664166450">
+    <w:abstractNumId w:val="45"/>
+  </w:num>
+  <w:num w:numId="27" w16cid:durableId="57100500">
+    <w:abstractNumId w:val="22"/>
+  </w:num>
+  <w:num w:numId="28" w16cid:durableId="958141874">
+    <w:abstractNumId w:val="48"/>
+  </w:num>
+  <w:num w:numId="29" w16cid:durableId="84423176">
+    <w:abstractNumId w:val="27"/>
+  </w:num>
+  <w:num w:numId="30" w16cid:durableId="1063915177">
+    <w:abstractNumId w:val="8"/>
+  </w:num>
+  <w:num w:numId="31" w16cid:durableId="12926555">
+    <w:abstractNumId w:val="41"/>
+  </w:num>
+  <w:num w:numId="32" w16cid:durableId="943195457">
+    <w:abstractNumId w:val="29"/>
+  </w:num>
+  <w:num w:numId="33" w16cid:durableId="125318832">
+    <w:abstractNumId w:val="40"/>
+  </w:num>
+  <w:num w:numId="34" w16cid:durableId="90132389">
+    <w:abstractNumId w:val="21"/>
+  </w:num>
+  <w:num w:numId="35" w16cid:durableId="1738893680">
     <w:abstractNumId w:val="37"/>
   </w:num>
-  <w:num w:numId="4" w16cid:durableId="798500475">
-    <w:abstractNumId w:val="40"/>
+  <w:num w:numId="36" w16cid:durableId="1305116347">
+    <w:abstractNumId w:val="5"/>
   </w:num>
-  <w:num w:numId="5" w16cid:durableId="582615790">
-    <w:abstractNumId w:val="12"/>
+  <w:num w:numId="37" w16cid:durableId="688990941">
+    <w:abstractNumId w:val="17"/>
   </w:num>
-  <w:num w:numId="6" w16cid:durableId="1704402955">
-    <w:abstractNumId w:val="8"/>
+  <w:num w:numId="38" w16cid:durableId="1104182203">
+    <w:abstractNumId w:val="9"/>
   </w:num>
-  <w:num w:numId="7" w16cid:durableId="933787773">
-    <w:abstractNumId w:val="22"/>
+  <w:num w:numId="39" w16cid:durableId="548034548">
+    <w:abstractNumId w:val="33"/>
   </w:num>
-  <w:num w:numId="8" w16cid:durableId="1456215623">
-    <w:abstractNumId w:val="13"/>
+  <w:num w:numId="40" w16cid:durableId="898369340">
+    <w:abstractNumId w:val="47"/>
   </w:num>
-  <w:num w:numId="9" w16cid:durableId="1742437047">
+  <w:num w:numId="41" w16cid:durableId="1551267068">
+    <w:abstractNumId w:val="24"/>
+  </w:num>
+  <w:num w:numId="42" w16cid:durableId="1411081478">
+    <w:abstractNumId w:val="26"/>
+  </w:num>
+  <w:num w:numId="43" w16cid:durableId="599223602">
+    <w:abstractNumId w:val="44"/>
+  </w:num>
+  <w:num w:numId="44" w16cid:durableId="757556615">
+    <w:abstractNumId w:val="23"/>
+  </w:num>
+  <w:num w:numId="45" w16cid:durableId="1460682421">
+    <w:abstractNumId w:val="30"/>
+  </w:num>
+  <w:num w:numId="46" w16cid:durableId="1143473448">
+    <w:abstractNumId w:val="2"/>
+  </w:num>
+  <w:num w:numId="47" w16cid:durableId="1142381181">
+    <w:abstractNumId w:val="19"/>
+  </w:num>
+  <w:num w:numId="48" w16cid:durableId="1407193796">
+    <w:abstractNumId w:val="32"/>
+  </w:num>
+  <w:num w:numId="49" w16cid:durableId="269162276">
     <w:abstractNumId w:val="43"/>
   </w:num>
-  <w:num w:numId="10" w16cid:durableId="651567025">
-    <w:abstractNumId w:val="4"/>
-  </w:num>
-  <w:num w:numId="11" w16cid:durableId="1534490839">
-    <w:abstractNumId w:val="25"/>
-  </w:num>
-  <w:num w:numId="12" w16cid:durableId="1096823144">
-    <w:abstractNumId w:val="5"/>
-  </w:num>
-  <w:num w:numId="13" w16cid:durableId="149715707">
-    <w:abstractNumId w:val="33"/>
-  </w:num>
-  <w:num w:numId="14" w16cid:durableId="975840987">
-    <w:abstractNumId w:val="16"/>
-  </w:num>
-  <w:num w:numId="15" w16cid:durableId="1544363691">
-    <w:abstractNumId w:val="2"/>
-  </w:num>
-  <w:num w:numId="16" w16cid:durableId="1245530511">
-    <w:abstractNumId w:val="31"/>
-  </w:num>
-  <w:num w:numId="17" w16cid:durableId="2094618268">
-    <w:abstractNumId w:val="30"/>
-  </w:num>
-  <w:num w:numId="18" w16cid:durableId="687559118">
+  <w:num w:numId="50" w16cid:durableId="583299503">
     <w:abstractNumId w:val="1"/>
-  </w:num>
-  <w:num w:numId="19" w16cid:durableId="1391339670">
-    <w:abstractNumId w:val="27"/>
-  </w:num>
-  <w:num w:numId="20" w16cid:durableId="834802790">
-    <w:abstractNumId w:val="11"/>
-  </w:num>
-  <w:num w:numId="21" w16cid:durableId="216404720">
-    <w:abstractNumId w:val="14"/>
-  </w:num>
-  <w:num w:numId="22" w16cid:durableId="603612168">
-    <w:abstractNumId w:val="29"/>
-  </w:num>
-  <w:num w:numId="23" w16cid:durableId="155002752">
-    <w:abstractNumId w:val="9"/>
-  </w:num>
-  <w:num w:numId="24" w16cid:durableId="753892324">
-    <w:abstractNumId w:val="10"/>
-  </w:num>
-  <w:num w:numId="25" w16cid:durableId="1843812922">
-    <w:abstractNumId w:val="17"/>
-  </w:num>
-  <w:num w:numId="26" w16cid:durableId="664166450">
-    <w:abstractNumId w:val="39"/>
-  </w:num>
-  <w:num w:numId="27" w16cid:durableId="57100500">
-    <w:abstractNumId w:val="19"/>
-  </w:num>
-  <w:num w:numId="28" w16cid:durableId="958141874">
-    <w:abstractNumId w:val="42"/>
-  </w:num>
-  <w:num w:numId="29" w16cid:durableId="84423176">
-    <w:abstractNumId w:val="24"/>
-  </w:num>
-  <w:num w:numId="30" w16cid:durableId="1063915177">
-    <w:abstractNumId w:val="6"/>
-  </w:num>
-  <w:num w:numId="31" w16cid:durableId="12926555">
-    <w:abstractNumId w:val="36"/>
-  </w:num>
-  <w:num w:numId="32" w16cid:durableId="943195457">
-    <w:abstractNumId w:val="26"/>
-  </w:num>
-  <w:num w:numId="33" w16cid:durableId="125318832">
-    <w:abstractNumId w:val="35"/>
-  </w:num>
-  <w:num w:numId="34" w16cid:durableId="90132389">
-    <w:abstractNumId w:val="18"/>
-  </w:num>
-  <w:num w:numId="35" w16cid:durableId="1738893680">
-    <w:abstractNumId w:val="32"/>
-  </w:num>
-  <w:num w:numId="36" w16cid:durableId="1305116347">
-    <w:abstractNumId w:val="3"/>
-  </w:num>
-  <w:num w:numId="37" w16cid:durableId="688990941">
-    <w:abstractNumId w:val="15"/>
-  </w:num>
-  <w:num w:numId="38" w16cid:durableId="1104182203">
-    <w:abstractNumId w:val="7"/>
-  </w:num>
-  <w:num w:numId="39" w16cid:durableId="548034548">
-    <w:abstractNumId w:val="28"/>
-  </w:num>
-  <w:num w:numId="40" w16cid:durableId="898369340">
-    <w:abstractNumId w:val="41"/>
-  </w:num>
-  <w:num w:numId="41" w16cid:durableId="1551267068">
-    <w:abstractNumId w:val="21"/>
-  </w:num>
-  <w:num w:numId="42" w16cid:durableId="1411081478">
-    <w:abstractNumId w:val="23"/>
-  </w:num>
-  <w:num w:numId="43" w16cid:durableId="599223602">
-    <w:abstractNumId w:val="38"/>
-  </w:num>
-  <w:num w:numId="44" w16cid:durableId="757556615">
-    <w:abstractNumId w:val="20"/>
   </w:num>
 </w:numbering>
 </file>
@@ -11366,6 +13346,50 @@
       <w:szCs w:val="20"/>
     </w:rPr>
   </w:style>
+  <w:style w:type="paragraph" w:styleId="Header">
+    <w:name w:val="header"/>
+    <w:basedOn w:val="Normal"/>
+    <w:link w:val="HeaderChar"/>
+    <w:uiPriority w:val="99"/>
+    <w:unhideWhenUsed/>
+    <w:rsid w:val="003D2544"/>
+    <w:pPr>
+      <w:tabs>
+        <w:tab w:val="center" w:pos="4680"/>
+        <w:tab w:val="right" w:pos="9360"/>
+      </w:tabs>
+      <w:spacing w:after="0" w:line="240" w:lineRule="auto"/>
+    </w:pPr>
+  </w:style>
+  <w:style w:type="character" w:customStyle="1" w:styleId="HeaderChar">
+    <w:name w:val="Header Char"/>
+    <w:basedOn w:val="DefaultParagraphFont"/>
+    <w:link w:val="Header"/>
+    <w:uiPriority w:val="99"/>
+    <w:rsid w:val="003D2544"/>
+  </w:style>
+  <w:style w:type="paragraph" w:styleId="Footer">
+    <w:name w:val="footer"/>
+    <w:basedOn w:val="Normal"/>
+    <w:link w:val="FooterChar"/>
+    <w:uiPriority w:val="99"/>
+    <w:unhideWhenUsed/>
+    <w:rsid w:val="003D2544"/>
+    <w:pPr>
+      <w:tabs>
+        <w:tab w:val="center" w:pos="4680"/>
+        <w:tab w:val="right" w:pos="9360"/>
+      </w:tabs>
+      <w:spacing w:after="0" w:line="240" w:lineRule="auto"/>
+    </w:pPr>
+  </w:style>
+  <w:style w:type="character" w:customStyle="1" w:styleId="FooterChar">
+    <w:name w:val="Footer Char"/>
+    <w:basedOn w:val="DefaultParagraphFont"/>
+    <w:link w:val="Footer"/>
+    <w:uiPriority w:val="99"/>
+    <w:rsid w:val="003D2544"/>
+  </w:style>
 </w:styles>
 </file>
 

</xml_diff>

<commit_message>
Added information to MySQL installation section
</commit_message>
<xml_diff>
--- a/Setup_documentation.docx
+++ b/Setup_documentation.docx
@@ -256,19 +256,7 @@
         <w:rPr>
           <w:rFonts w:ascii="Times New Roman" w:hAnsi="Times New Roman" w:cs="Times New Roman"/>
         </w:rPr>
-        <w:t>Visit</w:t>
-      </w:r>
-      <w:r>
-        <w:rPr>
-          <w:rFonts w:ascii="Times New Roman" w:hAnsi="Times New Roman" w:cs="Times New Roman"/>
-        </w:rPr>
-        <w:t>ed</w:t>
-      </w:r>
-      <w:r>
-        <w:rPr>
-          <w:rFonts w:ascii="Times New Roman" w:hAnsi="Times New Roman" w:cs="Times New Roman"/>
-        </w:rPr>
-        <w:t xml:space="preserve"> the Microsoft software download website: </w:t>
+        <w:t xml:space="preserve">Visited the Microsoft software download website: </w:t>
       </w:r>
       <w:hyperlink r:id="rId8" w:tgtFrame="_blank" w:history="1">
         <w:r>
@@ -991,39 +979,17 @@
           <w:szCs w:val="24"/>
           <w14:ligatures w14:val="none"/>
         </w:rPr>
-        <w:t xml:space="preserve"> for my laptop which </w:t>
-      </w:r>
-      <w:proofErr w:type="gramStart"/>
-      <w:r>
-        <w:rPr>
-          <w:rFonts w:ascii="Times New Roman" w:eastAsia="Times New Roman" w:hAnsi="Times New Roman" w:cs="Times New Roman"/>
-          <w:kern w:val="0"/>
-          <w:sz w:val="24"/>
-          <w:szCs w:val="24"/>
-          <w14:ligatures w14:val="none"/>
-        </w:rPr>
-        <w:t>is</w:t>
-      </w:r>
-      <w:r>
-        <w:rPr>
-          <w:rFonts w:ascii="Times New Roman" w:eastAsia="Times New Roman" w:hAnsi="Times New Roman" w:cs="Times New Roman"/>
-          <w:kern w:val="0"/>
-          <w:sz w:val="24"/>
-          <w:szCs w:val="24"/>
-          <w14:ligatures w14:val="none"/>
-        </w:rPr>
-        <w:t xml:space="preserve">  F</w:t>
-      </w:r>
-      <w:proofErr w:type="gramEnd"/>
-      <w:r>
-        <w:rPr>
-          <w:rFonts w:ascii="Times New Roman" w:eastAsia="Times New Roman" w:hAnsi="Times New Roman" w:cs="Times New Roman"/>
-          <w:kern w:val="0"/>
-          <w:sz w:val="24"/>
-          <w:szCs w:val="24"/>
-          <w14:ligatures w14:val="none"/>
-        </w:rPr>
-        <w:t xml:space="preserve">10. </w:t>
+        <w:t xml:space="preserve"> for my laptop which is</w:t>
+      </w:r>
+      <w:r>
+        <w:rPr>
+          <w:rFonts w:ascii="Times New Roman" w:eastAsia="Times New Roman" w:hAnsi="Times New Roman" w:cs="Times New Roman"/>
+          <w:kern w:val="0"/>
+          <w:sz w:val="24"/>
+          <w:szCs w:val="24"/>
+          <w14:ligatures w14:val="none"/>
+        </w:rPr>
+        <w:t xml:space="preserve">  F10. </w:t>
       </w:r>
     </w:p>
     <w:p>
@@ -1638,27 +1604,7 @@
           <w:szCs w:val="24"/>
           <w14:ligatures w14:val="none"/>
         </w:rPr>
-        <w:t xml:space="preserve">Once the installation </w:t>
-      </w:r>
-      <w:r>
-        <w:rPr>
-          <w:rFonts w:ascii="Times New Roman" w:eastAsia="Times New Roman" w:hAnsi="Times New Roman" w:cs="Times New Roman"/>
-          <w:kern w:val="0"/>
-          <w:sz w:val="24"/>
-          <w:szCs w:val="24"/>
-          <w14:ligatures w14:val="none"/>
-        </w:rPr>
-        <w:t>was completed</w:t>
-      </w:r>
-      <w:r>
-        <w:rPr>
-          <w:rFonts w:ascii="Times New Roman" w:eastAsia="Times New Roman" w:hAnsi="Times New Roman" w:cs="Times New Roman"/>
-          <w:kern w:val="0"/>
-          <w:sz w:val="24"/>
-          <w:szCs w:val="24"/>
-          <w14:ligatures w14:val="none"/>
-        </w:rPr>
-        <w:t xml:space="preserve">, </w:t>
+        <w:t xml:space="preserve">Once the installation was completed, </w:t>
       </w:r>
       <w:r>
         <w:rPr>
@@ -1940,43 +1886,7 @@
         <w:rPr>
           <w:rFonts w:ascii="Times New Roman" w:hAnsi="Times New Roman" w:cs="Times New Roman"/>
         </w:rPr>
-        <w:t>Open</w:t>
-      </w:r>
-      <w:r>
-        <w:rPr>
-          <w:rFonts w:ascii="Times New Roman" w:hAnsi="Times New Roman" w:cs="Times New Roman"/>
-        </w:rPr>
-        <w:t>ed</w:t>
-      </w:r>
-      <w:r>
-        <w:rPr>
-          <w:rFonts w:ascii="Times New Roman" w:hAnsi="Times New Roman" w:cs="Times New Roman"/>
-        </w:rPr>
-        <w:t xml:space="preserve"> </w:t>
-      </w:r>
-      <w:r>
-        <w:rPr>
-          <w:rFonts w:ascii="Times New Roman" w:hAnsi="Times New Roman" w:cs="Times New Roman"/>
-        </w:rPr>
-        <w:t>my Google Chrom</w:t>
-      </w:r>
-      <w:r>
-        <w:rPr>
-          <w:rFonts w:ascii="Times New Roman" w:hAnsi="Times New Roman" w:cs="Times New Roman"/>
-        </w:rPr>
-        <w:t xml:space="preserve"> web browser and visit</w:t>
-      </w:r>
-      <w:r>
-        <w:rPr>
-          <w:rFonts w:ascii="Times New Roman" w:hAnsi="Times New Roman" w:cs="Times New Roman"/>
-        </w:rPr>
-        <w:t>ed</w:t>
-      </w:r>
-      <w:r>
-        <w:rPr>
-          <w:rFonts w:ascii="Times New Roman" w:hAnsi="Times New Roman" w:cs="Times New Roman"/>
-        </w:rPr>
-        <w:t xml:space="preserve"> the official VS Code download page: </w:t>
+        <w:t xml:space="preserve">Opened my Google Chrom web browser and visited the official VS Code download page: </w:t>
       </w:r>
       <w:hyperlink r:id="rId10" w:tgtFrame="_blank" w:history="1">
         <w:r>
@@ -1984,21 +1894,7 @@
             <w:rStyle w:val="Hyperlink"/>
             <w:rFonts w:ascii="Times New Roman" w:hAnsi="Times New Roman" w:cs="Times New Roman"/>
           </w:rPr>
-          <w:t>https://code.visualstudio</w:t>
-        </w:r>
-        <w:r>
-          <w:rPr>
-            <w:rStyle w:val="Hyperlink"/>
-            <w:rFonts w:ascii="Times New Roman" w:hAnsi="Times New Roman" w:cs="Times New Roman"/>
-          </w:rPr>
-          <w:t>.</w:t>
-        </w:r>
-        <w:r>
-          <w:rPr>
-            <w:rStyle w:val="Hyperlink"/>
-            <w:rFonts w:ascii="Times New Roman" w:hAnsi="Times New Roman" w:cs="Times New Roman"/>
-          </w:rPr>
-          <w:t>com/download</w:t>
+          <w:t>https://code.visualstudio.com/download</w:t>
         </w:r>
       </w:hyperlink>
     </w:p>
@@ -2025,13 +1921,7 @@
         <w:rPr>
           <w:rFonts w:ascii="Times New Roman" w:hAnsi="Times New Roman" w:cs="Times New Roman"/>
         </w:rPr>
-        <w:t>Clicked on blue Windows button</w:t>
-      </w:r>
-      <w:r>
-        <w:rPr>
-          <w:rFonts w:ascii="Times New Roman" w:hAnsi="Times New Roman" w:cs="Times New Roman"/>
-        </w:rPr>
-        <w:t xml:space="preserve"> to download the installer.</w:t>
+        <w:t>Clicked on blue Windows button to download the installer.</w:t>
       </w:r>
     </w:p>
     <w:p>
@@ -2099,55 +1989,7 @@
         <w:rPr>
           <w:rFonts w:ascii="Times New Roman" w:hAnsi="Times New Roman" w:cs="Times New Roman"/>
         </w:rPr>
-        <w:t>Once the download finishe</w:t>
-      </w:r>
-      <w:r>
-        <w:rPr>
-          <w:rFonts w:ascii="Times New Roman" w:hAnsi="Times New Roman" w:cs="Times New Roman"/>
-        </w:rPr>
-        <w:t>d</w:t>
-      </w:r>
-      <w:r>
-        <w:rPr>
-          <w:rFonts w:ascii="Times New Roman" w:hAnsi="Times New Roman" w:cs="Times New Roman"/>
-        </w:rPr>
-        <w:t>,</w:t>
-      </w:r>
-      <w:r>
-        <w:rPr>
-          <w:rFonts w:ascii="Times New Roman" w:hAnsi="Times New Roman" w:cs="Times New Roman"/>
-        </w:rPr>
-        <w:t xml:space="preserve"> I</w:t>
-      </w:r>
-      <w:r>
-        <w:rPr>
-          <w:rFonts w:ascii="Times New Roman" w:hAnsi="Times New Roman" w:cs="Times New Roman"/>
-        </w:rPr>
-        <w:t xml:space="preserve"> locate</w:t>
-      </w:r>
-      <w:r>
-        <w:rPr>
-          <w:rFonts w:ascii="Times New Roman" w:hAnsi="Times New Roman" w:cs="Times New Roman"/>
-        </w:rPr>
-        <w:t>d</w:t>
-      </w:r>
-      <w:r>
-        <w:rPr>
-          <w:rFonts w:ascii="Times New Roman" w:hAnsi="Times New Roman" w:cs="Times New Roman"/>
-        </w:rPr>
-        <w:t xml:space="preserve"> the downloaded file</w:t>
-      </w:r>
-      <w:r>
-        <w:rPr>
-          <w:rFonts w:ascii="Times New Roman" w:hAnsi="Times New Roman" w:cs="Times New Roman"/>
-        </w:rPr>
-        <w:t xml:space="preserve"> in my downloads folder</w:t>
-      </w:r>
-      <w:r>
-        <w:rPr>
-          <w:rFonts w:ascii="Times New Roman" w:hAnsi="Times New Roman" w:cs="Times New Roman"/>
-        </w:rPr>
-        <w:t>.</w:t>
+        <w:t>Once the download finished, I located the downloaded file in my downloads folder.</w:t>
       </w:r>
     </w:p>
     <w:p>
@@ -2163,25 +2005,7 @@
         <w:rPr>
           <w:rFonts w:ascii="Times New Roman" w:hAnsi="Times New Roman" w:cs="Times New Roman"/>
         </w:rPr>
-        <w:t>I d</w:t>
-      </w:r>
-      <w:r>
-        <w:rPr>
-          <w:rFonts w:ascii="Times New Roman" w:hAnsi="Times New Roman" w:cs="Times New Roman"/>
-        </w:rPr>
-        <w:t>ouble-click</w:t>
-      </w:r>
-      <w:r>
-        <w:rPr>
-          <w:rFonts w:ascii="Times New Roman" w:hAnsi="Times New Roman" w:cs="Times New Roman"/>
-        </w:rPr>
-        <w:t>ed</w:t>
-      </w:r>
-      <w:r>
-        <w:rPr>
-          <w:rFonts w:ascii="Times New Roman" w:hAnsi="Times New Roman" w:cs="Times New Roman"/>
-        </w:rPr>
-        <w:t xml:space="preserve"> the downloaded file to launch the installer.</w:t>
+        <w:t>I double-clicked the downloaded file to launch the installer.</w:t>
       </w:r>
     </w:p>
     <w:p>
@@ -2258,47 +2082,7 @@
           <w:szCs w:val="24"/>
           <w14:ligatures w14:val="none"/>
         </w:rPr>
-        <w:t xml:space="preserve">The VS Code setup window </w:t>
-      </w:r>
-      <w:r>
-        <w:rPr>
-          <w:rFonts w:ascii="Times New Roman" w:eastAsia="Times New Roman" w:hAnsi="Times New Roman" w:cs="Times New Roman"/>
-          <w:kern w:val="0"/>
-          <w:sz w:val="24"/>
-          <w:szCs w:val="24"/>
-          <w14:ligatures w14:val="none"/>
-        </w:rPr>
-        <w:t>popped up and I</w:t>
-      </w:r>
-      <w:r>
-        <w:rPr>
-          <w:rFonts w:ascii="Times New Roman" w:eastAsia="Times New Roman" w:hAnsi="Times New Roman" w:cs="Times New Roman"/>
-          <w:kern w:val="0"/>
-          <w:sz w:val="24"/>
-          <w:szCs w:val="24"/>
-          <w14:ligatures w14:val="none"/>
-        </w:rPr>
-        <w:t xml:space="preserve"> </w:t>
-      </w:r>
-      <w:r>
-        <w:rPr>
-          <w:rFonts w:ascii="Times New Roman" w:eastAsia="Times New Roman" w:hAnsi="Times New Roman" w:cs="Times New Roman"/>
-          <w:kern w:val="0"/>
-          <w:sz w:val="24"/>
-          <w:szCs w:val="24"/>
-          <w14:ligatures w14:val="none"/>
-        </w:rPr>
-        <w:t>r</w:t>
-      </w:r>
-      <w:r>
-        <w:rPr>
-          <w:rFonts w:ascii="Times New Roman" w:eastAsia="Times New Roman" w:hAnsi="Times New Roman" w:cs="Times New Roman"/>
-          <w:kern w:val="0"/>
-          <w:sz w:val="24"/>
-          <w:szCs w:val="24"/>
-          <w14:ligatures w14:val="none"/>
-        </w:rPr>
-        <w:t>ead the license terms carefully.</w:t>
+        <w:t>The VS Code setup window popped up and I read the license terms carefully.</w:t>
       </w:r>
     </w:p>
     <w:p>
@@ -2620,23 +2404,7 @@
           <w:sz w:val="24"/>
           <w:szCs w:val="24"/>
         </w:rPr>
-        <w:t>Visit</w:t>
-      </w:r>
-      <w:r>
-        <w:rPr>
-          <w:rFonts w:ascii="Times New Roman" w:hAnsi="Times New Roman" w:cs="Times New Roman"/>
-          <w:sz w:val="24"/>
-          <w:szCs w:val="24"/>
-        </w:rPr>
-        <w:t>ed</w:t>
-      </w:r>
-      <w:r>
-        <w:rPr>
-          <w:rFonts w:ascii="Times New Roman" w:hAnsi="Times New Roman" w:cs="Times New Roman"/>
-          <w:sz w:val="24"/>
-          <w:szCs w:val="24"/>
-        </w:rPr>
-        <w:t xml:space="preserve"> the official Git website: </w:t>
+        <w:t xml:space="preserve">Visited the official Git website: </w:t>
       </w:r>
       <w:hyperlink r:id="rId11" w:tgtFrame="_blank" w:history="1">
         <w:r>
@@ -2670,39 +2438,7 @@
           <w:sz w:val="24"/>
           <w:szCs w:val="24"/>
         </w:rPr>
-        <w:t>Download</w:t>
-      </w:r>
-      <w:r>
-        <w:rPr>
-          <w:rFonts w:ascii="Times New Roman" w:hAnsi="Times New Roman" w:cs="Times New Roman"/>
-          <w:sz w:val="24"/>
-          <w:szCs w:val="24"/>
-        </w:rPr>
-        <w:t>ed</w:t>
-      </w:r>
-      <w:r>
-        <w:rPr>
-          <w:rFonts w:ascii="Times New Roman" w:hAnsi="Times New Roman" w:cs="Times New Roman"/>
-          <w:sz w:val="24"/>
-          <w:szCs w:val="24"/>
-        </w:rPr>
-        <w:t xml:space="preserve"> the installer for </w:t>
-      </w:r>
-      <w:r>
-        <w:rPr>
-          <w:rFonts w:ascii="Times New Roman" w:hAnsi="Times New Roman" w:cs="Times New Roman"/>
-          <w:sz w:val="24"/>
-          <w:szCs w:val="24"/>
-        </w:rPr>
-        <w:t>m</w:t>
-      </w:r>
-      <w:r>
-        <w:rPr>
-          <w:rFonts w:ascii="Times New Roman" w:hAnsi="Times New Roman" w:cs="Times New Roman"/>
-          <w:sz w:val="24"/>
-          <w:szCs w:val="24"/>
-        </w:rPr>
-        <w:t>y operating system Windows.</w:t>
+        <w:t>Downloaded the installer for my operating system Windows.</w:t>
       </w:r>
     </w:p>
     <w:p>
@@ -2728,39 +2464,7 @@
           <w:szCs w:val="24"/>
         </w:rPr>
         <w:lastRenderedPageBreak/>
-        <w:t>R</w:t>
-      </w:r>
-      <w:r>
-        <w:rPr>
-          <w:rFonts w:ascii="Times New Roman" w:hAnsi="Times New Roman" w:cs="Times New Roman"/>
-          <w:sz w:val="24"/>
-          <w:szCs w:val="24"/>
-        </w:rPr>
-        <w:t>a</w:t>
-      </w:r>
-      <w:r>
-        <w:rPr>
-          <w:rFonts w:ascii="Times New Roman" w:hAnsi="Times New Roman" w:cs="Times New Roman"/>
-          <w:sz w:val="24"/>
-          <w:szCs w:val="24"/>
-        </w:rPr>
-        <w:t>n the downloaded installer and follow</w:t>
-      </w:r>
-      <w:r>
-        <w:rPr>
-          <w:rFonts w:ascii="Times New Roman" w:hAnsi="Times New Roman" w:cs="Times New Roman"/>
-          <w:sz w:val="24"/>
-          <w:szCs w:val="24"/>
-        </w:rPr>
-        <w:t>ed</w:t>
-      </w:r>
-      <w:r>
-        <w:rPr>
-          <w:rFonts w:ascii="Times New Roman" w:hAnsi="Times New Roman" w:cs="Times New Roman"/>
-          <w:sz w:val="24"/>
-          <w:szCs w:val="24"/>
-        </w:rPr>
-        <w:t xml:space="preserve"> the on-screen instructions. </w:t>
+        <w:t xml:space="preserve">Ran the downloaded installer and followed the on-screen instructions. </w:t>
       </w:r>
     </w:p>
     <w:p>
@@ -3037,21 +2741,7 @@
           <w:rStyle w:val="Strong"/>
           <w:rFonts w:eastAsiaTheme="majorEastAsia"/>
         </w:rPr>
-        <w:t>Create</w:t>
-      </w:r>
-      <w:r>
-        <w:rPr>
-          <w:rStyle w:val="Strong"/>
-          <w:rFonts w:eastAsiaTheme="majorEastAsia"/>
-        </w:rPr>
-        <w:t>d</w:t>
-      </w:r>
-      <w:r>
-        <w:rPr>
-          <w:rStyle w:val="Strong"/>
-          <w:rFonts w:eastAsiaTheme="majorEastAsia"/>
-        </w:rPr>
-        <w:t xml:space="preserve"> a GitHub Account:</w:t>
+        <w:t>Created a GitHub Account:</w:t>
       </w:r>
     </w:p>
     <w:p>
@@ -3074,23 +2764,7 @@
           <w:sz w:val="24"/>
           <w:szCs w:val="24"/>
         </w:rPr>
-        <w:t>Visit</w:t>
-      </w:r>
-      <w:r>
-        <w:rPr>
-          <w:rFonts w:ascii="Times New Roman" w:hAnsi="Times New Roman" w:cs="Times New Roman"/>
-          <w:sz w:val="24"/>
-          <w:szCs w:val="24"/>
-        </w:rPr>
-        <w:t>ed</w:t>
-      </w:r>
-      <w:r>
-        <w:rPr>
-          <w:rFonts w:ascii="Times New Roman" w:hAnsi="Times New Roman" w:cs="Times New Roman"/>
-          <w:sz w:val="24"/>
-          <w:szCs w:val="24"/>
-        </w:rPr>
-        <w:t xml:space="preserve"> the GitHub website: </w:t>
+        <w:t xml:space="preserve">Visited the GitHub website: </w:t>
       </w:r>
       <w:hyperlink r:id="rId12" w:tgtFrame="_blank" w:history="1">
         <w:r>
@@ -3119,55 +2793,7 @@
           <w:sz w:val="24"/>
           <w:szCs w:val="24"/>
         </w:rPr>
-        <w:t>Click</w:t>
-      </w:r>
-      <w:r>
-        <w:rPr>
-          <w:rFonts w:ascii="Times New Roman" w:hAnsi="Times New Roman" w:cs="Times New Roman"/>
-          <w:sz w:val="24"/>
-          <w:szCs w:val="24"/>
-        </w:rPr>
-        <w:t>ed</w:t>
-      </w:r>
-      <w:r>
-        <w:rPr>
-          <w:rFonts w:ascii="Times New Roman" w:hAnsi="Times New Roman" w:cs="Times New Roman"/>
-          <w:sz w:val="24"/>
-          <w:szCs w:val="24"/>
-        </w:rPr>
-        <w:t xml:space="preserve"> on "Sign Up" and create</w:t>
-      </w:r>
-      <w:r>
-        <w:rPr>
-          <w:rFonts w:ascii="Times New Roman" w:hAnsi="Times New Roman" w:cs="Times New Roman"/>
-          <w:sz w:val="24"/>
-          <w:szCs w:val="24"/>
-        </w:rPr>
-        <w:t>d</w:t>
-      </w:r>
-      <w:r>
-        <w:rPr>
-          <w:rFonts w:ascii="Times New Roman" w:hAnsi="Times New Roman" w:cs="Times New Roman"/>
-          <w:sz w:val="24"/>
-          <w:szCs w:val="24"/>
-        </w:rPr>
-        <w:t xml:space="preserve"> a free account using </w:t>
-      </w:r>
-      <w:r>
-        <w:rPr>
-          <w:rFonts w:ascii="Times New Roman" w:hAnsi="Times New Roman" w:cs="Times New Roman"/>
-          <w:sz w:val="24"/>
-          <w:szCs w:val="24"/>
-        </w:rPr>
-        <w:t>my</w:t>
-      </w:r>
-      <w:r>
-        <w:rPr>
-          <w:rFonts w:ascii="Times New Roman" w:hAnsi="Times New Roman" w:cs="Times New Roman"/>
-          <w:sz w:val="24"/>
-          <w:szCs w:val="24"/>
-        </w:rPr>
-        <w:t xml:space="preserve"> email address and a chosen username</w:t>
+        <w:t>Clicked on "Sign Up" and created a free account using my email address and a chosen username</w:t>
       </w:r>
       <w:r>
         <w:t>.</w:t>
@@ -3286,67 +2912,7 @@
           <w:szCs w:val="24"/>
           <w14:ligatures w14:val="none"/>
         </w:rPr>
-        <w:t>pen</w:t>
-      </w:r>
-      <w:r>
-        <w:rPr>
-          <w:rFonts w:ascii="Times New Roman" w:eastAsia="Times New Roman" w:hAnsi="Times New Roman" w:cs="Times New Roman"/>
-          <w:kern w:val="0"/>
-          <w:sz w:val="24"/>
-          <w:szCs w:val="24"/>
-          <w14:ligatures w14:val="none"/>
-        </w:rPr>
-        <w:t>ed</w:t>
-      </w:r>
-      <w:r>
-        <w:rPr>
-          <w:rFonts w:ascii="Times New Roman" w:eastAsia="Times New Roman" w:hAnsi="Times New Roman" w:cs="Times New Roman"/>
-          <w:kern w:val="0"/>
-          <w:sz w:val="24"/>
-          <w:szCs w:val="24"/>
-          <w14:ligatures w14:val="none"/>
-        </w:rPr>
-        <w:t xml:space="preserve"> a terminal window and navigate</w:t>
-      </w:r>
-      <w:r>
-        <w:rPr>
-          <w:rFonts w:ascii="Times New Roman" w:eastAsia="Times New Roman" w:hAnsi="Times New Roman" w:cs="Times New Roman"/>
-          <w:kern w:val="0"/>
-          <w:sz w:val="24"/>
-          <w:szCs w:val="24"/>
-          <w14:ligatures w14:val="none"/>
-        </w:rPr>
-        <w:t>d</w:t>
-      </w:r>
-      <w:r>
-        <w:rPr>
-          <w:rFonts w:ascii="Times New Roman" w:eastAsia="Times New Roman" w:hAnsi="Times New Roman" w:cs="Times New Roman"/>
-          <w:kern w:val="0"/>
-          <w:sz w:val="24"/>
-          <w:szCs w:val="24"/>
-          <w14:ligatures w14:val="none"/>
-        </w:rPr>
-        <w:t xml:space="preserve"> to </w:t>
-      </w:r>
-      <w:r>
-        <w:rPr>
-          <w:rFonts w:ascii="Times New Roman" w:eastAsia="Times New Roman" w:hAnsi="Times New Roman" w:cs="Times New Roman"/>
-          <w:kern w:val="0"/>
-          <w:sz w:val="24"/>
-          <w:szCs w:val="24"/>
-          <w14:ligatures w14:val="none"/>
-        </w:rPr>
-        <w:t>my</w:t>
-      </w:r>
-      <w:r>
-        <w:rPr>
-          <w:rFonts w:ascii="Times New Roman" w:eastAsia="Times New Roman" w:hAnsi="Times New Roman" w:cs="Times New Roman"/>
-          <w:kern w:val="0"/>
-          <w:sz w:val="24"/>
-          <w:szCs w:val="24"/>
-          <w14:ligatures w14:val="none"/>
-        </w:rPr>
-        <w:t xml:space="preserve"> project directory using </w:t>
+        <w:t xml:space="preserve">pened a terminal window and navigated to my project directory using </w:t>
       </w:r>
       <w:r>
         <w:rPr>
@@ -3376,17 +2942,7 @@
           <w:szCs w:val="24"/>
           <w14:ligatures w14:val="none"/>
         </w:rPr>
-        <w:t xml:space="preserve"> command. </w:t>
-      </w:r>
-      <w:r>
-        <w:rPr>
-          <w:rFonts w:ascii="Times New Roman" w:eastAsia="Times New Roman" w:hAnsi="Times New Roman" w:cs="Times New Roman"/>
-          <w:kern w:val="0"/>
-          <w:sz w:val="24"/>
-          <w:szCs w:val="24"/>
-          <w14:ligatures w14:val="none"/>
-        </w:rPr>
-        <w:t xml:space="preserve">For example: </w:t>
+        <w:t xml:space="preserve"> command. For example: </w:t>
       </w:r>
       <w:r>
         <w:rPr>
@@ -3541,20 +3097,8 @@
           <w:szCs w:val="20"/>
           <w14:ligatures w14:val="none"/>
         </w:rPr>
-        <w:t xml:space="preserve">git </w:t>
-      </w:r>
-      <w:proofErr w:type="spellStart"/>
-      <w:r>
-        <w:rPr>
-          <w:rFonts w:ascii="Courier New" w:eastAsia="Times New Roman" w:hAnsi="Courier New" w:cs="Courier New"/>
-          <w:kern w:val="0"/>
-          <w:sz w:val="20"/>
-          <w:szCs w:val="20"/>
-          <w14:ligatures w14:val="none"/>
-        </w:rPr>
-        <w:t>init</w:t>
-      </w:r>
-      <w:proofErr w:type="spellEnd"/>
+        <w:t>git init</w:t>
+      </w:r>
     </w:p>
     <w:p>
       <w:pPr>
@@ -3921,27 +3465,7 @@
           <w:szCs w:val="24"/>
           <w14:ligatures w14:val="none"/>
         </w:rPr>
-        <w:t xml:space="preserve">Finally, </w:t>
-      </w:r>
-      <w:r>
-        <w:rPr>
-          <w:rFonts w:ascii="Times New Roman" w:eastAsia="Times New Roman" w:hAnsi="Times New Roman" w:cs="Times New Roman"/>
-          <w:kern w:val="0"/>
-          <w:sz w:val="24"/>
-          <w:szCs w:val="24"/>
-          <w14:ligatures w14:val="none"/>
-        </w:rPr>
-        <w:t xml:space="preserve">committed </w:t>
-      </w:r>
-      <w:r>
-        <w:rPr>
-          <w:rFonts w:ascii="Times New Roman" w:eastAsia="Times New Roman" w:hAnsi="Times New Roman" w:cs="Times New Roman"/>
-          <w:kern w:val="0"/>
-          <w:sz w:val="24"/>
-          <w:szCs w:val="24"/>
-          <w14:ligatures w14:val="none"/>
-        </w:rPr>
-        <w:t xml:space="preserve">the staged changes with a descriptive message using the </w:t>
+        <w:t xml:space="preserve">Finally, committed the staged changes with a descriptive message using the </w:t>
       </w:r>
       <w:r>
         <w:rPr>
@@ -4163,13 +3687,7 @@
       </w:pPr>
       <w:r>
         <w:lastRenderedPageBreak/>
-        <w:t>Visit</w:t>
-      </w:r>
-      <w:r>
-        <w:t>ed</w:t>
-      </w:r>
-      <w:r>
-        <w:t xml:space="preserve"> the official Python downloads website: </w:t>
+        <w:t xml:space="preserve">Visited the official Python downloads website: </w:t>
       </w:r>
       <w:hyperlink r:id="rId13" w:tgtFrame="_blank" w:history="1">
         <w:r>
@@ -4190,22 +3708,7 @@
         <w:spacing w:before="100" w:beforeAutospacing="1" w:after="100" w:afterAutospacing="1" w:line="240" w:lineRule="auto"/>
       </w:pPr>
       <w:r>
-        <w:t>Under the "Latest Python Releases" section,</w:t>
-      </w:r>
-      <w:r>
-        <w:t xml:space="preserve"> I</w:t>
-      </w:r>
-      <w:r>
-        <w:t xml:space="preserve"> locate</w:t>
-      </w:r>
-      <w:r>
-        <w:t>d</w:t>
-      </w:r>
-      <w:r>
-        <w:t xml:space="preserve"> the download link for Windows. Chose the 64-bit version (amd64)</w:t>
-      </w:r>
-      <w:r>
-        <w:t>.</w:t>
+        <w:t>Under the "Latest Python Releases" section, I located the download link for Windows. Chose the 64-bit version (amd64).</w:t>
       </w:r>
     </w:p>
     <w:p>
@@ -4641,7 +4144,7 @@
           <w:noProof/>
         </w:rPr>
         <w:drawing>
-          <wp:anchor distT="0" distB="0" distL="114300" distR="114300" simplePos="0" relativeHeight="251639808" behindDoc="1" locked="0" layoutInCell="1" allowOverlap="1" wp14:anchorId="7E9AE2F2" wp14:editId="014BED13">
+          <wp:anchor distT="0" distB="0" distL="114300" distR="114300" simplePos="0" relativeHeight="251652096" behindDoc="1" locked="0" layoutInCell="1" allowOverlap="1" wp14:anchorId="7E9AE2F2" wp14:editId="6AAE6EFA">
             <wp:simplePos x="0" y="0"/>
             <wp:positionH relativeFrom="column">
               <wp:posOffset>438150</wp:posOffset>
@@ -4978,7 +4481,7 @@
           <w:noProof/>
         </w:rPr>
         <w:drawing>
-          <wp:anchor distT="0" distB="0" distL="114300" distR="114300" simplePos="0" relativeHeight="251640832" behindDoc="1" locked="0" layoutInCell="1" allowOverlap="1" wp14:anchorId="04E2667A" wp14:editId="10176494">
+          <wp:anchor distT="0" distB="0" distL="114300" distR="114300" simplePos="0" relativeHeight="251653120" behindDoc="1" locked="0" layoutInCell="1" allowOverlap="1" wp14:anchorId="04E2667A" wp14:editId="40E45113">
             <wp:simplePos x="0" y="0"/>
             <wp:positionH relativeFrom="column">
               <wp:posOffset>457200</wp:posOffset>
@@ -5060,7 +4563,7 @@
           <w:noProof/>
         </w:rPr>
         <w:drawing>
-          <wp:anchor distT="0" distB="0" distL="114300" distR="114300" simplePos="0" relativeHeight="251650048" behindDoc="1" locked="0" layoutInCell="1" allowOverlap="1" wp14:anchorId="66EF3ED0" wp14:editId="37FAF3D1">
+          <wp:anchor distT="0" distB="0" distL="114300" distR="114300" simplePos="0" relativeHeight="251654144" behindDoc="1" locked="0" layoutInCell="1" allowOverlap="1" wp14:anchorId="66EF3ED0" wp14:editId="12072118">
             <wp:simplePos x="0" y="0"/>
             <wp:positionH relativeFrom="column">
               <wp:posOffset>952500</wp:posOffset>
@@ -5460,47 +4963,7 @@
           <w:szCs w:val="24"/>
           <w14:ligatures w14:val="none"/>
         </w:rPr>
-        <w:t xml:space="preserve">After accepting the Oracle license agreement terms, the first screen you encounter allows you to define which MySQL products are going to be installed. </w:t>
-      </w:r>
-      <w:r>
-        <w:rPr>
-          <w:rFonts w:ascii="Times New Roman" w:eastAsia="Times New Roman" w:hAnsi="Times New Roman" w:cs="Times New Roman"/>
-          <w:kern w:val="0"/>
-          <w:sz w:val="24"/>
-          <w:szCs w:val="24"/>
-          <w14:ligatures w14:val="none"/>
-        </w:rPr>
-        <w:t>I chose</w:t>
-      </w:r>
-      <w:r>
-        <w:rPr>
-          <w:rFonts w:ascii="Times New Roman" w:eastAsia="Times New Roman" w:hAnsi="Times New Roman" w:cs="Times New Roman"/>
-          <w:kern w:val="0"/>
-          <w:sz w:val="24"/>
-          <w:szCs w:val="24"/>
-          <w14:ligatures w14:val="none"/>
-        </w:rPr>
-        <w:t xml:space="preserve"> </w:t>
-      </w:r>
-      <w:r>
-        <w:rPr>
-          <w:rFonts w:ascii="Times New Roman" w:eastAsia="Times New Roman" w:hAnsi="Times New Roman" w:cs="Times New Roman"/>
-          <w:kern w:val="0"/>
-          <w:sz w:val="24"/>
-          <w:szCs w:val="24"/>
-          <w14:ligatures w14:val="none"/>
-        </w:rPr>
-        <w:t>the</w:t>
-      </w:r>
-      <w:r>
-        <w:rPr>
-          <w:rFonts w:ascii="Times New Roman" w:eastAsia="Times New Roman" w:hAnsi="Times New Roman" w:cs="Times New Roman"/>
-          <w:kern w:val="0"/>
-          <w:sz w:val="24"/>
-          <w:szCs w:val="24"/>
-          <w14:ligatures w14:val="none"/>
-        </w:rPr>
-        <w:t xml:space="preserve"> custom setup type</w:t>
+        <w:t>After accepting the Oracle license agreement terms, the first screen you encounter allows you to define which MySQL products are going to be installed. I chose the custom setup type</w:t>
       </w:r>
       <w:r>
         <w:rPr>
@@ -5763,47 +5226,7 @@
           <w:szCs w:val="24"/>
           <w14:ligatures w14:val="none"/>
         </w:rPr>
-        <w:t> </w:t>
-      </w:r>
-      <w:r>
-        <w:rPr>
-          <w:rFonts w:ascii="Times New Roman" w:eastAsia="Times New Roman" w:hAnsi="Times New Roman" w:cs="Times New Roman"/>
-          <w:kern w:val="0"/>
-          <w:sz w:val="24"/>
-          <w:szCs w:val="24"/>
-          <w14:ligatures w14:val="none"/>
-        </w:rPr>
-        <w:t>I</w:t>
-      </w:r>
-      <w:r>
-        <w:rPr>
-          <w:rFonts w:ascii="Times New Roman" w:eastAsia="Times New Roman" w:hAnsi="Times New Roman" w:cs="Times New Roman"/>
-          <w:kern w:val="0"/>
-          <w:sz w:val="24"/>
-          <w:szCs w:val="24"/>
-          <w14:ligatures w14:val="none"/>
-        </w:rPr>
-        <w:t xml:space="preserve"> configure</w:t>
-      </w:r>
-      <w:r>
-        <w:rPr>
-          <w:rFonts w:ascii="Times New Roman" w:eastAsia="Times New Roman" w:hAnsi="Times New Roman" w:cs="Times New Roman"/>
-          <w:kern w:val="0"/>
-          <w:sz w:val="24"/>
-          <w:szCs w:val="24"/>
-          <w14:ligatures w14:val="none"/>
-        </w:rPr>
-        <w:t>d</w:t>
-      </w:r>
-      <w:r>
-        <w:rPr>
-          <w:rFonts w:ascii="Times New Roman" w:eastAsia="Times New Roman" w:hAnsi="Times New Roman" w:cs="Times New Roman"/>
-          <w:kern w:val="0"/>
-          <w:sz w:val="24"/>
-          <w:szCs w:val="24"/>
-          <w14:ligatures w14:val="none"/>
-        </w:rPr>
-        <w:t xml:space="preserve"> the MySQL database.</w:t>
+        <w:t> I configured the MySQL database.</w:t>
       </w:r>
     </w:p>
     <w:p>
@@ -6298,7 +5721,7 @@
           <w:szCs w:val="24"/>
         </w:rPr>
         <w:drawing>
-          <wp:anchor distT="0" distB="0" distL="114300" distR="114300" simplePos="0" relativeHeight="251651072" behindDoc="1" locked="0" layoutInCell="1" allowOverlap="1" wp14:anchorId="54500F0F" wp14:editId="0B8909CC">
+          <wp:anchor distT="0" distB="0" distL="114300" distR="114300" simplePos="0" relativeHeight="251655168" behindDoc="1" locked="0" layoutInCell="1" allowOverlap="1" wp14:anchorId="54500F0F" wp14:editId="368D4B5E">
             <wp:simplePos x="0" y="0"/>
             <wp:positionH relativeFrom="column">
               <wp:posOffset>457200</wp:posOffset>
@@ -6668,7 +6091,7 @@
           <w:szCs w:val="24"/>
         </w:rPr>
         <w:drawing>
-          <wp:anchor distT="0" distB="0" distL="114300" distR="114300" simplePos="0" relativeHeight="251662336" behindDoc="1" locked="0" layoutInCell="1" allowOverlap="1" wp14:anchorId="04051E05" wp14:editId="23FF868B">
+          <wp:anchor distT="0" distB="0" distL="114300" distR="114300" simplePos="0" relativeHeight="251659264" behindDoc="1" locked="0" layoutInCell="1" allowOverlap="1" wp14:anchorId="04051E05" wp14:editId="0E14EDF7">
             <wp:simplePos x="0" y="0"/>
             <wp:positionH relativeFrom="column">
               <wp:posOffset>431800</wp:posOffset>
@@ -7091,7 +6514,7 @@
           <w:szCs w:val="24"/>
         </w:rPr>
         <w:drawing>
-          <wp:anchor distT="0" distB="0" distL="114300" distR="114300" simplePos="0" relativeHeight="251665408" behindDoc="1" locked="0" layoutInCell="1" allowOverlap="1" wp14:anchorId="294D55BE" wp14:editId="2952FAF9">
+          <wp:anchor distT="0" distB="0" distL="114300" distR="114300" simplePos="0" relativeHeight="251661312" behindDoc="1" locked="0" layoutInCell="1" allowOverlap="1" wp14:anchorId="294D55BE" wp14:editId="31989438">
             <wp:simplePos x="0" y="0"/>
             <wp:positionH relativeFrom="column">
               <wp:posOffset>457200</wp:posOffset>
@@ -7443,7 +6866,7 @@
           <w:szCs w:val="24"/>
         </w:rPr>
         <w:drawing>
-          <wp:anchor distT="0" distB="0" distL="114300" distR="114300" simplePos="0" relativeHeight="251678720" behindDoc="1" locked="0" layoutInCell="1" allowOverlap="1" wp14:anchorId="41B85557" wp14:editId="266E910D">
+          <wp:anchor distT="0" distB="0" distL="114300" distR="114300" simplePos="0" relativeHeight="251662336" behindDoc="1" locked="0" layoutInCell="1" allowOverlap="1" wp14:anchorId="41B85557" wp14:editId="457B0495">
             <wp:simplePos x="0" y="0"/>
             <wp:positionH relativeFrom="column">
               <wp:posOffset>463550</wp:posOffset>
@@ -7744,41 +7167,21 @@
       <w:r>
         <w:rPr>
           <w:rFonts w:ascii="Times New Roman" w:eastAsia="Times New Roman" w:hAnsi="Times New Roman" w:cs="Times New Roman"/>
-          <w:kern w:val="0"/>
-          <w:sz w:val="24"/>
-          <w:szCs w:val="24"/>
-          <w14:ligatures w14:val="none"/>
-        </w:rPr>
-        <w:br/>
-      </w:r>
-      <w:r>
-        <w:rPr>
-          <w:rFonts w:ascii="Times New Roman" w:eastAsia="Times New Roman" w:hAnsi="Times New Roman" w:cs="Times New Roman"/>
-          <w:kern w:val="0"/>
-          <w:sz w:val="24"/>
-          <w:szCs w:val="24"/>
-          <w14:ligatures w14:val="none"/>
-        </w:rPr>
-        <w:br/>
-      </w:r>
-      <w:r>
-        <w:rPr>
-          <w:rFonts w:ascii="Times New Roman" w:eastAsia="Times New Roman" w:hAnsi="Times New Roman" w:cs="Times New Roman"/>
           <w:noProof/>
           <w:kern w:val="0"/>
           <w:sz w:val="24"/>
           <w:szCs w:val="24"/>
         </w:rPr>
         <w:drawing>
-          <wp:anchor distT="0" distB="0" distL="114300" distR="114300" simplePos="0" relativeHeight="251679744" behindDoc="1" locked="0" layoutInCell="1" allowOverlap="1" wp14:anchorId="34BE9861" wp14:editId="063A85BB">
+          <wp:anchor distT="0" distB="0" distL="114300" distR="114300" simplePos="0" relativeHeight="251652608" behindDoc="1" locked="0" layoutInCell="1" allowOverlap="1" wp14:anchorId="34BE9861" wp14:editId="24ACCE76">
             <wp:simplePos x="0" y="0"/>
             <wp:positionH relativeFrom="column">
-              <wp:posOffset>419100</wp:posOffset>
+              <wp:posOffset>908050</wp:posOffset>
             </wp:positionH>
             <wp:positionV relativeFrom="paragraph">
-              <wp:posOffset>920750</wp:posOffset>
+              <wp:posOffset>844550</wp:posOffset>
             </wp:positionV>
-            <wp:extent cx="5943600" cy="4479925"/>
+            <wp:extent cx="4635500" cy="3493959"/>
             <wp:effectExtent l="0" t="0" r="0" b="0"/>
             <wp:wrapNone/>
             <wp:docPr id="163140" name="Picture 9"/>
@@ -7807,7 +7210,7 @@
                   <pic:spPr>
                     <a:xfrm>
                       <a:off x="0" y="0"/>
-                      <a:ext cx="5943600" cy="4479925"/>
+                      <a:ext cx="4635500" cy="3493959"/>
                     </a:xfrm>
                     <a:prstGeom prst="rect">
                       <a:avLst/>
@@ -7895,6 +7298,26 @@
         </w:rPr>
         <w:br/>
       </w:r>
+      <w:r>
+        <w:rPr>
+          <w:rFonts w:ascii="Times New Roman" w:eastAsia="Times New Roman" w:hAnsi="Times New Roman" w:cs="Times New Roman"/>
+          <w:kern w:val="0"/>
+          <w:sz w:val="24"/>
+          <w:szCs w:val="24"/>
+          <w14:ligatures w14:val="none"/>
+        </w:rPr>
+        <w:br/>
+      </w:r>
+      <w:r>
+        <w:rPr>
+          <w:rFonts w:ascii="Times New Roman" w:eastAsia="Times New Roman" w:hAnsi="Times New Roman" w:cs="Times New Roman"/>
+          <w:kern w:val="0"/>
+          <w:sz w:val="24"/>
+          <w:szCs w:val="24"/>
+          <w14:ligatures w14:val="none"/>
+        </w:rPr>
+        <w:br/>
+      </w:r>
     </w:p>
     <w:p>
       <w:pPr>
@@ -7976,19 +7399,646 @@
         <w:ind w:left="1080"/>
       </w:pPr>
       <w:r>
-        <w:br/>
-      </w:r>
-      <w:r>
-        <w:br/>
-      </w:r>
-      <w:r>
-        <w:br/>
-      </w:r>
-      <w:r>
-        <w:br/>
-      </w:r>
-      <w:r>
-        <w:br/>
+        <w:rPr>
+          <w:noProof/>
+        </w:rPr>
+        <w:drawing>
+          <wp:anchor distT="0" distB="0" distL="114300" distR="114300" simplePos="0" relativeHeight="251655680" behindDoc="1" locked="0" layoutInCell="1" allowOverlap="1" wp14:anchorId="0E01086D" wp14:editId="65913115">
+            <wp:simplePos x="0" y="0"/>
+            <wp:positionH relativeFrom="column">
+              <wp:posOffset>925434</wp:posOffset>
+            </wp:positionH>
+            <wp:positionV relativeFrom="paragraph">
+              <wp:posOffset>1695450</wp:posOffset>
+            </wp:positionV>
+            <wp:extent cx="3949461" cy="2971800"/>
+            <wp:effectExtent l="0" t="0" r="0" b="0"/>
+            <wp:wrapNone/>
+            <wp:docPr id="303453771" name="Picture 1"/>
+            <wp:cNvGraphicFramePr>
+              <a:graphicFrameLocks xmlns:a="http://schemas.openxmlformats.org/drawingml/2006/main" noChangeAspect="1"/>
+            </wp:cNvGraphicFramePr>
+            <a:graphic xmlns:a="http://schemas.openxmlformats.org/drawingml/2006/main">
+              <a:graphicData uri="http://schemas.openxmlformats.org/drawingml/2006/picture">
+                <pic:pic xmlns:pic="http://schemas.openxmlformats.org/drawingml/2006/picture">
+                  <pic:nvPicPr>
+                    <pic:cNvPr id="303453771" name="Picture 303453771"/>
+                    <pic:cNvPicPr/>
+                  </pic:nvPicPr>
+                  <pic:blipFill>
+                    <a:blip r:embed="rId23">
+                      <a:extLst>
+                        <a:ext uri="{28A0092B-C50C-407E-A947-70E740481C1C}">
+                          <a14:useLocalDpi xmlns:a14="http://schemas.microsoft.com/office/drawing/2010/main" val="0"/>
+                        </a:ext>
+                      </a:extLst>
+                    </a:blip>
+                    <a:stretch>
+                      <a:fillRect/>
+                    </a:stretch>
+                  </pic:blipFill>
+                  <pic:spPr>
+                    <a:xfrm>
+                      <a:off x="0" y="0"/>
+                      <a:ext cx="3958858" cy="2978871"/>
+                    </a:xfrm>
+                    <a:prstGeom prst="rect">
+                      <a:avLst/>
+                    </a:prstGeom>
+                  </pic:spPr>
+                </pic:pic>
+              </a:graphicData>
+            </a:graphic>
+            <wp14:sizeRelH relativeFrom="page">
+              <wp14:pctWidth>0</wp14:pctWidth>
+            </wp14:sizeRelH>
+            <wp14:sizeRelV relativeFrom="page">
+              <wp14:pctHeight>0</wp14:pctHeight>
+            </wp14:sizeRelV>
+          </wp:anchor>
+        </w:drawing>
+      </w:r>
+      <w:r>
+        <w:br/>
+      </w:r>
+      <w:r>
+        <w:br/>
+      </w:r>
+      <w:r>
+        <w:br/>
+      </w:r>
+      <w:r>
+        <w:br/>
+      </w:r>
+      <w:r>
+        <w:br/>
+      </w:r>
+      <w:r>
+        <w:rPr>
+          <w:rFonts w:ascii="Times New Roman" w:hAnsi="Times New Roman" w:cs="Times New Roman"/>
+          <w:b/>
+          <w:bCs/>
+          <w:sz w:val="24"/>
+          <w:szCs w:val="24"/>
+        </w:rPr>
+        <w:t>Apply Configuration</w:t>
+      </w:r>
+      <w:r>
+        <w:t>:</w:t>
+      </w:r>
+      <w:r>
+        <w:br/>
+      </w:r>
+      <w:r>
+        <w:br/>
+      </w:r>
+      <w:r>
+        <w:rPr>
+          <w:rFonts w:ascii="Times New Roman" w:hAnsi="Times New Roman" w:cs="Times New Roman"/>
+          <w:sz w:val="24"/>
+          <w:szCs w:val="24"/>
+        </w:rPr>
+        <w:t>Click</w:t>
+      </w:r>
+      <w:r>
+        <w:rPr>
+          <w:rFonts w:ascii="Times New Roman" w:hAnsi="Times New Roman" w:cs="Times New Roman"/>
+          <w:sz w:val="24"/>
+          <w:szCs w:val="24"/>
+        </w:rPr>
+        <w:t>ed</w:t>
+      </w:r>
+      <w:r>
+        <w:rPr>
+          <w:rFonts w:ascii="Times New Roman" w:hAnsi="Times New Roman" w:cs="Times New Roman"/>
+          <w:sz w:val="24"/>
+          <w:szCs w:val="24"/>
+        </w:rPr>
+        <w:t> </w:t>
+      </w:r>
+      <w:r>
+        <w:rPr>
+          <w:rFonts w:ascii="Times New Roman" w:hAnsi="Times New Roman" w:cs="Times New Roman"/>
+          <w:b/>
+          <w:bCs/>
+          <w:sz w:val="24"/>
+          <w:szCs w:val="24"/>
+        </w:rPr>
+        <w:t>Execute</w:t>
+      </w:r>
+      <w:r>
+        <w:rPr>
+          <w:rFonts w:ascii="Times New Roman" w:hAnsi="Times New Roman" w:cs="Times New Roman"/>
+          <w:sz w:val="24"/>
+          <w:szCs w:val="24"/>
+        </w:rPr>
+        <w:t> to apply the configuration.</w:t>
+      </w:r>
+      <w:r>
+        <w:br/>
+      </w:r>
+      <w:r>
+        <w:br/>
+      </w:r>
+      <w:r>
+        <w:br/>
+      </w:r>
+      <w:r>
+        <w:br/>
+      </w:r>
+      <w:r>
+        <w:br/>
+      </w:r>
+      <w:r>
+        <w:br/>
+      </w:r>
+      <w:r>
+        <w:br/>
+      </w:r>
+      <w:r>
+        <w:br/>
+      </w:r>
+      <w:r>
+        <w:br/>
+      </w:r>
+      <w:r>
+        <w:br/>
+      </w:r>
+      <w:r>
+        <w:br/>
+      </w:r>
+      <w:r>
+        <w:br/>
+      </w:r>
+      <w:r>
+        <w:br/>
+      </w:r>
+      <w:r>
+        <w:br/>
+      </w:r>
+      <w:r>
+        <w:br/>
+      </w:r>
+      <w:r>
+        <w:rPr>
+          <w:rFonts w:ascii="Times New Roman" w:hAnsi="Times New Roman" w:cs="Times New Roman"/>
+          <w:sz w:val="24"/>
+          <w:szCs w:val="24"/>
+        </w:rPr>
+        <w:lastRenderedPageBreak/>
+        <w:t>The system informs once the configuration process is completed</w:t>
+      </w:r>
+      <w:r>
+        <w:rPr>
+          <w:rFonts w:ascii="Times New Roman" w:hAnsi="Times New Roman" w:cs="Times New Roman"/>
+          <w:sz w:val="24"/>
+          <w:szCs w:val="24"/>
+        </w:rPr>
+        <w:t xml:space="preserve"> for MySQL Server</w:t>
+      </w:r>
+      <w:r>
+        <w:rPr>
+          <w:rFonts w:ascii="Times New Roman" w:hAnsi="Times New Roman" w:cs="Times New Roman"/>
+          <w:sz w:val="24"/>
+          <w:szCs w:val="24"/>
+        </w:rPr>
+        <w:t xml:space="preserve">. </w:t>
+      </w:r>
+      <w:r>
+        <w:rPr>
+          <w:rFonts w:ascii="Times New Roman" w:hAnsi="Times New Roman" w:cs="Times New Roman"/>
+          <w:sz w:val="24"/>
+          <w:szCs w:val="24"/>
+        </w:rPr>
+        <w:t>I s</w:t>
+      </w:r>
+      <w:r>
+        <w:rPr>
+          <w:rFonts w:ascii="Times New Roman" w:hAnsi="Times New Roman" w:cs="Times New Roman"/>
+          <w:sz w:val="24"/>
+          <w:szCs w:val="24"/>
+        </w:rPr>
+        <w:t>elect</w:t>
+      </w:r>
+      <w:r>
+        <w:rPr>
+          <w:rFonts w:ascii="Times New Roman" w:hAnsi="Times New Roman" w:cs="Times New Roman"/>
+          <w:sz w:val="24"/>
+          <w:szCs w:val="24"/>
+        </w:rPr>
+        <w:t>ed</w:t>
+      </w:r>
+      <w:r>
+        <w:rPr>
+          <w:rFonts w:ascii="Times New Roman" w:hAnsi="Times New Roman" w:cs="Times New Roman"/>
+          <w:sz w:val="24"/>
+          <w:szCs w:val="24"/>
+        </w:rPr>
+        <w:t> </w:t>
+      </w:r>
+      <w:r>
+        <w:rPr>
+          <w:rFonts w:ascii="Times New Roman" w:hAnsi="Times New Roman" w:cs="Times New Roman"/>
+          <w:b/>
+          <w:bCs/>
+          <w:sz w:val="24"/>
+          <w:szCs w:val="24"/>
+        </w:rPr>
+        <w:t>Next</w:t>
+      </w:r>
+      <w:r>
+        <w:rPr>
+          <w:rFonts w:ascii="Times New Roman" w:hAnsi="Times New Roman" w:cs="Times New Roman"/>
+          <w:sz w:val="24"/>
+          <w:szCs w:val="24"/>
+        </w:rPr>
+        <w:t> to continue the installation process</w:t>
+      </w:r>
+      <w:r>
+        <w:rPr>
+          <w:rFonts w:ascii="Times New Roman" w:hAnsi="Times New Roman" w:cs="Times New Roman"/>
+          <w:sz w:val="24"/>
+          <w:szCs w:val="24"/>
+        </w:rPr>
+        <w:t xml:space="preserve"> for the Workbench and MySQL Client</w:t>
+      </w:r>
+      <w:r>
+        <w:rPr>
+          <w:rFonts w:ascii="Times New Roman" w:hAnsi="Times New Roman" w:cs="Times New Roman"/>
+          <w:sz w:val="24"/>
+          <w:szCs w:val="24"/>
+        </w:rPr>
+        <w:t>.</w:t>
+      </w:r>
+      <w:r>
+        <w:rPr>
+          <w:rFonts w:ascii="Times New Roman" w:hAnsi="Times New Roman" w:cs="Times New Roman"/>
+          <w:sz w:val="24"/>
+          <w:szCs w:val="24"/>
+        </w:rPr>
+        <w:br/>
+      </w:r>
+      <w:r>
+        <w:br/>
+      </w:r>
+      <w:r>
+        <w:rPr>
+          <w:noProof/>
+        </w:rPr>
+        <w:drawing>
+          <wp:anchor distT="0" distB="0" distL="114300" distR="114300" simplePos="0" relativeHeight="251660800" behindDoc="1" locked="0" layoutInCell="1" allowOverlap="1" wp14:anchorId="55B75A05" wp14:editId="53F9CF75">
+            <wp:simplePos x="0" y="0"/>
+            <wp:positionH relativeFrom="column">
+              <wp:posOffset>736600</wp:posOffset>
+            </wp:positionH>
+            <wp:positionV relativeFrom="paragraph">
+              <wp:posOffset>846455</wp:posOffset>
+            </wp:positionV>
+            <wp:extent cx="4216400" cy="3199239"/>
+            <wp:effectExtent l="0" t="0" r="0" b="0"/>
+            <wp:wrapNone/>
+            <wp:docPr id="1079378357" name="Picture 2"/>
+            <wp:cNvGraphicFramePr>
+              <a:graphicFrameLocks xmlns:a="http://schemas.openxmlformats.org/drawingml/2006/main" noChangeAspect="1"/>
+            </wp:cNvGraphicFramePr>
+            <a:graphic xmlns:a="http://schemas.openxmlformats.org/drawingml/2006/main">
+              <a:graphicData uri="http://schemas.openxmlformats.org/drawingml/2006/picture">
+                <pic:pic xmlns:pic="http://schemas.openxmlformats.org/drawingml/2006/picture">
+                  <pic:nvPicPr>
+                    <pic:cNvPr id="1079378357" name="Picture 1079378357"/>
+                    <pic:cNvPicPr/>
+                  </pic:nvPicPr>
+                  <pic:blipFill>
+                    <a:blip r:embed="rId24">
+                      <a:extLst>
+                        <a:ext uri="{28A0092B-C50C-407E-A947-70E740481C1C}">
+                          <a14:useLocalDpi xmlns:a14="http://schemas.microsoft.com/office/drawing/2010/main" val="0"/>
+                        </a:ext>
+                      </a:extLst>
+                    </a:blip>
+                    <a:stretch>
+                      <a:fillRect/>
+                    </a:stretch>
+                  </pic:blipFill>
+                  <pic:spPr>
+                    <a:xfrm>
+                      <a:off x="0" y="0"/>
+                      <a:ext cx="4216400" cy="3199239"/>
+                    </a:xfrm>
+                    <a:prstGeom prst="rect">
+                      <a:avLst/>
+                    </a:prstGeom>
+                  </pic:spPr>
+                </pic:pic>
+              </a:graphicData>
+            </a:graphic>
+            <wp14:sizeRelH relativeFrom="page">
+              <wp14:pctWidth>0</wp14:pctWidth>
+            </wp14:sizeRelH>
+            <wp14:sizeRelV relativeFrom="page">
+              <wp14:pctHeight>0</wp14:pctHeight>
+            </wp14:sizeRelV>
+          </wp:anchor>
+        </w:drawing>
+      </w:r>
+      <w:r>
+        <w:br/>
+      </w:r>
+      <w:r>
+        <w:br/>
+      </w:r>
+      <w:r>
+        <w:br/>
+      </w:r>
+      <w:r>
+        <w:br/>
+      </w:r>
+      <w:r>
+        <w:br/>
+      </w:r>
+      <w:r>
+        <w:br/>
+      </w:r>
+      <w:r>
+        <w:br/>
+      </w:r>
+      <w:r>
+        <w:br/>
+      </w:r>
+      <w:r>
+        <w:br/>
+      </w:r>
+      <w:r>
+        <w:br/>
+      </w:r>
+      <w:r>
+        <w:br/>
+      </w:r>
+      <w:r>
+        <w:br/>
+      </w:r>
+      <w:r>
+        <w:br/>
+      </w:r>
+      <w:r>
+        <w:br/>
+      </w:r>
+      <w:r>
+        <w:br/>
+      </w:r>
+      <w:r>
+        <w:br/>
+      </w:r>
+      <w:r>
+        <w:br/>
+      </w:r>
+      <w:r>
+        <w:br/>
+      </w:r>
+      <w:r>
+        <w:br/>
+      </w:r>
+      <w:r>
+        <w:rPr>
+          <w:rFonts w:ascii="Times New Roman" w:hAnsi="Times New Roman" w:cs="Times New Roman"/>
+          <w:b/>
+          <w:bCs/>
+          <w:sz w:val="24"/>
+          <w:szCs w:val="24"/>
+        </w:rPr>
+        <w:t>Complete MySQL installation on Windows Server:</w:t>
+      </w:r>
+      <w:r>
+        <w:br/>
+      </w:r>
+      <w:r>
+        <w:br/>
+      </w:r>
+      <w:r>
+        <w:rPr>
+          <w:rFonts w:ascii="Times New Roman" w:hAnsi="Times New Roman" w:cs="Times New Roman"/>
+          <w:sz w:val="24"/>
+          <w:szCs w:val="24"/>
+        </w:rPr>
+        <w:t xml:space="preserve">After </w:t>
+      </w:r>
+      <w:r>
+        <w:rPr>
+          <w:rFonts w:ascii="Times New Roman" w:hAnsi="Times New Roman" w:cs="Times New Roman"/>
+          <w:sz w:val="24"/>
+          <w:szCs w:val="24"/>
+        </w:rPr>
+        <w:t xml:space="preserve">I </w:t>
+      </w:r>
+      <w:r>
+        <w:rPr>
+          <w:rFonts w:ascii="Times New Roman" w:hAnsi="Times New Roman" w:cs="Times New Roman"/>
+          <w:sz w:val="24"/>
+          <w:szCs w:val="24"/>
+        </w:rPr>
+        <w:t>click</w:t>
+      </w:r>
+      <w:r>
+        <w:rPr>
+          <w:rFonts w:ascii="Times New Roman" w:hAnsi="Times New Roman" w:cs="Times New Roman"/>
+          <w:sz w:val="24"/>
+          <w:szCs w:val="24"/>
+        </w:rPr>
+        <w:t>ed</w:t>
+      </w:r>
+      <w:r>
+        <w:rPr>
+          <w:rFonts w:ascii="Times New Roman" w:hAnsi="Times New Roman" w:cs="Times New Roman"/>
+          <w:sz w:val="24"/>
+          <w:szCs w:val="24"/>
+        </w:rPr>
+        <w:t> </w:t>
+      </w:r>
+      <w:r>
+        <w:rPr>
+          <w:rFonts w:ascii="Times New Roman" w:hAnsi="Times New Roman" w:cs="Times New Roman"/>
+          <w:b/>
+          <w:bCs/>
+          <w:sz w:val="24"/>
+          <w:szCs w:val="24"/>
+        </w:rPr>
+        <w:t>Next</w:t>
+      </w:r>
+      <w:r>
+        <w:rPr>
+          <w:rFonts w:ascii="Times New Roman" w:hAnsi="Times New Roman" w:cs="Times New Roman"/>
+          <w:b/>
+          <w:bCs/>
+          <w:i/>
+          <w:iCs/>
+          <w:sz w:val="24"/>
+          <w:szCs w:val="24"/>
+        </w:rPr>
+        <w:t>, </w:t>
+      </w:r>
+      <w:r>
+        <w:rPr>
+          <w:rFonts w:ascii="Times New Roman" w:hAnsi="Times New Roman" w:cs="Times New Roman"/>
+          <w:sz w:val="24"/>
+          <w:szCs w:val="24"/>
+        </w:rPr>
+        <w:t>I was</w:t>
+      </w:r>
+      <w:r>
+        <w:rPr>
+          <w:rFonts w:ascii="Times New Roman" w:hAnsi="Times New Roman" w:cs="Times New Roman"/>
+          <w:sz w:val="24"/>
+          <w:szCs w:val="24"/>
+        </w:rPr>
+        <w:t xml:space="preserve"> given the option to copy the installation process log to the Windows Clipboard.</w:t>
+      </w:r>
+      <w:r>
+        <w:br/>
+      </w:r>
+      <w:r>
+        <w:rPr>
+          <w:noProof/>
+        </w:rPr>
+        <w:drawing>
+          <wp:anchor distT="0" distB="0" distL="114300" distR="114300" simplePos="0" relativeHeight="251665920" behindDoc="1" locked="0" layoutInCell="1" allowOverlap="1" wp14:anchorId="1A5AE7C1" wp14:editId="1B6B929C">
+            <wp:simplePos x="0" y="0"/>
+            <wp:positionH relativeFrom="column">
+              <wp:posOffset>1079500</wp:posOffset>
+            </wp:positionH>
+            <wp:positionV relativeFrom="paragraph">
+              <wp:posOffset>5505450</wp:posOffset>
+            </wp:positionV>
+            <wp:extent cx="4121150" cy="3106273"/>
+            <wp:effectExtent l="0" t="0" r="0" b="0"/>
+            <wp:wrapNone/>
+            <wp:docPr id="1949787046" name="Picture 3"/>
+            <wp:cNvGraphicFramePr>
+              <a:graphicFrameLocks xmlns:a="http://schemas.openxmlformats.org/drawingml/2006/main" noChangeAspect="1"/>
+            </wp:cNvGraphicFramePr>
+            <a:graphic xmlns:a="http://schemas.openxmlformats.org/drawingml/2006/main">
+              <a:graphicData uri="http://schemas.openxmlformats.org/drawingml/2006/picture">
+                <pic:pic xmlns:pic="http://schemas.openxmlformats.org/drawingml/2006/picture">
+                  <pic:nvPicPr>
+                    <pic:cNvPr id="1949787046" name="Picture 1949787046"/>
+                    <pic:cNvPicPr/>
+                  </pic:nvPicPr>
+                  <pic:blipFill>
+                    <a:blip r:embed="rId25">
+                      <a:extLst>
+                        <a:ext uri="{28A0092B-C50C-407E-A947-70E740481C1C}">
+                          <a14:useLocalDpi xmlns:a14="http://schemas.microsoft.com/office/drawing/2010/main" val="0"/>
+                        </a:ext>
+                      </a:extLst>
+                    </a:blip>
+                    <a:stretch>
+                      <a:fillRect/>
+                    </a:stretch>
+                  </pic:blipFill>
+                  <pic:spPr>
+                    <a:xfrm>
+                      <a:off x="0" y="0"/>
+                      <a:ext cx="4121150" cy="3106273"/>
+                    </a:xfrm>
+                    <a:prstGeom prst="rect">
+                      <a:avLst/>
+                    </a:prstGeom>
+                  </pic:spPr>
+                </pic:pic>
+              </a:graphicData>
+            </a:graphic>
+            <wp14:sizeRelH relativeFrom="page">
+              <wp14:pctWidth>0</wp14:pctWidth>
+            </wp14:sizeRelH>
+            <wp14:sizeRelV relativeFrom="page">
+              <wp14:pctHeight>0</wp14:pctHeight>
+            </wp14:sizeRelV>
+          </wp:anchor>
+        </w:drawing>
+      </w:r>
+      <w:r>
+        <w:br/>
+      </w:r>
+      <w:r>
+        <w:br/>
+      </w:r>
+      <w:r>
+        <w:br/>
+      </w:r>
+      <w:r>
+        <w:br/>
+      </w:r>
+      <w:r>
+        <w:br/>
+      </w:r>
+      <w:r>
+        <w:br/>
+      </w:r>
+      <w:r>
+        <w:br/>
+      </w:r>
+      <w:r>
+        <w:br/>
+      </w:r>
+      <w:r>
+        <w:br/>
+      </w:r>
+      <w:r>
+        <w:br/>
+      </w:r>
+      <w:r>
+        <w:br/>
+      </w:r>
+      <w:r>
+        <w:br/>
+      </w:r>
+      <w:r>
+        <w:br/>
+      </w:r>
+      <w:r>
+        <w:br/>
+      </w:r>
+      <w:r>
+        <w:rPr>
+          <w:rFonts w:ascii="Times New Roman" w:hAnsi="Times New Roman" w:cs="Times New Roman"/>
+          <w:sz w:val="24"/>
+          <w:szCs w:val="24"/>
+        </w:rPr>
+        <w:lastRenderedPageBreak/>
+        <w:t>Click</w:t>
+      </w:r>
+      <w:r>
+        <w:rPr>
+          <w:rFonts w:ascii="Times New Roman" w:hAnsi="Times New Roman" w:cs="Times New Roman"/>
+          <w:sz w:val="24"/>
+          <w:szCs w:val="24"/>
+        </w:rPr>
+        <w:t>ed</w:t>
+      </w:r>
+      <w:r>
+        <w:rPr>
+          <w:rFonts w:ascii="Times New Roman" w:hAnsi="Times New Roman" w:cs="Times New Roman"/>
+          <w:sz w:val="24"/>
+          <w:szCs w:val="24"/>
+        </w:rPr>
+        <w:t> </w:t>
+      </w:r>
+      <w:r>
+        <w:rPr>
+          <w:rFonts w:ascii="Times New Roman" w:hAnsi="Times New Roman" w:cs="Times New Roman"/>
+          <w:b/>
+          <w:bCs/>
+          <w:sz w:val="24"/>
+          <w:szCs w:val="24"/>
+        </w:rPr>
+        <w:t>Finish</w:t>
+      </w:r>
+      <w:r>
+        <w:rPr>
+          <w:rFonts w:ascii="Times New Roman" w:hAnsi="Times New Roman" w:cs="Times New Roman"/>
+          <w:sz w:val="24"/>
+          <w:szCs w:val="24"/>
+        </w:rPr>
+        <w:t> to complete the MySQL server installation on Windows</w:t>
       </w:r>
       <w:r>
         <w:br/>
@@ -8192,8 +8242,7 @@
           <w:sz w:val="24"/>
           <w:szCs w:val="24"/>
         </w:rPr>
-        <w:lastRenderedPageBreak/>
-        <w:t>Throughout the setup process, I referred to online resources like documentation and tutorials</w:t>
+        <w:t>Throughout the setup process, I referred to online resources like documentation</w:t>
       </w:r>
       <w:r>
         <w:rPr>
@@ -8201,18 +8250,40 @@
           <w:sz w:val="24"/>
           <w:szCs w:val="24"/>
         </w:rPr>
-        <w:t xml:space="preserve"> on </w:t>
-      </w:r>
-      <w:proofErr w:type="spellStart"/>
+        <w:t>, class recording</w:t>
+      </w:r>
       <w:r>
         <w:rPr>
           <w:rFonts w:ascii="Times New Roman" w:hAnsi="Times New Roman" w:cs="Times New Roman"/>
           <w:sz w:val="24"/>
           <w:szCs w:val="24"/>
         </w:rPr>
-        <w:t>Youtube</w:t>
-      </w:r>
-      <w:proofErr w:type="spellEnd"/>
+        <w:t xml:space="preserve"> and tutorials</w:t>
+      </w:r>
+      <w:r>
+        <w:rPr>
+          <w:rFonts w:ascii="Times New Roman" w:hAnsi="Times New Roman" w:cs="Times New Roman"/>
+          <w:sz w:val="24"/>
+          <w:szCs w:val="24"/>
+        </w:rPr>
+        <w:t xml:space="preserve"> on You</w:t>
+      </w:r>
+      <w:r>
+        <w:rPr>
+          <w:rFonts w:ascii="Times New Roman" w:hAnsi="Times New Roman" w:cs="Times New Roman"/>
+          <w:sz w:val="24"/>
+          <w:szCs w:val="24"/>
+        </w:rPr>
+        <w:t>T</w:t>
+      </w:r>
+      <w:r>
+        <w:rPr>
+          <w:rFonts w:ascii="Times New Roman" w:hAnsi="Times New Roman" w:cs="Times New Roman"/>
+          <w:sz w:val="24"/>
+          <w:szCs w:val="24"/>
+        </w:rPr>
+        <w:t>ube</w:t>
+      </w:r>
       <w:r>
         <w:rPr>
           <w:rFonts w:ascii="Times New Roman" w:hAnsi="Times New Roman" w:cs="Times New Roman"/>
@@ -8257,19 +8328,11 @@
           <w:szCs w:val="24"/>
         </w:rPr>
       </w:pPr>
-      <w:proofErr w:type="spellStart"/>
       <w:r>
         <w:rPr>
           <w:rStyle w:val="Heading1Char"/>
         </w:rPr>
-        <w:t>Github</w:t>
-      </w:r>
-      <w:proofErr w:type="spellEnd"/>
-      <w:r>
-        <w:rPr>
-          <w:rStyle w:val="Heading1Char"/>
-        </w:rPr>
-        <w:t xml:space="preserve"> Repository Link:</w:t>
+        <w:t>Github Repository Link:</w:t>
       </w:r>
       <w:r>
         <w:rPr>

</xml_diff>